<commit_message>
Changement de css pour les fleches et les idicateurs des progression pour le carousel
</commit_message>
<xml_diff>
--- a/Rapport .docx
+++ b/Rapport .docx
@@ -7,35 +7,19 @@
         <w:t xml:space="preserve">               0.</w:t>
       </w:r>
       <w:r>
-        <w:t xml:space="preserve">Ajout </w:t>
-      </w:r>
-      <w:proofErr w:type="spellStart"/>
-      <w:r>
-        <w:t>title</w:t>
-      </w:r>
-      <w:proofErr w:type="spellEnd"/>
-      <w:r>
-        <w:t>, langue, description</w:t>
-      </w:r>
-    </w:p>
-    <w:p>
-      <w:pPr>
-        <w:pStyle w:val="Paragraphedeliste"/>
-        <w:numPr>
-          <w:ilvl w:val="0"/>
-          <w:numId w:val="1"/>
-        </w:numPr>
-      </w:pPr>
-      <w:r>
-        <w:t xml:space="preserve">Alt et </w:t>
-      </w:r>
-      <w:proofErr w:type="spellStart"/>
-      <w:r>
-        <w:t>srcet</w:t>
-      </w:r>
-      <w:proofErr w:type="spellEnd"/>
-      <w:r>
-        <w:t xml:space="preserve"> aux images, les tailles renseign</w:t>
+        <w:t>Ajout title, langue, description</w:t>
+      </w:r>
+    </w:p>
+    <w:p>
+      <w:pPr>
+        <w:pStyle w:val="Paragraphedeliste"/>
+        <w:numPr>
+          <w:ilvl w:val="0"/>
+          <w:numId w:val="1"/>
+        </w:numPr>
+      </w:pPr>
+      <w:r>
+        <w:t>Alt et srcet aux images, les tailles renseign</w:t>
       </w:r>
       <w:r>
         <w:t>ée</w:t>
@@ -64,33 +48,20 @@
           <w:numId w:val="1"/>
         </w:numPr>
       </w:pPr>
-      <w:proofErr w:type="spellStart"/>
-      <w:r>
-        <w:t>Defer</w:t>
-      </w:r>
-      <w:proofErr w:type="spellEnd"/>
-      <w:r>
-        <w:t xml:space="preserve"> aux scripts</w:t>
-      </w:r>
-    </w:p>
-    <w:p>
-      <w:pPr>
-        <w:pStyle w:val="Paragraphedeliste"/>
-        <w:numPr>
-          <w:ilvl w:val="0"/>
-          <w:numId w:val="1"/>
-        </w:numPr>
-      </w:pPr>
-      <w:r>
-        <w:t xml:space="preserve">Maj </w:t>
-      </w:r>
-      <w:proofErr w:type="spellStart"/>
-      <w:r>
-        <w:t>form</w:t>
-      </w:r>
-      <w:proofErr w:type="spellEnd"/>
-      <w:r>
-        <w:t xml:space="preserve"> </w:t>
+      <w:r>
+        <w:t>Defer aux scripts</w:t>
+      </w:r>
+    </w:p>
+    <w:p>
+      <w:pPr>
+        <w:pStyle w:val="Paragraphedeliste"/>
+        <w:numPr>
+          <w:ilvl w:val="0"/>
+          <w:numId w:val="1"/>
+        </w:numPr>
+      </w:pPr>
+      <w:r>
+        <w:t xml:space="preserve">Maj form </w:t>
       </w:r>
     </w:p>
     <w:p>
@@ -171,35 +142,7 @@
         <w:rPr>
           <w:highlight w:val="yellow"/>
         </w:rPr>
-        <w:t>&lt;</w:t>
-      </w:r>
-      <w:proofErr w:type="gramStart"/>
-      <w:r>
-        <w:rPr>
-          <w:highlight w:val="yellow"/>
-        </w:rPr>
-        <w:t>h</w:t>
-      </w:r>
-      <w:proofErr w:type="gramEnd"/>
-      <w:r>
-        <w:rPr>
-          <w:highlight w:val="yellow"/>
-        </w:rPr>
-        <w:t>3 class="</w:t>
-      </w:r>
-      <w:proofErr w:type="spellStart"/>
-      <w:r>
-        <w:rPr>
-          <w:highlight w:val="yellow"/>
-        </w:rPr>
-        <w:t>name</w:t>
-      </w:r>
-      <w:proofErr w:type="spellEnd"/>
-      <w:r>
-        <w:rPr>
-          <w:highlight w:val="yellow"/>
-        </w:rPr>
-        <w:t>"&gt;Nina Carducci&lt;/h3&gt;</w:t>
+        <w:t>&lt;h3 class="name"&gt;Nina Carducci&lt;/h3&gt;</w:t>
       </w:r>
     </w:p>
     <w:p>
@@ -270,35 +213,7 @@
         <w:rPr>
           <w:highlight w:val="yellow"/>
         </w:rPr>
-        <w:t>&lt;</w:t>
-      </w:r>
-      <w:proofErr w:type="gramStart"/>
-      <w:r>
-        <w:rPr>
-          <w:highlight w:val="yellow"/>
-        </w:rPr>
-        <w:t>h</w:t>
-      </w:r>
-      <w:proofErr w:type="gramEnd"/>
-      <w:r>
-        <w:rPr>
-          <w:highlight w:val="yellow"/>
-        </w:rPr>
-        <w:t>1 class="</w:t>
-      </w:r>
-      <w:proofErr w:type="spellStart"/>
-      <w:r>
-        <w:rPr>
-          <w:highlight w:val="yellow"/>
-        </w:rPr>
-        <w:t>name</w:t>
-      </w:r>
-      <w:proofErr w:type="spellEnd"/>
-      <w:r>
-        <w:rPr>
-          <w:highlight w:val="yellow"/>
-        </w:rPr>
-        <w:t>"&gt;Nina Carducci&lt;/h1&gt;</w:t>
+        <w:t>&lt;h1 class="name"&gt;Nina Carducci&lt;/h1&gt;</w:t>
       </w:r>
     </w:p>
     <w:p>
@@ -365,173 +280,61 @@
         <w:rPr>
           <w:highlight w:val="yellow"/>
         </w:rPr>
-        <w:t>&lt;</w:t>
-      </w:r>
-      <w:proofErr w:type="gramStart"/>
-      <w:r>
-        <w:rPr>
-          <w:highlight w:val="yellow"/>
-        </w:rPr>
-        <w:t>h</w:t>
-      </w:r>
-      <w:proofErr w:type="gramEnd"/>
-      <w:r>
-        <w:rPr>
-          <w:highlight w:val="yellow"/>
-        </w:rPr>
-        <w:t>3 class="about-me__</w:t>
-      </w:r>
-      <w:proofErr w:type="spellStart"/>
-      <w:r>
-        <w:rPr>
-          <w:highlight w:val="yellow"/>
-        </w:rPr>
-        <w:t>title</w:t>
-      </w:r>
-      <w:proofErr w:type="spellEnd"/>
-      <w:r>
-        <w:rPr>
-          <w:highlight w:val="yellow"/>
-        </w:rPr>
-        <w:t>"&gt;A propos de moi&lt;/h3&gt;</w:t>
-      </w:r>
-    </w:p>
-    <w:p>
-      <w:pPr>
-        <w:pStyle w:val="Paragraphedeliste"/>
-        <w:numPr>
-          <w:ilvl w:val="0"/>
-          <w:numId w:val="1"/>
-        </w:numPr>
-        <w:rPr>
-          <w:highlight w:val="yellow"/>
-        </w:rPr>
-      </w:pPr>
-      <w:r>
-        <w:rPr>
-          <w:highlight w:val="yellow"/>
-        </w:rPr>
-        <w:t>&lt;</w:t>
-      </w:r>
-      <w:proofErr w:type="gramStart"/>
-      <w:r>
-        <w:rPr>
-          <w:highlight w:val="yellow"/>
-        </w:rPr>
-        <w:t>h</w:t>
-      </w:r>
-      <w:proofErr w:type="gramEnd"/>
-      <w:r>
-        <w:rPr>
-          <w:highlight w:val="yellow"/>
-        </w:rPr>
-        <w:t>3 class="</w:t>
-      </w:r>
-      <w:proofErr w:type="spellStart"/>
-      <w:r>
-        <w:rPr>
-          <w:highlight w:val="yellow"/>
-        </w:rPr>
-        <w:t>title</w:t>
-      </w:r>
-      <w:proofErr w:type="spellEnd"/>
-      <w:r>
-        <w:rPr>
-          <w:highlight w:val="yellow"/>
-        </w:rPr>
-        <w:t>"&gt;Portfolio&lt;/h3&gt;</w:t>
-      </w:r>
-    </w:p>
-    <w:p>
-      <w:pPr>
-        <w:pStyle w:val="Paragraphedeliste"/>
-        <w:numPr>
-          <w:ilvl w:val="0"/>
-          <w:numId w:val="1"/>
-        </w:numPr>
-        <w:rPr>
-          <w:highlight w:val="yellow"/>
-        </w:rPr>
-      </w:pPr>
-      <w:r>
-        <w:rPr>
-          <w:highlight w:val="yellow"/>
-        </w:rPr>
-        <w:t>&lt;</w:t>
-      </w:r>
-      <w:proofErr w:type="gramStart"/>
-      <w:r>
-        <w:rPr>
-          <w:highlight w:val="yellow"/>
-        </w:rPr>
-        <w:t>h</w:t>
-      </w:r>
-      <w:proofErr w:type="gramEnd"/>
-      <w:r>
-        <w:rPr>
-          <w:highlight w:val="yellow"/>
-        </w:rPr>
-        <w:t>3 class="</w:t>
-      </w:r>
-      <w:proofErr w:type="spellStart"/>
-      <w:r>
-        <w:rPr>
-          <w:highlight w:val="yellow"/>
-        </w:rPr>
-        <w:t>title</w:t>
-      </w:r>
-      <w:proofErr w:type="spellEnd"/>
-      <w:r>
-        <w:rPr>
-          <w:highlight w:val="yellow"/>
-        </w:rPr>
-        <w:t>"&gt;Mes services&lt;/h3&gt;</w:t>
-      </w:r>
-    </w:p>
-    <w:p>
-      <w:pPr>
-        <w:pStyle w:val="Paragraphedeliste"/>
-        <w:numPr>
-          <w:ilvl w:val="0"/>
-          <w:numId w:val="1"/>
-        </w:numPr>
-        <w:rPr>
-          <w:highlight w:val="yellow"/>
-        </w:rPr>
-      </w:pPr>
-      <w:r>
-        <w:rPr>
-          <w:highlight w:val="yellow"/>
-        </w:rPr>
-        <w:t>&lt;</w:t>
-      </w:r>
-      <w:proofErr w:type="gramStart"/>
-      <w:r>
-        <w:rPr>
-          <w:highlight w:val="yellow"/>
-        </w:rPr>
-        <w:t>h</w:t>
-      </w:r>
-      <w:proofErr w:type="gramEnd"/>
-      <w:r>
-        <w:rPr>
-          <w:highlight w:val="yellow"/>
-        </w:rPr>
-        <w:t>3&gt;Une question ? Une demande de devis</w:t>
-      </w:r>
-      <w:proofErr w:type="gramStart"/>
-      <w:r>
-        <w:rPr>
-          <w:highlight w:val="yellow"/>
-        </w:rPr>
-        <w:t xml:space="preserve"> ?&lt;</w:t>
-      </w:r>
-      <w:proofErr w:type="gramEnd"/>
-      <w:r>
-        <w:rPr>
-          <w:highlight w:val="yellow"/>
-        </w:rPr>
-        <w:t>/h3&gt;</w:t>
+        <w:t>&lt;h3 class="about-me__title"&gt;A propos de moi&lt;/h3&gt;</w:t>
+      </w:r>
+    </w:p>
+    <w:p>
+      <w:pPr>
+        <w:pStyle w:val="Paragraphedeliste"/>
+        <w:numPr>
+          <w:ilvl w:val="0"/>
+          <w:numId w:val="1"/>
+        </w:numPr>
+        <w:rPr>
+          <w:highlight w:val="yellow"/>
+        </w:rPr>
+      </w:pPr>
+      <w:r>
+        <w:rPr>
+          <w:highlight w:val="yellow"/>
+        </w:rPr>
+        <w:t>&lt;h3 class="title"&gt;Portfolio&lt;/h3&gt;</w:t>
+      </w:r>
+    </w:p>
+    <w:p>
+      <w:pPr>
+        <w:pStyle w:val="Paragraphedeliste"/>
+        <w:numPr>
+          <w:ilvl w:val="0"/>
+          <w:numId w:val="1"/>
+        </w:numPr>
+        <w:rPr>
+          <w:highlight w:val="yellow"/>
+        </w:rPr>
+      </w:pPr>
+      <w:r>
+        <w:rPr>
+          <w:highlight w:val="yellow"/>
+        </w:rPr>
+        <w:t>&lt;h3 class="title"&gt;Mes services&lt;/h3&gt;</w:t>
+      </w:r>
+    </w:p>
+    <w:p>
+      <w:pPr>
+        <w:pStyle w:val="Paragraphedeliste"/>
+        <w:numPr>
+          <w:ilvl w:val="0"/>
+          <w:numId w:val="1"/>
+        </w:numPr>
+        <w:rPr>
+          <w:highlight w:val="yellow"/>
+        </w:rPr>
+      </w:pPr>
+      <w:r>
+        <w:rPr>
+          <w:highlight w:val="yellow"/>
+        </w:rPr>
+        <w:t>&lt;h3&gt;Une question ? Une demande de devis ?&lt;/h3&gt;</w:t>
       </w:r>
     </w:p>
     <w:p>
@@ -675,8 +478,8 @@
         <w:tblLook w:val="04A0" w:firstRow="1" w:lastRow="0" w:firstColumn="1" w:lastColumn="0" w:noHBand="0" w:noVBand="1"/>
       </w:tblPr>
       <w:tblGrid>
-        <w:gridCol w:w="3002"/>
-        <w:gridCol w:w="5157"/>
+        <w:gridCol w:w="2293"/>
+        <w:gridCol w:w="4448"/>
       </w:tblGrid>
       <w:tr>
         <w:trPr>
@@ -767,21 +570,7 @@
               <w:rPr>
                 <w:highlight w:val="yellow"/>
               </w:rPr>
-              <w:t>&lt;</w:t>
-            </w:r>
-            <w:proofErr w:type="gramStart"/>
-            <w:r>
-              <w:rPr>
-                <w:highlight w:val="yellow"/>
-              </w:rPr>
-              <w:t>h</w:t>
-            </w:r>
-            <w:proofErr w:type="gramEnd"/>
-            <w:r>
-              <w:rPr>
-                <w:highlight w:val="yellow"/>
-              </w:rPr>
-              <w:t>1&gt;</w:t>
+              <w:t>&lt;h1&gt;</w:t>
             </w:r>
           </w:p>
         </w:tc>
@@ -836,21 +625,7 @@
               <w:rPr>
                 <w:highlight w:val="yellow"/>
               </w:rPr>
-              <w:t>&lt;</w:t>
-            </w:r>
-            <w:proofErr w:type="gramStart"/>
-            <w:r>
-              <w:rPr>
-                <w:highlight w:val="yellow"/>
-              </w:rPr>
-              <w:t>h</w:t>
-            </w:r>
-            <w:proofErr w:type="gramEnd"/>
-            <w:r>
-              <w:rPr>
-                <w:highlight w:val="yellow"/>
-              </w:rPr>
-              <w:t>2&gt;</w:t>
+              <w:t>&lt;h2&gt;</w:t>
             </w:r>
           </w:p>
         </w:tc>
@@ -905,21 +680,7 @@
               <w:rPr>
                 <w:highlight w:val="yellow"/>
               </w:rPr>
-              <w:t>&lt;</w:t>
-            </w:r>
-            <w:proofErr w:type="gramStart"/>
-            <w:r>
-              <w:rPr>
-                <w:highlight w:val="yellow"/>
-              </w:rPr>
-              <w:t>h</w:t>
-            </w:r>
-            <w:proofErr w:type="gramEnd"/>
-            <w:r>
-              <w:rPr>
-                <w:highlight w:val="yellow"/>
-              </w:rPr>
-              <w:t>2&gt;</w:t>
+              <w:t>&lt;h2&gt;</w:t>
             </w:r>
           </w:p>
         </w:tc>
@@ -974,21 +735,7 @@
               <w:rPr>
                 <w:highlight w:val="yellow"/>
               </w:rPr>
-              <w:t>&lt;</w:t>
-            </w:r>
-            <w:proofErr w:type="gramStart"/>
-            <w:r>
-              <w:rPr>
-                <w:highlight w:val="yellow"/>
-              </w:rPr>
-              <w:t>h</w:t>
-            </w:r>
-            <w:proofErr w:type="gramEnd"/>
-            <w:r>
-              <w:rPr>
-                <w:highlight w:val="yellow"/>
-              </w:rPr>
-              <w:t>2&gt;</w:t>
+              <w:t>&lt;h2&gt;</w:t>
             </w:r>
           </w:p>
         </w:tc>
@@ -1043,21 +790,7 @@
               <w:rPr>
                 <w:highlight w:val="yellow"/>
               </w:rPr>
-              <w:t>&lt;</w:t>
-            </w:r>
-            <w:proofErr w:type="gramStart"/>
-            <w:r>
-              <w:rPr>
-                <w:highlight w:val="yellow"/>
-              </w:rPr>
-              <w:t>h</w:t>
-            </w:r>
-            <w:proofErr w:type="gramEnd"/>
-            <w:r>
-              <w:rPr>
-                <w:highlight w:val="yellow"/>
-              </w:rPr>
-              <w:t>2&gt;</w:t>
+              <w:t>&lt;h2&gt;</w:t>
             </w:r>
           </w:p>
         </w:tc>
@@ -1112,21 +845,7 @@
               <w:rPr>
                 <w:highlight w:val="yellow"/>
               </w:rPr>
-              <w:t>&lt;</w:t>
-            </w:r>
-            <w:proofErr w:type="gramStart"/>
-            <w:r>
-              <w:rPr>
-                <w:highlight w:val="yellow"/>
-              </w:rPr>
-              <w:t>h</w:t>
-            </w:r>
-            <w:proofErr w:type="gramEnd"/>
-            <w:r>
-              <w:rPr>
-                <w:highlight w:val="yellow"/>
-              </w:rPr>
-              <w:t>3&gt;</w:t>
+              <w:t>&lt;h3&gt;</w:t>
             </w:r>
           </w:p>
         </w:tc>
@@ -1181,21 +900,7 @@
               <w:rPr>
                 <w:highlight w:val="yellow"/>
               </w:rPr>
-              <w:t>&lt;</w:t>
-            </w:r>
-            <w:proofErr w:type="gramStart"/>
-            <w:r>
-              <w:rPr>
-                <w:highlight w:val="yellow"/>
-              </w:rPr>
-              <w:t>h</w:t>
-            </w:r>
-            <w:proofErr w:type="gramEnd"/>
-            <w:r>
-              <w:rPr>
-                <w:highlight w:val="yellow"/>
-              </w:rPr>
-              <w:t>1&gt; dans citations</w:t>
+              <w:t>&lt;h1&gt; dans citations</w:t>
             </w:r>
           </w:p>
         </w:tc>
@@ -1304,49 +1009,7 @@
         <w:rPr>
           <w:highlight w:val="yellow"/>
         </w:rPr>
-        <w:t>&lt;</w:t>
-      </w:r>
-      <w:proofErr w:type="gramStart"/>
-      <w:r>
-        <w:rPr>
-          <w:highlight w:val="yellow"/>
-        </w:rPr>
-        <w:t>h</w:t>
-      </w:r>
-      <w:proofErr w:type="gramEnd"/>
-      <w:r>
-        <w:rPr>
-          <w:highlight w:val="yellow"/>
-        </w:rPr>
-        <w:t>1 class="</w:t>
-      </w:r>
-      <w:proofErr w:type="spellStart"/>
-      <w:r>
-        <w:rPr>
-          <w:highlight w:val="yellow"/>
-        </w:rPr>
-        <w:t>quote</w:t>
-      </w:r>
-      <w:proofErr w:type="spellEnd"/>
-      <w:r>
-        <w:rPr>
-          <w:highlight w:val="yellow"/>
-        </w:rPr>
-        <w:t>__</w:t>
-      </w:r>
-      <w:proofErr w:type="spellStart"/>
-      <w:r>
-        <w:rPr>
-          <w:highlight w:val="yellow"/>
-        </w:rPr>
-        <w:t>text</w:t>
-      </w:r>
-      <w:proofErr w:type="spellEnd"/>
-      <w:r>
-        <w:rPr>
-          <w:highlight w:val="yellow"/>
-        </w:rPr>
-        <w:t>"&gt;Un portrait n’est pas une ressemblance...&lt;/h1&gt;</w:t>
+        <w:t>&lt;h1 class="quote__text"&gt;Un portrait n’est pas une ressemblance...&lt;/h1&gt;</w:t>
       </w:r>
     </w:p>
     <w:p>
@@ -1446,50 +1109,7 @@
         <w:rPr>
           <w:highlight w:val="yellow"/>
         </w:rPr>
-        <w:lastRenderedPageBreak/>
-        <w:t>&lt;</w:t>
-      </w:r>
-      <w:proofErr w:type="gramStart"/>
-      <w:r>
-        <w:rPr>
-          <w:highlight w:val="yellow"/>
-        </w:rPr>
-        <w:t>p</w:t>
-      </w:r>
-      <w:proofErr w:type="gramEnd"/>
-      <w:r>
-        <w:rPr>
-          <w:highlight w:val="yellow"/>
-        </w:rPr>
-        <w:t xml:space="preserve"> class="</w:t>
-      </w:r>
-      <w:proofErr w:type="spellStart"/>
-      <w:r>
-        <w:rPr>
-          <w:highlight w:val="yellow"/>
-        </w:rPr>
-        <w:t>quote</w:t>
-      </w:r>
-      <w:proofErr w:type="spellEnd"/>
-      <w:r>
-        <w:rPr>
-          <w:highlight w:val="yellow"/>
-        </w:rPr>
-        <w:t>__</w:t>
-      </w:r>
-      <w:proofErr w:type="spellStart"/>
-      <w:r>
-        <w:rPr>
-          <w:highlight w:val="yellow"/>
-        </w:rPr>
-        <w:t>text</w:t>
-      </w:r>
-      <w:proofErr w:type="spellEnd"/>
-      <w:r>
-        <w:rPr>
-          <w:highlight w:val="yellow"/>
-        </w:rPr>
-        <w:t>"&gt;Un portrait n’est pas une ressemblance...&lt;/p&gt;</w:t>
+        <w:t>&lt;p class="quote__text"&gt;Un portrait n’est pas une ressemblance...&lt;/p&gt;</w:t>
       </w:r>
     </w:p>
     <w:p>
@@ -1508,6 +1128,7 @@
           <w:bCs/>
           <w:highlight w:val="yellow"/>
         </w:rPr>
+        <w:lastRenderedPageBreak/>
         <w:t>✅</w:t>
       </w:r>
       <w:r>
@@ -1534,470 +1155,248 @@
         <w:rPr>
           <w:highlight w:val="yellow"/>
         </w:rPr>
-        <w:t>&lt;</w:t>
-      </w:r>
-      <w:proofErr w:type="gramStart"/>
-      <w:r>
-        <w:rPr>
-          <w:highlight w:val="yellow"/>
-        </w:rPr>
-        <w:t>h</w:t>
-      </w:r>
-      <w:proofErr w:type="gramEnd"/>
-      <w:r>
-        <w:rPr>
-          <w:highlight w:val="yellow"/>
-        </w:rPr>
-        <w:t>1 class="</w:t>
-      </w:r>
-      <w:proofErr w:type="spellStart"/>
-      <w:r>
-        <w:rPr>
-          <w:highlight w:val="yellow"/>
-        </w:rPr>
-        <w:t>name</w:t>
-      </w:r>
-      <w:proofErr w:type="spellEnd"/>
-      <w:r>
-        <w:rPr>
-          <w:highlight w:val="yellow"/>
-        </w:rPr>
-        <w:t>"&gt;Nina Carducci&lt;/h1&gt;</w:t>
-      </w:r>
-    </w:p>
-    <w:p>
-      <w:pPr>
-        <w:pStyle w:val="Paragraphedeliste"/>
-        <w:numPr>
-          <w:ilvl w:val="0"/>
-          <w:numId w:val="1"/>
-        </w:numPr>
-        <w:rPr>
-          <w:highlight w:val="yellow"/>
-        </w:rPr>
-      </w:pPr>
-      <w:proofErr w:type="gramStart"/>
-      <w:r>
-        <w:rPr>
-          <w:highlight w:val="yellow"/>
-        </w:rPr>
-        <w:t>&lt;!--</w:t>
-      </w:r>
-      <w:proofErr w:type="gramEnd"/>
-      <w:r>
-        <w:rPr>
-          <w:highlight w:val="yellow"/>
-        </w:rPr>
-        <w:t xml:space="preserve"> Section À propos --&gt;</w:t>
-      </w:r>
-    </w:p>
-    <w:p>
-      <w:pPr>
-        <w:pStyle w:val="Paragraphedeliste"/>
-        <w:numPr>
-          <w:ilvl w:val="0"/>
-          <w:numId w:val="1"/>
-        </w:numPr>
-        <w:rPr>
-          <w:highlight w:val="yellow"/>
-        </w:rPr>
-      </w:pPr>
-      <w:r>
-        <w:rPr>
-          <w:highlight w:val="yellow"/>
-        </w:rPr>
-        <w:t>&lt;</w:t>
-      </w:r>
-      <w:proofErr w:type="gramStart"/>
-      <w:r>
-        <w:rPr>
-          <w:highlight w:val="yellow"/>
-        </w:rPr>
-        <w:t>h</w:t>
-      </w:r>
-      <w:proofErr w:type="gramEnd"/>
-      <w:r>
-        <w:rPr>
-          <w:highlight w:val="yellow"/>
-        </w:rPr>
-        <w:t>2 class="about-me__</w:t>
-      </w:r>
-      <w:proofErr w:type="spellStart"/>
-      <w:r>
-        <w:rPr>
-          <w:highlight w:val="yellow"/>
-        </w:rPr>
-        <w:t>title</w:t>
-      </w:r>
-      <w:proofErr w:type="spellEnd"/>
-      <w:r>
-        <w:rPr>
-          <w:highlight w:val="yellow"/>
-        </w:rPr>
-        <w:t>"&gt;À propos de moi&lt;/h2&gt;</w:t>
-      </w:r>
-    </w:p>
-    <w:p>
-      <w:pPr>
-        <w:pStyle w:val="Paragraphedeliste"/>
-        <w:numPr>
-          <w:ilvl w:val="0"/>
-          <w:numId w:val="1"/>
-        </w:numPr>
-        <w:rPr>
-          <w:highlight w:val="yellow"/>
-        </w:rPr>
-      </w:pPr>
-    </w:p>
-    <w:p>
-      <w:pPr>
-        <w:pStyle w:val="Paragraphedeliste"/>
-        <w:numPr>
-          <w:ilvl w:val="0"/>
-          <w:numId w:val="1"/>
-        </w:numPr>
-        <w:rPr>
-          <w:highlight w:val="yellow"/>
-        </w:rPr>
-      </w:pPr>
-      <w:proofErr w:type="gramStart"/>
-      <w:r>
-        <w:rPr>
-          <w:highlight w:val="yellow"/>
-        </w:rPr>
-        <w:t>&lt;!--</w:t>
-      </w:r>
-      <w:proofErr w:type="gramEnd"/>
-      <w:r>
-        <w:rPr>
-          <w:highlight w:val="yellow"/>
-        </w:rPr>
-        <w:t xml:space="preserve"> Portfolio --&gt;</w:t>
-      </w:r>
-    </w:p>
-    <w:p>
-      <w:pPr>
-        <w:pStyle w:val="Paragraphedeliste"/>
-        <w:numPr>
-          <w:ilvl w:val="0"/>
-          <w:numId w:val="1"/>
-        </w:numPr>
-        <w:rPr>
-          <w:highlight w:val="yellow"/>
-        </w:rPr>
-      </w:pPr>
-      <w:r>
-        <w:rPr>
-          <w:highlight w:val="yellow"/>
-        </w:rPr>
-        <w:t>&lt;</w:t>
-      </w:r>
-      <w:proofErr w:type="gramStart"/>
-      <w:r>
-        <w:rPr>
-          <w:highlight w:val="yellow"/>
-        </w:rPr>
-        <w:t>h</w:t>
-      </w:r>
-      <w:proofErr w:type="gramEnd"/>
-      <w:r>
-        <w:rPr>
-          <w:highlight w:val="yellow"/>
-        </w:rPr>
-        <w:t>2 class="</w:t>
-      </w:r>
-      <w:proofErr w:type="spellStart"/>
-      <w:r>
-        <w:rPr>
-          <w:highlight w:val="yellow"/>
-        </w:rPr>
-        <w:t>title</w:t>
-      </w:r>
-      <w:proofErr w:type="spellEnd"/>
-      <w:r>
-        <w:rPr>
-          <w:highlight w:val="yellow"/>
-        </w:rPr>
-        <w:t>"&gt;Portfolio&lt;/h2&gt;</w:t>
-      </w:r>
-    </w:p>
-    <w:p>
-      <w:pPr>
-        <w:pStyle w:val="Paragraphedeliste"/>
-        <w:numPr>
-          <w:ilvl w:val="0"/>
-          <w:numId w:val="1"/>
-        </w:numPr>
-        <w:rPr>
-          <w:highlight w:val="yellow"/>
-        </w:rPr>
-      </w:pPr>
-    </w:p>
-    <w:p>
-      <w:pPr>
-        <w:pStyle w:val="Paragraphedeliste"/>
-        <w:numPr>
-          <w:ilvl w:val="0"/>
-          <w:numId w:val="1"/>
-        </w:numPr>
-        <w:rPr>
-          <w:highlight w:val="yellow"/>
-        </w:rPr>
-      </w:pPr>
-      <w:proofErr w:type="gramStart"/>
-      <w:r>
-        <w:rPr>
-          <w:highlight w:val="yellow"/>
-        </w:rPr>
-        <w:t>&lt;!--</w:t>
-      </w:r>
-      <w:proofErr w:type="gramEnd"/>
-      <w:r>
-        <w:rPr>
-          <w:highlight w:val="yellow"/>
-        </w:rPr>
-        <w:t xml:space="preserve"> Services --&gt;</w:t>
-      </w:r>
-    </w:p>
-    <w:p>
-      <w:pPr>
-        <w:pStyle w:val="Paragraphedeliste"/>
-        <w:numPr>
-          <w:ilvl w:val="0"/>
-          <w:numId w:val="1"/>
-        </w:numPr>
-        <w:rPr>
-          <w:highlight w:val="yellow"/>
-        </w:rPr>
-      </w:pPr>
-      <w:r>
-        <w:rPr>
-          <w:highlight w:val="yellow"/>
-        </w:rPr>
-        <w:t>&lt;</w:t>
-      </w:r>
-      <w:proofErr w:type="gramStart"/>
-      <w:r>
-        <w:rPr>
-          <w:highlight w:val="yellow"/>
-        </w:rPr>
-        <w:t>h</w:t>
-      </w:r>
-      <w:proofErr w:type="gramEnd"/>
-      <w:r>
-        <w:rPr>
-          <w:highlight w:val="yellow"/>
-        </w:rPr>
-        <w:t>2 class="</w:t>
-      </w:r>
-      <w:proofErr w:type="spellStart"/>
-      <w:r>
-        <w:rPr>
-          <w:highlight w:val="yellow"/>
-        </w:rPr>
-        <w:t>title</w:t>
-      </w:r>
-      <w:proofErr w:type="spellEnd"/>
-      <w:r>
-        <w:rPr>
-          <w:highlight w:val="yellow"/>
-        </w:rPr>
-        <w:t>"&gt;Mes services&lt;/h2&gt;</w:t>
-      </w:r>
-    </w:p>
-    <w:p>
-      <w:pPr>
-        <w:pStyle w:val="Paragraphedeliste"/>
-        <w:numPr>
-          <w:ilvl w:val="0"/>
-          <w:numId w:val="1"/>
-        </w:numPr>
-        <w:rPr>
-          <w:highlight w:val="yellow"/>
-        </w:rPr>
-      </w:pPr>
-      <w:r>
-        <w:rPr>
-          <w:highlight w:val="yellow"/>
-        </w:rPr>
-        <w:t>&lt;</w:t>
-      </w:r>
-      <w:proofErr w:type="gramStart"/>
-      <w:r>
-        <w:rPr>
-          <w:highlight w:val="yellow"/>
-        </w:rPr>
-        <w:t>h</w:t>
-      </w:r>
-      <w:proofErr w:type="gramEnd"/>
-      <w:r>
-        <w:rPr>
-          <w:highlight w:val="yellow"/>
-        </w:rPr>
-        <w:t>3&gt;Shooting photo&lt;/h3&gt;</w:t>
-      </w:r>
-    </w:p>
-    <w:p>
-      <w:pPr>
-        <w:pStyle w:val="Paragraphedeliste"/>
-        <w:numPr>
-          <w:ilvl w:val="0"/>
-          <w:numId w:val="1"/>
-        </w:numPr>
-        <w:rPr>
-          <w:highlight w:val="yellow"/>
-        </w:rPr>
-      </w:pPr>
-      <w:r>
-        <w:rPr>
-          <w:highlight w:val="yellow"/>
-        </w:rPr>
-        <w:t>&lt;</w:t>
-      </w:r>
-      <w:proofErr w:type="gramStart"/>
-      <w:r>
-        <w:rPr>
-          <w:highlight w:val="yellow"/>
-        </w:rPr>
-        <w:t>h</w:t>
-      </w:r>
-      <w:proofErr w:type="gramEnd"/>
-      <w:r>
-        <w:rPr>
-          <w:highlight w:val="yellow"/>
-        </w:rPr>
-        <w:t>3&gt;Retouches&lt;/h3&gt;</w:t>
-      </w:r>
-    </w:p>
-    <w:p>
-      <w:pPr>
-        <w:pStyle w:val="Paragraphedeliste"/>
-        <w:numPr>
-          <w:ilvl w:val="0"/>
-          <w:numId w:val="1"/>
-        </w:numPr>
-        <w:rPr>
-          <w:highlight w:val="yellow"/>
-        </w:rPr>
-      </w:pPr>
-      <w:r>
-        <w:rPr>
-          <w:highlight w:val="yellow"/>
-        </w:rPr>
-        <w:t>&lt;</w:t>
-      </w:r>
-      <w:proofErr w:type="gramStart"/>
-      <w:r>
-        <w:rPr>
-          <w:highlight w:val="yellow"/>
-        </w:rPr>
-        <w:t>h</w:t>
-      </w:r>
-      <w:proofErr w:type="gramEnd"/>
-      <w:r>
-        <w:rPr>
-          <w:highlight w:val="yellow"/>
-        </w:rPr>
-        <w:t>3&gt;Album photos&lt;/h3&gt;</w:t>
-      </w:r>
-    </w:p>
-    <w:p>
-      <w:pPr>
-        <w:pStyle w:val="Paragraphedeliste"/>
-        <w:numPr>
-          <w:ilvl w:val="0"/>
-          <w:numId w:val="1"/>
-        </w:numPr>
-        <w:rPr>
-          <w:highlight w:val="yellow"/>
-        </w:rPr>
-      </w:pPr>
-      <w:proofErr w:type="gramStart"/>
-      <w:r>
-        <w:rPr>
-          <w:highlight w:val="yellow"/>
-        </w:rPr>
-        <w:t>&lt;!--</w:t>
-      </w:r>
-      <w:proofErr w:type="gramEnd"/>
-      <w:r>
-        <w:rPr>
-          <w:highlight w:val="yellow"/>
-        </w:rPr>
-        <w:t xml:space="preserve"> Contact --&gt;</w:t>
-      </w:r>
-    </w:p>
-    <w:p>
-      <w:pPr>
-        <w:pStyle w:val="Paragraphedeliste"/>
-        <w:numPr>
-          <w:ilvl w:val="0"/>
-          <w:numId w:val="1"/>
-        </w:numPr>
-        <w:rPr>
-          <w:highlight w:val="yellow"/>
-        </w:rPr>
-      </w:pPr>
-      <w:r>
-        <w:rPr>
-          <w:highlight w:val="yellow"/>
-        </w:rPr>
-        <w:t>&lt;</w:t>
-      </w:r>
-      <w:proofErr w:type="gramStart"/>
-      <w:r>
-        <w:rPr>
-          <w:highlight w:val="yellow"/>
-        </w:rPr>
-        <w:t>h</w:t>
-      </w:r>
-      <w:proofErr w:type="gramEnd"/>
-      <w:r>
-        <w:rPr>
-          <w:highlight w:val="yellow"/>
-        </w:rPr>
-        <w:t>2&gt;Une question ? Une demande de devis</w:t>
-      </w:r>
-      <w:proofErr w:type="gramStart"/>
-      <w:r>
-        <w:rPr>
-          <w:highlight w:val="yellow"/>
-        </w:rPr>
-        <w:t xml:space="preserve"> ?&lt;</w:t>
-      </w:r>
-      <w:proofErr w:type="gramEnd"/>
-      <w:r>
-        <w:rPr>
-          <w:highlight w:val="yellow"/>
-        </w:rPr>
-        <w:t>/h2&gt;</w:t>
-      </w:r>
-    </w:p>
-    <w:p>
-      <w:pPr>
-        <w:pStyle w:val="Paragraphedeliste"/>
-        <w:numPr>
-          <w:ilvl w:val="0"/>
-          <w:numId w:val="1"/>
-        </w:numPr>
-        <w:rPr>
-          <w:highlight w:val="magenta"/>
-        </w:rPr>
-      </w:pPr>
-      <w:r>
-        <w:rPr>
-          <w:highlight w:val="magenta"/>
-        </w:rPr>
-        <w:t xml:space="preserve">Changements </w:t>
-      </w:r>
-      <w:proofErr w:type="spellStart"/>
-      <w:r>
-        <w:rPr>
-          <w:highlight w:val="magenta"/>
-        </w:rPr>
-        <w:t>semantiques</w:t>
-      </w:r>
-      <w:proofErr w:type="spellEnd"/>
+        <w:t>&lt;h1 class="name"&gt;Nina Carducci&lt;/h1&gt;</w:t>
+      </w:r>
+    </w:p>
+    <w:p>
+      <w:pPr>
+        <w:pStyle w:val="Paragraphedeliste"/>
+        <w:numPr>
+          <w:ilvl w:val="0"/>
+          <w:numId w:val="1"/>
+        </w:numPr>
+        <w:rPr>
+          <w:highlight w:val="yellow"/>
+        </w:rPr>
+      </w:pPr>
+      <w:r>
+        <w:rPr>
+          <w:highlight w:val="yellow"/>
+        </w:rPr>
+        <w:t>&lt;!-- Section À propos --&gt;</w:t>
+      </w:r>
+    </w:p>
+    <w:p>
+      <w:pPr>
+        <w:pStyle w:val="Paragraphedeliste"/>
+        <w:numPr>
+          <w:ilvl w:val="0"/>
+          <w:numId w:val="1"/>
+        </w:numPr>
+        <w:rPr>
+          <w:highlight w:val="yellow"/>
+        </w:rPr>
+      </w:pPr>
+      <w:r>
+        <w:rPr>
+          <w:highlight w:val="yellow"/>
+        </w:rPr>
+        <w:t>&lt;h2 class="about-me__title"&gt;À propos de moi&lt;/h2&gt;</w:t>
+      </w:r>
+    </w:p>
+    <w:p>
+      <w:pPr>
+        <w:pStyle w:val="Paragraphedeliste"/>
+        <w:numPr>
+          <w:ilvl w:val="0"/>
+          <w:numId w:val="1"/>
+        </w:numPr>
+        <w:rPr>
+          <w:highlight w:val="yellow"/>
+        </w:rPr>
+      </w:pPr>
+    </w:p>
+    <w:p>
+      <w:pPr>
+        <w:pStyle w:val="Paragraphedeliste"/>
+        <w:numPr>
+          <w:ilvl w:val="0"/>
+          <w:numId w:val="1"/>
+        </w:numPr>
+        <w:rPr>
+          <w:highlight w:val="yellow"/>
+        </w:rPr>
+      </w:pPr>
+      <w:r>
+        <w:rPr>
+          <w:highlight w:val="yellow"/>
+        </w:rPr>
+        <w:t>&lt;!-- Portfolio --&gt;</w:t>
+      </w:r>
+    </w:p>
+    <w:p>
+      <w:pPr>
+        <w:pStyle w:val="Paragraphedeliste"/>
+        <w:numPr>
+          <w:ilvl w:val="0"/>
+          <w:numId w:val="1"/>
+        </w:numPr>
+        <w:rPr>
+          <w:highlight w:val="yellow"/>
+        </w:rPr>
+      </w:pPr>
+      <w:r>
+        <w:rPr>
+          <w:highlight w:val="yellow"/>
+        </w:rPr>
+        <w:t>&lt;h2 class="title"&gt;Portfolio&lt;/h2&gt;</w:t>
+      </w:r>
+    </w:p>
+    <w:p>
+      <w:pPr>
+        <w:pStyle w:val="Paragraphedeliste"/>
+        <w:numPr>
+          <w:ilvl w:val="0"/>
+          <w:numId w:val="1"/>
+        </w:numPr>
+        <w:rPr>
+          <w:highlight w:val="yellow"/>
+        </w:rPr>
+      </w:pPr>
+    </w:p>
+    <w:p>
+      <w:pPr>
+        <w:pStyle w:val="Paragraphedeliste"/>
+        <w:numPr>
+          <w:ilvl w:val="0"/>
+          <w:numId w:val="1"/>
+        </w:numPr>
+        <w:rPr>
+          <w:highlight w:val="yellow"/>
+        </w:rPr>
+      </w:pPr>
+      <w:r>
+        <w:rPr>
+          <w:highlight w:val="yellow"/>
+        </w:rPr>
+        <w:t>&lt;!-- Services --&gt;</w:t>
+      </w:r>
+    </w:p>
+    <w:p>
+      <w:pPr>
+        <w:pStyle w:val="Paragraphedeliste"/>
+        <w:numPr>
+          <w:ilvl w:val="0"/>
+          <w:numId w:val="1"/>
+        </w:numPr>
+        <w:rPr>
+          <w:highlight w:val="yellow"/>
+        </w:rPr>
+      </w:pPr>
+      <w:r>
+        <w:rPr>
+          <w:highlight w:val="yellow"/>
+        </w:rPr>
+        <w:t>&lt;h2 class="title"&gt;Mes services&lt;/h2&gt;</w:t>
+      </w:r>
+    </w:p>
+    <w:p>
+      <w:pPr>
+        <w:pStyle w:val="Paragraphedeliste"/>
+        <w:numPr>
+          <w:ilvl w:val="0"/>
+          <w:numId w:val="1"/>
+        </w:numPr>
+        <w:rPr>
+          <w:highlight w:val="yellow"/>
+        </w:rPr>
+      </w:pPr>
+      <w:r>
+        <w:rPr>
+          <w:highlight w:val="yellow"/>
+        </w:rPr>
+        <w:t>&lt;h3&gt;Shooting photo&lt;/h3&gt;</w:t>
+      </w:r>
+    </w:p>
+    <w:p>
+      <w:pPr>
+        <w:pStyle w:val="Paragraphedeliste"/>
+        <w:numPr>
+          <w:ilvl w:val="0"/>
+          <w:numId w:val="1"/>
+        </w:numPr>
+        <w:rPr>
+          <w:highlight w:val="yellow"/>
+        </w:rPr>
+      </w:pPr>
+      <w:r>
+        <w:rPr>
+          <w:highlight w:val="yellow"/>
+        </w:rPr>
+        <w:t>&lt;h3&gt;Retouches&lt;/h3&gt;</w:t>
+      </w:r>
+    </w:p>
+    <w:p>
+      <w:pPr>
+        <w:pStyle w:val="Paragraphedeliste"/>
+        <w:numPr>
+          <w:ilvl w:val="0"/>
+          <w:numId w:val="1"/>
+        </w:numPr>
+        <w:rPr>
+          <w:highlight w:val="yellow"/>
+        </w:rPr>
+      </w:pPr>
+      <w:r>
+        <w:rPr>
+          <w:highlight w:val="yellow"/>
+        </w:rPr>
+        <w:t>&lt;h3&gt;Album photos&lt;/h3&gt;</w:t>
+      </w:r>
+    </w:p>
+    <w:p>
+      <w:pPr>
+        <w:pStyle w:val="Paragraphedeliste"/>
+        <w:numPr>
+          <w:ilvl w:val="0"/>
+          <w:numId w:val="1"/>
+        </w:numPr>
+        <w:rPr>
+          <w:highlight w:val="yellow"/>
+        </w:rPr>
+      </w:pPr>
+      <w:r>
+        <w:rPr>
+          <w:highlight w:val="yellow"/>
+        </w:rPr>
+        <w:t>&lt;!-- Contact --&gt;</w:t>
+      </w:r>
+    </w:p>
+    <w:p>
+      <w:pPr>
+        <w:pStyle w:val="Paragraphedeliste"/>
+        <w:numPr>
+          <w:ilvl w:val="0"/>
+          <w:numId w:val="1"/>
+        </w:numPr>
+        <w:rPr>
+          <w:highlight w:val="yellow"/>
+        </w:rPr>
+      </w:pPr>
+      <w:r>
+        <w:rPr>
+          <w:highlight w:val="yellow"/>
+        </w:rPr>
+        <w:t>&lt;h2&gt;Une question ? Une demande de devis ?&lt;/h2&gt;</w:t>
+      </w:r>
+    </w:p>
+    <w:p>
+      <w:pPr>
+        <w:pStyle w:val="Paragraphedeliste"/>
+        <w:numPr>
+          <w:ilvl w:val="0"/>
+          <w:numId w:val="1"/>
+        </w:numPr>
+        <w:rPr>
+          <w:highlight w:val="magenta"/>
+        </w:rPr>
+      </w:pPr>
+      <w:r>
+        <w:rPr>
+          <w:highlight w:val="magenta"/>
+        </w:rPr>
+        <w:t>Changements semantiques</w:t>
+      </w:r>
       <w:r>
         <w:rPr>
           <w:highlight w:val="magenta"/>
@@ -2045,19 +1444,11 @@
           <w:highlight w:val="magenta"/>
         </w:rPr>
       </w:pPr>
-      <w:proofErr w:type="gramStart"/>
-      <w:r>
-        <w:rPr>
-          <w:highlight w:val="magenta"/>
-        </w:rPr>
-        <w:t>améliorer</w:t>
-      </w:r>
-      <w:proofErr w:type="gramEnd"/>
-      <w:r>
-        <w:rPr>
-          <w:highlight w:val="magenta"/>
-        </w:rPr>
-        <w:t xml:space="preserve"> l’</w:t>
+      <w:r>
+        <w:rPr>
+          <w:highlight w:val="magenta"/>
+        </w:rPr>
+        <w:t>améliorer l’</w:t>
       </w:r>
       <w:r>
         <w:rPr>
@@ -2085,19 +1476,11 @@
           <w:highlight w:val="magenta"/>
         </w:rPr>
       </w:pPr>
-      <w:proofErr w:type="gramStart"/>
-      <w:r>
-        <w:rPr>
-          <w:highlight w:val="magenta"/>
-        </w:rPr>
-        <w:t>renforcer</w:t>
-      </w:r>
-      <w:proofErr w:type="gramEnd"/>
-      <w:r>
-        <w:rPr>
-          <w:highlight w:val="magenta"/>
-        </w:rPr>
-        <w:t xml:space="preserve"> la </w:t>
+      <w:r>
+        <w:rPr>
+          <w:highlight w:val="magenta"/>
+        </w:rPr>
+        <w:t xml:space="preserve">renforcer la </w:t>
       </w:r>
       <w:r>
         <w:rPr>
@@ -2125,19 +1508,11 @@
           <w:highlight w:val="magenta"/>
         </w:rPr>
       </w:pPr>
-      <w:proofErr w:type="gramStart"/>
-      <w:r>
-        <w:rPr>
-          <w:highlight w:val="magenta"/>
-        </w:rPr>
-        <w:t>et</w:t>
-      </w:r>
-      <w:proofErr w:type="gramEnd"/>
-      <w:r>
-        <w:rPr>
-          <w:highlight w:val="magenta"/>
-        </w:rPr>
-        <w:t xml:space="preserve"> structurer clairement ton contenu.</w:t>
+      <w:r>
+        <w:rPr>
+          <w:highlight w:val="magenta"/>
+        </w:rPr>
+        <w:t>et structurer clairement ton contenu.</w:t>
       </w:r>
     </w:p>
     <w:p>
@@ -2224,59 +1599,29 @@
           <w:highlight w:val="magenta"/>
         </w:rPr>
       </w:pPr>
-      <w:proofErr w:type="gramStart"/>
       <w:r>
         <w:rPr>
           <w:highlight w:val="magenta"/>
         </w:rPr>
         <w:t>html</w:t>
       </w:r>
-      <w:proofErr w:type="gramEnd"/>
-    </w:p>
-    <w:p>
-      <w:pPr>
-        <w:pStyle w:val="Paragraphedeliste"/>
-        <w:numPr>
-          <w:ilvl w:val="0"/>
-          <w:numId w:val="1"/>
-        </w:numPr>
-        <w:rPr>
-          <w:highlight w:val="magenta"/>
-        </w:rPr>
-      </w:pPr>
-      <w:r>
-        <w:rPr>
-          <w:highlight w:val="magenta"/>
-        </w:rPr>
-        <w:t xml:space="preserve">  </w:t>
-      </w:r>
-      <w:proofErr w:type="gramStart"/>
-      <w:r>
-        <w:rPr>
-          <w:highlight w:val="magenta"/>
-        </w:rPr>
-        <w:t>&lt;!--</w:t>
-      </w:r>
-      <w:proofErr w:type="gramEnd"/>
-      <w:r>
-        <w:rPr>
-          <w:highlight w:val="magenta"/>
-        </w:rPr>
-        <w:t xml:space="preserve"> about, </w:t>
-      </w:r>
-      <w:proofErr w:type="spellStart"/>
-      <w:r>
-        <w:rPr>
-          <w:highlight w:val="magenta"/>
-        </w:rPr>
-        <w:t>gallery</w:t>
-      </w:r>
-      <w:proofErr w:type="spellEnd"/>
-      <w:r>
-        <w:rPr>
-          <w:highlight w:val="magenta"/>
-        </w:rPr>
-        <w:t>, services, contact, etc. --&gt;</w:t>
+    </w:p>
+    <w:p>
+      <w:pPr>
+        <w:pStyle w:val="Paragraphedeliste"/>
+        <w:numPr>
+          <w:ilvl w:val="0"/>
+          <w:numId w:val="1"/>
+        </w:numPr>
+        <w:rPr>
+          <w:highlight w:val="magenta"/>
+        </w:rPr>
+      </w:pPr>
+      <w:r>
+        <w:rPr>
+          <w:highlight w:val="magenta"/>
+        </w:rPr>
+        <w:t xml:space="preserve">  &lt;!-- about, gallery, services, contact, etc. --&gt;</w:t>
       </w:r>
     </w:p>
     <w:p>
@@ -2334,131 +1679,61 @@
         <w:rPr>
           <w:highlight w:val="magenta"/>
         </w:rPr>
-        <w:t>&lt;</w:t>
-      </w:r>
-      <w:proofErr w:type="gramStart"/>
-      <w:r>
-        <w:rPr>
-          <w:highlight w:val="magenta"/>
-        </w:rPr>
-        <w:t>section</w:t>
-      </w:r>
-      <w:proofErr w:type="gramEnd"/>
-      <w:r>
-        <w:rPr>
-          <w:highlight w:val="magenta"/>
-        </w:rPr>
-        <w:t xml:space="preserve"> id="about"&gt;...&lt;/section&gt;</w:t>
-      </w:r>
-    </w:p>
-    <w:p>
-      <w:pPr>
-        <w:pStyle w:val="Paragraphedeliste"/>
-        <w:numPr>
-          <w:ilvl w:val="0"/>
-          <w:numId w:val="1"/>
-        </w:numPr>
-        <w:rPr>
-          <w:highlight w:val="magenta"/>
-        </w:rPr>
-      </w:pPr>
-      <w:r>
-        <w:rPr>
-          <w:highlight w:val="magenta"/>
-        </w:rPr>
-        <w:t>&lt;</w:t>
-      </w:r>
-      <w:proofErr w:type="gramStart"/>
-      <w:r>
-        <w:rPr>
-          <w:highlight w:val="magenta"/>
-        </w:rPr>
-        <w:t>section</w:t>
-      </w:r>
-      <w:proofErr w:type="gramEnd"/>
-      <w:r>
-        <w:rPr>
-          <w:highlight w:val="magenta"/>
-        </w:rPr>
-        <w:t xml:space="preserve"> id="</w:t>
-      </w:r>
-      <w:proofErr w:type="spellStart"/>
-      <w:r>
-        <w:rPr>
-          <w:highlight w:val="magenta"/>
-        </w:rPr>
-        <w:t>gallery</w:t>
-      </w:r>
-      <w:proofErr w:type="spellEnd"/>
-      <w:r>
-        <w:rPr>
-          <w:highlight w:val="magenta"/>
-        </w:rPr>
-        <w:t>"&gt;...&lt;/section&gt;</w:t>
-      </w:r>
-    </w:p>
-    <w:p>
-      <w:pPr>
-        <w:pStyle w:val="Paragraphedeliste"/>
-        <w:numPr>
-          <w:ilvl w:val="0"/>
-          <w:numId w:val="1"/>
-        </w:numPr>
-        <w:rPr>
-          <w:highlight w:val="magenta"/>
-        </w:rPr>
-      </w:pPr>
-      <w:r>
-        <w:rPr>
-          <w:highlight w:val="magenta"/>
-        </w:rPr>
-        <w:t>&lt;</w:t>
-      </w:r>
-      <w:proofErr w:type="gramStart"/>
-      <w:r>
-        <w:rPr>
-          <w:highlight w:val="magenta"/>
-        </w:rPr>
-        <w:t>section</w:t>
-      </w:r>
-      <w:proofErr w:type="gramEnd"/>
-      <w:r>
-        <w:rPr>
-          <w:highlight w:val="magenta"/>
-        </w:rPr>
-        <w:t xml:space="preserve"> id="services"&gt;...&lt;/section&gt;</w:t>
-      </w:r>
-    </w:p>
-    <w:p>
-      <w:pPr>
-        <w:pStyle w:val="Paragraphedeliste"/>
-        <w:numPr>
-          <w:ilvl w:val="0"/>
-          <w:numId w:val="1"/>
-        </w:numPr>
-        <w:rPr>
-          <w:highlight w:val="magenta"/>
-        </w:rPr>
-      </w:pPr>
-      <w:r>
-        <w:rPr>
-          <w:highlight w:val="magenta"/>
-        </w:rPr>
-        <w:t>&lt;</w:t>
-      </w:r>
-      <w:proofErr w:type="gramStart"/>
-      <w:r>
-        <w:rPr>
-          <w:highlight w:val="magenta"/>
-        </w:rPr>
-        <w:t>section</w:t>
-      </w:r>
-      <w:proofErr w:type="gramEnd"/>
-      <w:r>
-        <w:rPr>
-          <w:highlight w:val="magenta"/>
-        </w:rPr>
-        <w:t xml:space="preserve"> id="contact"&gt;...&lt;/section&gt;</w:t>
+        <w:t>&lt;section id="about"&gt;...&lt;/section&gt;</w:t>
+      </w:r>
+    </w:p>
+    <w:p>
+      <w:pPr>
+        <w:pStyle w:val="Paragraphedeliste"/>
+        <w:numPr>
+          <w:ilvl w:val="0"/>
+          <w:numId w:val="1"/>
+        </w:numPr>
+        <w:rPr>
+          <w:highlight w:val="magenta"/>
+        </w:rPr>
+      </w:pPr>
+      <w:r>
+        <w:rPr>
+          <w:highlight w:val="magenta"/>
+        </w:rPr>
+        <w:t>&lt;section id="gallery"&gt;...&lt;/section&gt;</w:t>
+      </w:r>
+    </w:p>
+    <w:p>
+      <w:pPr>
+        <w:pStyle w:val="Paragraphedeliste"/>
+        <w:numPr>
+          <w:ilvl w:val="0"/>
+          <w:numId w:val="1"/>
+        </w:numPr>
+        <w:rPr>
+          <w:highlight w:val="magenta"/>
+        </w:rPr>
+      </w:pPr>
+      <w:r>
+        <w:rPr>
+          <w:highlight w:val="magenta"/>
+        </w:rPr>
+        <w:t>&lt;section id="services"&gt;...&lt;/section&gt;</w:t>
+      </w:r>
+    </w:p>
+    <w:p>
+      <w:pPr>
+        <w:pStyle w:val="Paragraphedeliste"/>
+        <w:numPr>
+          <w:ilvl w:val="0"/>
+          <w:numId w:val="1"/>
+        </w:numPr>
+        <w:rPr>
+          <w:highlight w:val="magenta"/>
+        </w:rPr>
+      </w:pPr>
+      <w:r>
+        <w:rPr>
+          <w:highlight w:val="magenta"/>
+        </w:rPr>
+        <w:t>&lt;section id="contact"&gt;...&lt;/section&gt;</w:t>
       </w:r>
     </w:p>
     <w:p>
@@ -2498,85 +1773,43 @@
         <w:rPr>
           <w:highlight w:val="magenta"/>
         </w:rPr>
-        <w:t>&lt;</w:t>
-      </w:r>
-      <w:proofErr w:type="gramStart"/>
-      <w:r>
-        <w:rPr>
-          <w:highlight w:val="magenta"/>
-        </w:rPr>
-        <w:t>section</w:t>
-      </w:r>
-      <w:proofErr w:type="gramEnd"/>
-      <w:r>
-        <w:rPr>
-          <w:highlight w:val="magenta"/>
-        </w:rPr>
-        <w:t xml:space="preserve"> id="about"&gt;</w:t>
-      </w:r>
-    </w:p>
-    <w:p>
-      <w:pPr>
-        <w:pStyle w:val="Paragraphedeliste"/>
-        <w:numPr>
-          <w:ilvl w:val="0"/>
-          <w:numId w:val="1"/>
-        </w:numPr>
-        <w:rPr>
-          <w:highlight w:val="magenta"/>
-        </w:rPr>
-      </w:pPr>
-      <w:r>
-        <w:rPr>
-          <w:highlight w:val="magenta"/>
-        </w:rPr>
-        <w:t xml:space="preserve">  &lt;</w:t>
-      </w:r>
-      <w:proofErr w:type="gramStart"/>
-      <w:r>
-        <w:rPr>
-          <w:highlight w:val="magenta"/>
-        </w:rPr>
-        <w:t>header</w:t>
-      </w:r>
-      <w:proofErr w:type="gramEnd"/>
-      <w:r>
-        <w:rPr>
-          <w:highlight w:val="magenta"/>
-        </w:rPr>
-        <w:t>&gt;</w:t>
-      </w:r>
-    </w:p>
-    <w:p>
-      <w:pPr>
-        <w:pStyle w:val="Paragraphedeliste"/>
-        <w:numPr>
-          <w:ilvl w:val="0"/>
-          <w:numId w:val="1"/>
-        </w:numPr>
-        <w:rPr>
-          <w:highlight w:val="magenta"/>
-        </w:rPr>
-      </w:pPr>
-      <w:r>
-        <w:rPr>
-          <w:highlight w:val="magenta"/>
-        </w:rPr>
-        <w:t xml:space="preserve">    &lt;</w:t>
-      </w:r>
-      <w:proofErr w:type="gramStart"/>
-      <w:r>
-        <w:rPr>
-          <w:highlight w:val="magenta"/>
-        </w:rPr>
-        <w:t>h</w:t>
-      </w:r>
-      <w:proofErr w:type="gramEnd"/>
-      <w:r>
-        <w:rPr>
-          <w:highlight w:val="magenta"/>
-        </w:rPr>
-        <w:t>2&gt;À propos&lt;/h2&gt;</w:t>
+        <w:t>&lt;section id="about"&gt;</w:t>
+      </w:r>
+    </w:p>
+    <w:p>
+      <w:pPr>
+        <w:pStyle w:val="Paragraphedeliste"/>
+        <w:numPr>
+          <w:ilvl w:val="0"/>
+          <w:numId w:val="1"/>
+        </w:numPr>
+        <w:rPr>
+          <w:highlight w:val="magenta"/>
+        </w:rPr>
+      </w:pPr>
+      <w:r>
+        <w:rPr>
+          <w:highlight w:val="magenta"/>
+        </w:rPr>
+        <w:t xml:space="preserve">  &lt;header&gt;</w:t>
+      </w:r>
+    </w:p>
+    <w:p>
+      <w:pPr>
+        <w:pStyle w:val="Paragraphedeliste"/>
+        <w:numPr>
+          <w:ilvl w:val="0"/>
+          <w:numId w:val="1"/>
+        </w:numPr>
+        <w:rPr>
+          <w:highlight w:val="magenta"/>
+        </w:rPr>
+      </w:pPr>
+      <w:r>
+        <w:rPr>
+          <w:highlight w:val="magenta"/>
+        </w:rPr>
+        <w:t xml:space="preserve">    &lt;h2&gt;À propos&lt;/h2&gt;</w:t>
       </w:r>
     </w:p>
     <w:p>
@@ -2670,53 +1903,25 @@
         <w:rPr>
           <w:highlight w:val="magenta"/>
         </w:rPr>
-        <w:t>&lt;</w:t>
-      </w:r>
-      <w:proofErr w:type="gramStart"/>
-      <w:r>
-        <w:rPr>
-          <w:highlight w:val="magenta"/>
-        </w:rPr>
-        <w:t>article</w:t>
-      </w:r>
-      <w:proofErr w:type="gramEnd"/>
-      <w:r>
-        <w:rPr>
-          <w:highlight w:val="magenta"/>
-        </w:rPr>
-        <w:t xml:space="preserve"> class="service"&gt;</w:t>
-      </w:r>
-    </w:p>
-    <w:p>
-      <w:pPr>
-        <w:pStyle w:val="Paragraphedeliste"/>
-        <w:numPr>
-          <w:ilvl w:val="0"/>
-          <w:numId w:val="1"/>
-        </w:numPr>
-        <w:rPr>
-          <w:highlight w:val="magenta"/>
-        </w:rPr>
-      </w:pPr>
-      <w:r>
-        <w:rPr>
-          <w:highlight w:val="magenta"/>
-        </w:rPr>
-        <w:t xml:space="preserve">  &lt;</w:t>
-      </w:r>
-      <w:proofErr w:type="gramStart"/>
-      <w:r>
-        <w:rPr>
-          <w:highlight w:val="magenta"/>
-        </w:rPr>
-        <w:t>h</w:t>
-      </w:r>
-      <w:proofErr w:type="gramEnd"/>
-      <w:r>
-        <w:rPr>
-          <w:highlight w:val="magenta"/>
-        </w:rPr>
-        <w:t>3&gt;Shooting photo&lt;/h3&gt;</w:t>
+        <w:t>&lt;article class="service"&gt;</w:t>
+      </w:r>
+    </w:p>
+    <w:p>
+      <w:pPr>
+        <w:pStyle w:val="Paragraphedeliste"/>
+        <w:numPr>
+          <w:ilvl w:val="0"/>
+          <w:numId w:val="1"/>
+        </w:numPr>
+        <w:rPr>
+          <w:highlight w:val="magenta"/>
+        </w:rPr>
+      </w:pPr>
+      <w:r>
+        <w:rPr>
+          <w:highlight w:val="magenta"/>
+        </w:rPr>
+        <w:t xml:space="preserve">  &lt;h3&gt;Shooting photo&lt;/h3&gt;</w:t>
       </w:r>
     </w:p>
     <w:p>
@@ -2801,118 +2006,62 @@
         <w:rPr>
           <w:highlight w:val="magenta"/>
         </w:rPr>
+        <w:t>&lt;main&gt;</w:t>
+      </w:r>
+    </w:p>
+    <w:p>
+      <w:pPr>
+        <w:pStyle w:val="Paragraphedeliste"/>
+        <w:numPr>
+          <w:ilvl w:val="0"/>
+          <w:numId w:val="1"/>
+        </w:numPr>
+        <w:rPr>
+          <w:highlight w:val="magenta"/>
+        </w:rPr>
+      </w:pPr>
+      <w:r>
+        <w:rPr>
+          <w:highlight w:val="magenta"/>
+        </w:rPr>
+        <w:t xml:space="preserve">  &lt;section id="about"&gt;</w:t>
+      </w:r>
+    </w:p>
+    <w:p>
+      <w:pPr>
+        <w:pStyle w:val="Paragraphedeliste"/>
+        <w:numPr>
+          <w:ilvl w:val="0"/>
+          <w:numId w:val="1"/>
+        </w:numPr>
+        <w:rPr>
+          <w:highlight w:val="magenta"/>
+        </w:rPr>
+      </w:pPr>
+      <w:r>
+        <w:rPr>
+          <w:highlight w:val="magenta"/>
+        </w:rPr>
         <w:lastRenderedPageBreak/>
-        <w:t>&lt;</w:t>
-      </w:r>
-      <w:proofErr w:type="gramStart"/>
-      <w:r>
-        <w:rPr>
-          <w:highlight w:val="magenta"/>
-        </w:rPr>
-        <w:t>main</w:t>
-      </w:r>
-      <w:proofErr w:type="gramEnd"/>
-      <w:r>
-        <w:rPr>
-          <w:highlight w:val="magenta"/>
-        </w:rPr>
-        <w:t>&gt;</w:t>
-      </w:r>
-    </w:p>
-    <w:p>
-      <w:pPr>
-        <w:pStyle w:val="Paragraphedeliste"/>
-        <w:numPr>
-          <w:ilvl w:val="0"/>
-          <w:numId w:val="1"/>
-        </w:numPr>
-        <w:rPr>
-          <w:highlight w:val="magenta"/>
-        </w:rPr>
-      </w:pPr>
-      <w:r>
-        <w:rPr>
-          <w:highlight w:val="magenta"/>
-        </w:rPr>
-        <w:t xml:space="preserve">  &lt;</w:t>
-      </w:r>
-      <w:proofErr w:type="gramStart"/>
-      <w:r>
-        <w:rPr>
-          <w:highlight w:val="magenta"/>
-        </w:rPr>
-        <w:t>section</w:t>
-      </w:r>
-      <w:proofErr w:type="gramEnd"/>
-      <w:r>
-        <w:rPr>
-          <w:highlight w:val="magenta"/>
-        </w:rPr>
-        <w:t xml:space="preserve"> id="about"&gt;</w:t>
-      </w:r>
-    </w:p>
-    <w:p>
-      <w:pPr>
-        <w:pStyle w:val="Paragraphedeliste"/>
-        <w:numPr>
-          <w:ilvl w:val="0"/>
-          <w:numId w:val="1"/>
-        </w:numPr>
-        <w:rPr>
-          <w:highlight w:val="magenta"/>
-        </w:rPr>
-      </w:pPr>
-      <w:r>
-        <w:rPr>
-          <w:highlight w:val="magenta"/>
-        </w:rPr>
-        <w:t xml:space="preserve">    &lt;</w:t>
-      </w:r>
-      <w:proofErr w:type="gramStart"/>
-      <w:r>
-        <w:rPr>
-          <w:highlight w:val="magenta"/>
-        </w:rPr>
-        <w:t>header</w:t>
-      </w:r>
-      <w:proofErr w:type="gramEnd"/>
-      <w:r>
-        <w:rPr>
-          <w:highlight w:val="magenta"/>
-        </w:rPr>
-        <w:t>&gt;</w:t>
-      </w:r>
-    </w:p>
-    <w:p>
-      <w:pPr>
-        <w:pStyle w:val="Paragraphedeliste"/>
-        <w:numPr>
-          <w:ilvl w:val="0"/>
-          <w:numId w:val="1"/>
-        </w:numPr>
-        <w:rPr>
-          <w:highlight w:val="magenta"/>
-        </w:rPr>
-      </w:pPr>
-      <w:r>
-        <w:rPr>
-          <w:highlight w:val="magenta"/>
-        </w:rPr>
-        <w:t xml:space="preserve">      &lt;</w:t>
-      </w:r>
-      <w:proofErr w:type="gramStart"/>
-      <w:r>
-        <w:rPr>
-          <w:highlight w:val="magenta"/>
-        </w:rPr>
-        <w:t>h</w:t>
-      </w:r>
-      <w:proofErr w:type="gramEnd"/>
-      <w:r>
-        <w:rPr>
-          <w:highlight w:val="magenta"/>
-        </w:rPr>
-        <w:t>2&gt;À propos&lt;/h2&gt;</w:t>
+        <w:t xml:space="preserve">    &lt;header&gt;</w:t>
+      </w:r>
+    </w:p>
+    <w:p>
+      <w:pPr>
+        <w:pStyle w:val="Paragraphedeliste"/>
+        <w:numPr>
+          <w:ilvl w:val="0"/>
+          <w:numId w:val="1"/>
+        </w:numPr>
+        <w:rPr>
+          <w:highlight w:val="magenta"/>
+        </w:rPr>
+      </w:pPr>
+      <w:r>
+        <w:rPr>
+          <w:highlight w:val="magenta"/>
+        </w:rPr>
+        <w:t xml:space="preserve">      &lt;h2&gt;À propos&lt;/h2&gt;</w:t>
       </w:r>
     </w:p>
     <w:p>
@@ -2948,83 +2097,25 @@
         <w:rPr>
           <w:highlight w:val="magenta"/>
         </w:rPr>
-        <w:t xml:space="preserve">    &lt;</w:t>
-      </w:r>
-      <w:proofErr w:type="gramStart"/>
-      <w:r>
-        <w:rPr>
-          <w:highlight w:val="magenta"/>
-        </w:rPr>
-        <w:t>div</w:t>
-      </w:r>
-      <w:proofErr w:type="gramEnd"/>
-      <w:r>
-        <w:rPr>
-          <w:highlight w:val="magenta"/>
-        </w:rPr>
-        <w:t xml:space="preserve"> class="</w:t>
-      </w:r>
-      <w:proofErr w:type="spellStart"/>
-      <w:r>
-        <w:rPr>
-          <w:highlight w:val="magenta"/>
-        </w:rPr>
-        <w:t>picture</w:t>
-      </w:r>
-      <w:proofErr w:type="spellEnd"/>
-      <w:r>
-        <w:rPr>
-          <w:highlight w:val="magenta"/>
-        </w:rPr>
-        <w:t xml:space="preserve"> </w:t>
-      </w:r>
-      <w:proofErr w:type="spellStart"/>
-      <w:r>
-        <w:rPr>
-          <w:highlight w:val="magenta"/>
-        </w:rPr>
-        <w:t>left</w:t>
-      </w:r>
-      <w:proofErr w:type="spellEnd"/>
-      <w:r>
-        <w:rPr>
-          <w:highlight w:val="magenta"/>
-        </w:rPr>
-        <w:t>"&gt;</w:t>
-      </w:r>
-    </w:p>
-    <w:p>
-      <w:pPr>
-        <w:pStyle w:val="Paragraphedeliste"/>
-        <w:numPr>
-          <w:ilvl w:val="0"/>
-          <w:numId w:val="1"/>
-        </w:numPr>
-        <w:rPr>
-          <w:highlight w:val="magenta"/>
-        </w:rPr>
-      </w:pPr>
-      <w:r>
-        <w:rPr>
-          <w:highlight w:val="magenta"/>
-        </w:rPr>
-        <w:t xml:space="preserve">      &lt;</w:t>
-      </w:r>
-      <w:proofErr w:type="spellStart"/>
-      <w:proofErr w:type="gramStart"/>
-      <w:r>
-        <w:rPr>
-          <w:highlight w:val="magenta"/>
-        </w:rPr>
-        <w:t>img</w:t>
-      </w:r>
-      <w:proofErr w:type="spellEnd"/>
-      <w:proofErr w:type="gramEnd"/>
-      <w:r>
-        <w:rPr>
-          <w:highlight w:val="magenta"/>
-        </w:rPr>
-        <w:t xml:space="preserve"> src="./assets/images/nina_carducci.png" alt="Portrait de Nina Carducci" /&gt;</w:t>
+        <w:t xml:space="preserve">    &lt;div class="picture left"&gt;</w:t>
+      </w:r>
+    </w:p>
+    <w:p>
+      <w:pPr>
+        <w:pStyle w:val="Paragraphedeliste"/>
+        <w:numPr>
+          <w:ilvl w:val="0"/>
+          <w:numId w:val="1"/>
+        </w:numPr>
+        <w:rPr>
+          <w:highlight w:val="magenta"/>
+        </w:rPr>
+      </w:pPr>
+      <w:r>
+        <w:rPr>
+          <w:highlight w:val="magenta"/>
+        </w:rPr>
+        <w:t xml:space="preserve">      &lt;img src="./assets/images/nina_carducci.png" alt="Portrait de Nina Carducci" /&gt;</w:t>
       </w:r>
     </w:p>
     <w:p>
@@ -3060,131 +2151,61 @@
         <w:rPr>
           <w:highlight w:val="magenta"/>
         </w:rPr>
-        <w:t xml:space="preserve">    &lt;</w:t>
-      </w:r>
-      <w:proofErr w:type="gramStart"/>
-      <w:r>
-        <w:rPr>
-          <w:highlight w:val="magenta"/>
-        </w:rPr>
-        <w:t>div</w:t>
-      </w:r>
-      <w:proofErr w:type="gramEnd"/>
-      <w:r>
-        <w:rPr>
-          <w:highlight w:val="magenta"/>
-        </w:rPr>
-        <w:t xml:space="preserve"> id="about-me"&gt;</w:t>
-      </w:r>
-    </w:p>
-    <w:p>
-      <w:pPr>
-        <w:pStyle w:val="Paragraphedeliste"/>
-        <w:numPr>
-          <w:ilvl w:val="0"/>
-          <w:numId w:val="1"/>
-        </w:numPr>
-        <w:rPr>
-          <w:highlight w:val="magenta"/>
-        </w:rPr>
-      </w:pPr>
-      <w:r>
-        <w:rPr>
-          <w:highlight w:val="magenta"/>
-        </w:rPr>
-        <w:t xml:space="preserve">      &lt;</w:t>
-      </w:r>
-      <w:proofErr w:type="gramStart"/>
-      <w:r>
-        <w:rPr>
-          <w:highlight w:val="magenta"/>
-        </w:rPr>
-        <w:t>h</w:t>
-      </w:r>
-      <w:proofErr w:type="gramEnd"/>
-      <w:r>
-        <w:rPr>
-          <w:highlight w:val="magenta"/>
-        </w:rPr>
-        <w:t>3&gt;A propos de moi&lt;/h3&gt;</w:t>
-      </w:r>
-    </w:p>
-    <w:p>
-      <w:pPr>
-        <w:pStyle w:val="Paragraphedeliste"/>
-        <w:numPr>
-          <w:ilvl w:val="0"/>
-          <w:numId w:val="1"/>
-        </w:numPr>
-        <w:rPr>
-          <w:highlight w:val="magenta"/>
-        </w:rPr>
-      </w:pPr>
-      <w:r>
-        <w:rPr>
-          <w:highlight w:val="magenta"/>
-        </w:rPr>
-        <w:t xml:space="preserve">      &lt;</w:t>
-      </w:r>
-      <w:proofErr w:type="gramStart"/>
-      <w:r>
-        <w:rPr>
-          <w:highlight w:val="magenta"/>
-        </w:rPr>
-        <w:t>h</w:t>
-      </w:r>
-      <w:proofErr w:type="gramEnd"/>
-      <w:r>
-        <w:rPr>
-          <w:highlight w:val="magenta"/>
-        </w:rPr>
-        <w:t>4 class="about-</w:t>
-      </w:r>
-      <w:proofErr w:type="spellStart"/>
-      <w:r>
-        <w:rPr>
-          <w:highlight w:val="magenta"/>
-        </w:rPr>
-        <w:t>me__introduction</w:t>
-      </w:r>
-      <w:proofErr w:type="spellEnd"/>
-      <w:r>
-        <w:rPr>
-          <w:highlight w:val="magenta"/>
-        </w:rPr>
-        <w:t>"&gt;Devenir photographe était pour moi une évidence...&lt;/h4&gt;</w:t>
-      </w:r>
-    </w:p>
-    <w:p>
-      <w:pPr>
-        <w:pStyle w:val="Paragraphedeliste"/>
-        <w:numPr>
-          <w:ilvl w:val="0"/>
-          <w:numId w:val="1"/>
-        </w:numPr>
-        <w:rPr>
-          <w:highlight w:val="magenta"/>
-        </w:rPr>
-      </w:pPr>
-      <w:r>
-        <w:rPr>
-          <w:highlight w:val="magenta"/>
-        </w:rPr>
-        <w:t xml:space="preserve">      &lt;</w:t>
-      </w:r>
-      <w:proofErr w:type="gramStart"/>
-      <w:r>
-        <w:rPr>
-          <w:highlight w:val="magenta"/>
-        </w:rPr>
-        <w:t>p</w:t>
-      </w:r>
-      <w:proofErr w:type="gramEnd"/>
-      <w:r>
-        <w:rPr>
-          <w:highlight w:val="magenta"/>
-        </w:rPr>
-        <w:t>&gt;Nous passons notre vie à chercher le bonheur...&lt;/p&gt;</w:t>
+        <w:t xml:space="preserve">    &lt;div id="about-me"&gt;</w:t>
+      </w:r>
+    </w:p>
+    <w:p>
+      <w:pPr>
+        <w:pStyle w:val="Paragraphedeliste"/>
+        <w:numPr>
+          <w:ilvl w:val="0"/>
+          <w:numId w:val="1"/>
+        </w:numPr>
+        <w:rPr>
+          <w:highlight w:val="magenta"/>
+        </w:rPr>
+      </w:pPr>
+      <w:r>
+        <w:rPr>
+          <w:highlight w:val="magenta"/>
+        </w:rPr>
+        <w:t xml:space="preserve">      &lt;h3&gt;A propos de moi&lt;/h3&gt;</w:t>
+      </w:r>
+    </w:p>
+    <w:p>
+      <w:pPr>
+        <w:pStyle w:val="Paragraphedeliste"/>
+        <w:numPr>
+          <w:ilvl w:val="0"/>
+          <w:numId w:val="1"/>
+        </w:numPr>
+        <w:rPr>
+          <w:highlight w:val="magenta"/>
+        </w:rPr>
+      </w:pPr>
+      <w:r>
+        <w:rPr>
+          <w:highlight w:val="magenta"/>
+        </w:rPr>
+        <w:t xml:space="preserve">      &lt;h4 class="about-me__introduction"&gt;Devenir photographe était pour moi une évidence...&lt;/h4&gt;</w:t>
+      </w:r>
+    </w:p>
+    <w:p>
+      <w:pPr>
+        <w:pStyle w:val="Paragraphedeliste"/>
+        <w:numPr>
+          <w:ilvl w:val="0"/>
+          <w:numId w:val="1"/>
+        </w:numPr>
+        <w:rPr>
+          <w:highlight w:val="magenta"/>
+        </w:rPr>
+      </w:pPr>
+      <w:r>
+        <w:rPr>
+          <w:highlight w:val="magenta"/>
+        </w:rPr>
+        <w:t xml:space="preserve">      &lt;p&gt;Nous passons notre vie à chercher le bonheur...&lt;/p&gt;</w:t>
       </w:r>
     </w:p>
     <w:p>
@@ -3250,532 +2271,51 @@
         <w:rPr>
           <w:highlight w:val="magenta"/>
         </w:rPr>
-        <w:t xml:space="preserve">  </w:t>
-      </w:r>
-      <w:proofErr w:type="gramStart"/>
-      <w:r>
-        <w:rPr>
-          <w:highlight w:val="magenta"/>
-        </w:rPr>
-        <w:t>&lt;!--</w:t>
-      </w:r>
-      <w:proofErr w:type="gramEnd"/>
-      <w:r>
-        <w:rPr>
-          <w:highlight w:val="magenta"/>
-        </w:rPr>
-        <w:t xml:space="preserve"> Répéter pour les autres blocs --&gt;</w:t>
-      </w:r>
-    </w:p>
-    <w:p>
-      <w:pPr>
-        <w:pStyle w:val="Paragraphedeliste"/>
-        <w:numPr>
-          <w:ilvl w:val="0"/>
-          <w:numId w:val="1"/>
-        </w:numPr>
-        <w:rPr>
-          <w:highlight w:val="magenta"/>
-        </w:rPr>
-      </w:pPr>
-      <w:r>
-        <w:rPr>
-          <w:highlight w:val="magenta"/>
-        </w:rPr>
-        <w:t>&lt;/main&gt;</w:t>
-      </w:r>
-    </w:p>
-    <w:p>
-      <w:pPr>
-        <w:pStyle w:val="Paragraphedeliste"/>
-        <w:numPr>
-          <w:ilvl w:val="0"/>
-          <w:numId w:val="1"/>
-        </w:numPr>
-        <w:rPr>
-          <w:highlight w:val="magenta"/>
-        </w:rPr>
-      </w:pPr>
-      <w:r>
-        <w:rPr>
-          <w:highlight w:val="magenta"/>
-        </w:rPr>
-        <w:t xml:space="preserve">Section pour </w:t>
-      </w:r>
-      <w:proofErr w:type="gramStart"/>
-      <w:r>
-        <w:rPr>
-          <w:highlight w:val="magenta"/>
-        </w:rPr>
-        <w:t>la carrousel</w:t>
-      </w:r>
-      <w:proofErr w:type="gramEnd"/>
-    </w:p>
-    <w:p>
-      <w:pPr>
-        <w:pStyle w:val="Paragraphedeliste"/>
-        <w:ind w:left="1069"/>
-        <w:rPr>
-          <w:b/>
-          <w:bCs/>
-          <w:highlight w:val="magenta"/>
-        </w:rPr>
-      </w:pPr>
-      <w:r>
-        <w:rPr>
-          <w:b/>
-          <w:bCs/>
-          <w:highlight w:val="magenta"/>
-        </w:rPr>
-        <w:t>Pourquoi c’est mieux :</w:t>
-      </w:r>
-    </w:p>
-    <w:p>
-      <w:pPr>
-        <w:pStyle w:val="Paragraphedeliste"/>
-        <w:numPr>
-          <w:ilvl w:val="0"/>
-          <w:numId w:val="5"/>
-        </w:numPr>
-        <w:rPr>
-          <w:highlight w:val="magenta"/>
-        </w:rPr>
-      </w:pPr>
-      <w:r>
-        <w:rPr>
-          <w:highlight w:val="magenta"/>
-        </w:rPr>
-        <w:t>&lt;</w:t>
-      </w:r>
-      <w:proofErr w:type="gramStart"/>
-      <w:r>
-        <w:rPr>
-          <w:highlight w:val="magenta"/>
-        </w:rPr>
-        <w:t>section</w:t>
-      </w:r>
-      <w:proofErr w:type="gramEnd"/>
-      <w:r>
-        <w:rPr>
-          <w:highlight w:val="magenta"/>
-        </w:rPr>
-        <w:t>&gt; = sémantiquement correcte pour regrouper une partie logique (ici un diaporama).</w:t>
-      </w:r>
-    </w:p>
-    <w:p>
-      <w:pPr>
-        <w:pStyle w:val="Paragraphedeliste"/>
-        <w:numPr>
-          <w:ilvl w:val="0"/>
-          <w:numId w:val="5"/>
-        </w:numPr>
-        <w:rPr>
-          <w:highlight w:val="magenta"/>
-        </w:rPr>
-      </w:pPr>
-      <w:proofErr w:type="gramStart"/>
-      <w:r>
-        <w:rPr>
-          <w:highlight w:val="magenta"/>
-        </w:rPr>
-        <w:t>aria</w:t>
-      </w:r>
-      <w:proofErr w:type="gramEnd"/>
-      <w:r>
-        <w:rPr>
-          <w:highlight w:val="magenta"/>
-        </w:rPr>
-        <w:t>-label = rend le contenu compréhensible aux lecteurs d’écran.</w:t>
-      </w:r>
-    </w:p>
-    <w:p>
-      <w:pPr>
+        <w:t xml:space="preserve">  &lt;!-- Répéter pour les autres blocs --&gt;</w:t>
+      </w:r>
+    </w:p>
+    <w:p>
+      <w:pPr>
+        <w:pStyle w:val="Paragraphedeliste"/>
+        <w:numPr>
+          <w:ilvl w:val="0"/>
+          <w:numId w:val="1"/>
+        </w:numPr>
+        <w:rPr>
+          <w:highlight w:val="magenta"/>
+        </w:rPr>
+      </w:pPr>
+      <w:r>
+        <w:rPr>
+          <w:highlight w:val="magenta"/>
+        </w:rPr>
+        <w:t xml:space="preserve">Maj des flèches et les indicateur de progresion dans carousel, </w:t>
+      </w:r>
+      <w:r>
+        <w:rPr>
+          <w:highlight w:val="magenta"/>
+        </w:rPr>
+        <w:t>background-color sur tags actives</w:t>
+      </w:r>
+    </w:p>
+    <w:p>
+      <w:pPr>
+        <w:pStyle w:val="Paragraphedeliste"/>
         <w:ind w:left="360"/>
         <w:rPr>
-          <w:highlight w:val="lightGray"/>
-        </w:rPr>
-      </w:pPr>
-    </w:p>
-    <w:p>
-      <w:pPr>
-        <w:pStyle w:val="Paragraphedeliste"/>
-        <w:numPr>
-          <w:ilvl w:val="0"/>
-          <w:numId w:val="5"/>
-        </w:numPr>
-        <w:rPr>
-          <w:highlight w:val="lightGray"/>
-        </w:rPr>
-      </w:pPr>
-      <w:r>
-        <w:rPr>
-          <w:highlight w:val="lightGray"/>
-        </w:rPr>
-        <w:t xml:space="preserve">102 Changement de </w:t>
-      </w:r>
-      <w:proofErr w:type="spellStart"/>
-      <w:r>
-        <w:rPr>
-          <w:highlight w:val="lightGray"/>
-        </w:rPr>
-        <w:t>css</w:t>
-      </w:r>
-      <w:proofErr w:type="spellEnd"/>
-      <w:r>
-        <w:rPr>
-          <w:highlight w:val="lightGray"/>
-        </w:rPr>
-        <w:t xml:space="preserve"> correspondant </w:t>
-      </w:r>
-      <w:proofErr w:type="spellStart"/>
-      <w:r>
-        <w:rPr>
-          <w:highlight w:val="lightGray"/>
-        </w:rPr>
-        <w:t>oici</w:t>
-      </w:r>
-      <w:proofErr w:type="spellEnd"/>
-      <w:r>
-        <w:rPr>
-          <w:highlight w:val="lightGray"/>
-        </w:rPr>
-        <w:t xml:space="preserve"> les modifications CSS à effectuer pour aligner ton style avec la nouvelle structure HTML :</w:t>
-      </w:r>
-    </w:p>
-    <w:p>
-      <w:pPr>
-        <w:pStyle w:val="Paragraphedeliste"/>
-        <w:numPr>
-          <w:ilvl w:val="0"/>
-          <w:numId w:val="5"/>
-        </w:numPr>
-        <w:rPr>
-          <w:highlight w:val="lightGray"/>
-        </w:rPr>
-      </w:pPr>
-      <w:r>
-        <w:rPr>
-          <w:b/>
-          <w:bCs/>
-          <w:highlight w:val="lightGray"/>
-        </w:rPr>
-        <w:t xml:space="preserve">Remplace #header par </w:t>
-      </w:r>
-      <w:proofErr w:type="spellStart"/>
-      <w:r>
-        <w:rPr>
-          <w:b/>
-          <w:bCs/>
-          <w:highlight w:val="lightGray"/>
-        </w:rPr>
-        <w:t>section#carousel</w:t>
-      </w:r>
-      <w:proofErr w:type="spellEnd"/>
-      <w:r>
-        <w:rPr>
-          <w:highlight w:val="lightGray"/>
-        </w:rPr>
-        <w:t xml:space="preserve"> : le carrousel est maintenant dans une vraie balise section, ce qui est plus sémantique.</w:t>
-      </w:r>
-    </w:p>
-    <w:p>
-      <w:pPr>
-        <w:pStyle w:val="Paragraphedeliste"/>
-        <w:numPr>
-          <w:ilvl w:val="0"/>
-          <w:numId w:val="5"/>
-        </w:numPr>
-        <w:rPr>
-          <w:highlight w:val="lightGray"/>
-        </w:rPr>
-      </w:pPr>
-      <w:r>
-        <w:rPr>
-          <w:b/>
-          <w:bCs/>
-          <w:highlight w:val="lightGray"/>
-        </w:rPr>
-        <w:t>Ajoute des styles pour #carousel</w:t>
-      </w:r>
-      <w:r>
-        <w:rPr>
-          <w:highlight w:val="lightGray"/>
-        </w:rPr>
-        <w:t xml:space="preserve"> : </w:t>
-      </w:r>
-      <w:proofErr w:type="spellStart"/>
-      <w:r>
-        <w:rPr>
-          <w:highlight w:val="lightGray"/>
-        </w:rPr>
-        <w:t>padding</w:t>
-      </w:r>
-      <w:proofErr w:type="spellEnd"/>
-      <w:r>
-        <w:rPr>
-          <w:highlight w:val="lightGray"/>
-        </w:rPr>
-        <w:t xml:space="preserve"> si nécessaire pour l’espacement.</w:t>
-      </w:r>
-    </w:p>
-    <w:p>
-      <w:pPr>
-        <w:pStyle w:val="Paragraphedeliste"/>
-        <w:numPr>
-          <w:ilvl w:val="0"/>
-          <w:numId w:val="5"/>
-        </w:numPr>
-        <w:rPr>
-          <w:highlight w:val="lightGray"/>
-        </w:rPr>
-      </w:pPr>
-      <w:r>
-        <w:rPr>
-          <w:b/>
-          <w:bCs/>
-          <w:highlight w:val="lightGray"/>
-        </w:rPr>
-        <w:t xml:space="preserve">Ajoute un style </w:t>
-      </w:r>
-      <w:proofErr w:type="gramStart"/>
-      <w:r>
-        <w:rPr>
-          <w:b/>
-          <w:bCs/>
-          <w:highlight w:val="lightGray"/>
-        </w:rPr>
-        <w:t>pour .</w:t>
-      </w:r>
-      <w:proofErr w:type="spellStart"/>
-      <w:r>
-        <w:rPr>
-          <w:b/>
-          <w:bCs/>
-          <w:highlight w:val="lightGray"/>
-        </w:rPr>
-        <w:t>carousel</w:t>
-      </w:r>
-      <w:proofErr w:type="gramEnd"/>
-      <w:r>
-        <w:rPr>
-          <w:b/>
-          <w:bCs/>
-          <w:highlight w:val="lightGray"/>
-        </w:rPr>
-        <w:t>-inner</w:t>
-      </w:r>
-      <w:proofErr w:type="spellEnd"/>
-      <w:r>
-        <w:rPr>
-          <w:b/>
-          <w:bCs/>
-          <w:highlight w:val="lightGray"/>
-        </w:rPr>
-        <w:t xml:space="preserve"> </w:t>
-      </w:r>
-      <w:proofErr w:type="spellStart"/>
-      <w:r>
-        <w:rPr>
-          <w:b/>
-          <w:bCs/>
-          <w:highlight w:val="lightGray"/>
-        </w:rPr>
-        <w:t>img</w:t>
-      </w:r>
-      <w:proofErr w:type="spellEnd"/>
-      <w:r>
-        <w:rPr>
-          <w:highlight w:val="lightGray"/>
-        </w:rPr>
-        <w:t xml:space="preserve"> : pour contrôler la hauteur et l’ajustement des images (max-</w:t>
-      </w:r>
-      <w:proofErr w:type="spellStart"/>
-      <w:proofErr w:type="gramStart"/>
-      <w:r>
-        <w:rPr>
-          <w:highlight w:val="lightGray"/>
-        </w:rPr>
-        <w:t>height</w:t>
-      </w:r>
-      <w:proofErr w:type="spellEnd"/>
-      <w:r>
-        <w:rPr>
-          <w:highlight w:val="lightGray"/>
-        </w:rPr>
-        <w:t>:</w:t>
-      </w:r>
-      <w:proofErr w:type="gramEnd"/>
-      <w:r>
-        <w:rPr>
-          <w:highlight w:val="lightGray"/>
-        </w:rPr>
-        <w:t xml:space="preserve"> 80</w:t>
-      </w:r>
-      <w:proofErr w:type="gramStart"/>
-      <w:r>
-        <w:rPr>
-          <w:highlight w:val="lightGray"/>
-        </w:rPr>
-        <w:t>vh;</w:t>
-      </w:r>
-      <w:proofErr w:type="gramEnd"/>
-      <w:r>
-        <w:rPr>
-          <w:highlight w:val="lightGray"/>
-        </w:rPr>
-        <w:t xml:space="preserve"> </w:t>
-      </w:r>
-      <w:proofErr w:type="spellStart"/>
-      <w:r>
-        <w:rPr>
-          <w:highlight w:val="lightGray"/>
-        </w:rPr>
-        <w:t>object</w:t>
-      </w:r>
-      <w:proofErr w:type="spellEnd"/>
-      <w:r>
-        <w:rPr>
-          <w:highlight w:val="lightGray"/>
-        </w:rPr>
-        <w:t>-</w:t>
-      </w:r>
-      <w:proofErr w:type="gramStart"/>
-      <w:r>
-        <w:rPr>
-          <w:highlight w:val="lightGray"/>
-        </w:rPr>
-        <w:t>fit:</w:t>
-      </w:r>
-      <w:proofErr w:type="gramEnd"/>
-      <w:r>
-        <w:rPr>
-          <w:highlight w:val="lightGray"/>
-        </w:rPr>
-        <w:t xml:space="preserve"> cover;).</w:t>
-      </w:r>
-    </w:p>
-    <w:p>
-      <w:pPr>
-        <w:pStyle w:val="Paragraphedeliste"/>
-        <w:numPr>
-          <w:ilvl w:val="0"/>
-          <w:numId w:val="5"/>
-        </w:numPr>
-        <w:rPr>
-          <w:highlight w:val="lightGray"/>
-        </w:rPr>
-      </w:pPr>
-      <w:r>
-        <w:rPr>
-          <w:b/>
-          <w:bCs/>
-          <w:highlight w:val="lightGray"/>
-        </w:rPr>
-        <w:t>Optionnel : personnalise les flèches du carrousel si tu veux un look cohérent</w:t>
-      </w:r>
-      <w:r>
-        <w:rPr>
-          <w:highlight w:val="lightGray"/>
-        </w:rPr>
-        <w:t>.</w:t>
-      </w:r>
-    </w:p>
-    <w:p>
-      <w:pPr>
-        <w:pStyle w:val="Paragraphedeliste"/>
-        <w:numPr>
-          <w:ilvl w:val="0"/>
-          <w:numId w:val="5"/>
-        </w:numPr>
-        <w:rPr>
-          <w:highlight w:val="lightGray"/>
-        </w:rPr>
-      </w:pPr>
-      <w:r>
-        <w:rPr>
-          <w:b/>
-          <w:bCs/>
-          <w:highlight w:val="lightGray"/>
-        </w:rPr>
-        <w:t>Ajoute des règles responsive</w:t>
-      </w:r>
-      <w:r>
-        <w:rPr>
-          <w:highlight w:val="lightGray"/>
-        </w:rPr>
-        <w:t xml:space="preserve"> dans un @media pour les écrans étroits (ex. : max-</w:t>
-      </w:r>
-      <w:proofErr w:type="spellStart"/>
-      <w:proofErr w:type="gramStart"/>
-      <w:r>
-        <w:rPr>
-          <w:highlight w:val="lightGray"/>
-        </w:rPr>
-        <w:t>height</w:t>
-      </w:r>
-      <w:proofErr w:type="spellEnd"/>
-      <w:r>
-        <w:rPr>
-          <w:highlight w:val="lightGray"/>
-        </w:rPr>
-        <w:t>:</w:t>
-      </w:r>
-      <w:proofErr w:type="gramEnd"/>
-      <w:r>
-        <w:rPr>
-          <w:highlight w:val="lightGray"/>
-        </w:rPr>
-        <w:t xml:space="preserve"> 50vh sur mobile).</w:t>
-      </w:r>
-    </w:p>
-    <w:p>
-      <w:pPr>
-        <w:pStyle w:val="Paragraphedeliste"/>
-        <w:numPr>
-          <w:ilvl w:val="0"/>
-          <w:numId w:val="5"/>
-        </w:numPr>
-        <w:rPr>
-          <w:highlight w:val="lightGray"/>
-        </w:rPr>
-      </w:pPr>
-    </w:p>
-    <w:p>
-      <w:pPr>
-        <w:pStyle w:val="Paragraphedeliste"/>
-        <w:ind w:left="1069"/>
-        <w:rPr>
-          <w:highlight w:val="magenta"/>
-        </w:rPr>
-      </w:pPr>
-    </w:p>
-    <w:p>
-      <w:pPr>
-        <w:pStyle w:val="Paragraphedeliste"/>
-        <w:ind w:left="1069"/>
-        <w:rPr>
-          <w:highlight w:val="magenta"/>
-        </w:rPr>
-      </w:pPr>
-    </w:p>
-    <w:p>
-      <w:pPr>
-        <w:pStyle w:val="Paragraphedeliste"/>
-        <w:shd w:val="clear" w:color="auto" w:fill="FFFFFF"/>
-        <w:spacing w:after="0" w:line="285" w:lineRule="atLeast"/>
-        <w:ind w:left="1069"/>
-        <w:rPr>
-          <w:rFonts w:ascii="Consolas" w:eastAsia="Times New Roman" w:hAnsi="Consolas" w:cs="Times New Roman"/>
-          <w:color w:val="000000"/>
-          <w:kern w:val="0"/>
-          <w:sz w:val="21"/>
-          <w:szCs w:val="21"/>
-          <w:lang w:eastAsia="fr-FR"/>
-          <w14:ligatures w14:val="none"/>
-        </w:rPr>
-      </w:pPr>
-    </w:p>
-    <w:p/>
+          <w:highlight w:val="magenta"/>
+        </w:rPr>
+      </w:pPr>
+    </w:p>
+    <w:p>
+      <w:pPr>
+        <w:pStyle w:val="Paragraphedeliste"/>
+        <w:ind w:left="360"/>
+        <w:rPr>
+          <w:highlight w:val="magenta"/>
+        </w:rPr>
+      </w:pPr>
+    </w:p>
     <w:p>
       <w:pPr>
         <w:pStyle w:val="Paragraphedeliste"/>
@@ -4101,7 +2641,7 @@
       <w:lvlText w:val="%1."/>
       <w:lvlJc w:val="left"/>
       <w:pPr>
-        <w:ind w:left="1069" w:hanging="360"/>
+        <w:ind w:left="360" w:hanging="360"/>
       </w:pPr>
       <w:rPr>
         <w:rFonts w:hint="default"/>

</xml_diff>

<commit_message>
Chang la couleur du bacground pour les tags des filtres
</commit_message>
<xml_diff>
--- a/Rapport .docx
+++ b/Rapport .docx
@@ -7,19 +7,35 @@
         <w:t xml:space="preserve">               0.</w:t>
       </w:r>
       <w:r>
-        <w:t>Ajout title, langue, description</w:t>
-      </w:r>
-    </w:p>
-    <w:p>
-      <w:pPr>
-        <w:pStyle w:val="Paragraphedeliste"/>
-        <w:numPr>
-          <w:ilvl w:val="0"/>
-          <w:numId w:val="1"/>
-        </w:numPr>
-      </w:pPr>
-      <w:r>
-        <w:t>Alt et srcet aux images, les tailles renseign</w:t>
+        <w:t xml:space="preserve">Ajout </w:t>
+      </w:r>
+      <w:proofErr w:type="spellStart"/>
+      <w:r>
+        <w:t>title</w:t>
+      </w:r>
+      <w:proofErr w:type="spellEnd"/>
+      <w:r>
+        <w:t>, langue, description</w:t>
+      </w:r>
+    </w:p>
+    <w:p>
+      <w:pPr>
+        <w:pStyle w:val="Paragraphedeliste"/>
+        <w:numPr>
+          <w:ilvl w:val="0"/>
+          <w:numId w:val="1"/>
+        </w:numPr>
+      </w:pPr>
+      <w:r>
+        <w:t xml:space="preserve">Alt et </w:t>
+      </w:r>
+      <w:proofErr w:type="spellStart"/>
+      <w:r>
+        <w:t>srcet</w:t>
+      </w:r>
+      <w:proofErr w:type="spellEnd"/>
+      <w:r>
+        <w:t xml:space="preserve"> aux images, les tailles renseign</w:t>
       </w:r>
       <w:r>
         <w:t>ée</w:t>
@@ -48,20 +64,33 @@
           <w:numId w:val="1"/>
         </w:numPr>
       </w:pPr>
-      <w:r>
-        <w:t>Defer aux scripts</w:t>
-      </w:r>
-    </w:p>
-    <w:p>
-      <w:pPr>
-        <w:pStyle w:val="Paragraphedeliste"/>
-        <w:numPr>
-          <w:ilvl w:val="0"/>
-          <w:numId w:val="1"/>
-        </w:numPr>
-      </w:pPr>
-      <w:r>
-        <w:t xml:space="preserve">Maj form </w:t>
+      <w:proofErr w:type="spellStart"/>
+      <w:r>
+        <w:t>Defer</w:t>
+      </w:r>
+      <w:proofErr w:type="spellEnd"/>
+      <w:r>
+        <w:t xml:space="preserve"> aux scripts</w:t>
+      </w:r>
+    </w:p>
+    <w:p>
+      <w:pPr>
+        <w:pStyle w:val="Paragraphedeliste"/>
+        <w:numPr>
+          <w:ilvl w:val="0"/>
+          <w:numId w:val="1"/>
+        </w:numPr>
+      </w:pPr>
+      <w:r>
+        <w:t xml:space="preserve">Maj </w:t>
+      </w:r>
+      <w:proofErr w:type="spellStart"/>
+      <w:r>
+        <w:t>form</w:t>
+      </w:r>
+      <w:proofErr w:type="spellEnd"/>
+      <w:r>
+        <w:t xml:space="preserve"> </w:t>
       </w:r>
     </w:p>
     <w:p>
@@ -142,7 +171,35 @@
         <w:rPr>
           <w:highlight w:val="yellow"/>
         </w:rPr>
-        <w:t>&lt;h3 class="name"&gt;Nina Carducci&lt;/h3&gt;</w:t>
+        <w:t>&lt;</w:t>
+      </w:r>
+      <w:proofErr w:type="gramStart"/>
+      <w:r>
+        <w:rPr>
+          <w:highlight w:val="yellow"/>
+        </w:rPr>
+        <w:t>h</w:t>
+      </w:r>
+      <w:proofErr w:type="gramEnd"/>
+      <w:r>
+        <w:rPr>
+          <w:highlight w:val="yellow"/>
+        </w:rPr>
+        <w:t>3 class="</w:t>
+      </w:r>
+      <w:proofErr w:type="spellStart"/>
+      <w:r>
+        <w:rPr>
+          <w:highlight w:val="yellow"/>
+        </w:rPr>
+        <w:t>name</w:t>
+      </w:r>
+      <w:proofErr w:type="spellEnd"/>
+      <w:r>
+        <w:rPr>
+          <w:highlight w:val="yellow"/>
+        </w:rPr>
+        <w:t>"&gt;Nina Carducci&lt;/h3&gt;</w:t>
       </w:r>
     </w:p>
     <w:p>
@@ -213,7 +270,35 @@
         <w:rPr>
           <w:highlight w:val="yellow"/>
         </w:rPr>
-        <w:t>&lt;h1 class="name"&gt;Nina Carducci&lt;/h1&gt;</w:t>
+        <w:t>&lt;</w:t>
+      </w:r>
+      <w:proofErr w:type="gramStart"/>
+      <w:r>
+        <w:rPr>
+          <w:highlight w:val="yellow"/>
+        </w:rPr>
+        <w:t>h</w:t>
+      </w:r>
+      <w:proofErr w:type="gramEnd"/>
+      <w:r>
+        <w:rPr>
+          <w:highlight w:val="yellow"/>
+        </w:rPr>
+        <w:t>1 class="</w:t>
+      </w:r>
+      <w:proofErr w:type="spellStart"/>
+      <w:r>
+        <w:rPr>
+          <w:highlight w:val="yellow"/>
+        </w:rPr>
+        <w:t>name</w:t>
+      </w:r>
+      <w:proofErr w:type="spellEnd"/>
+      <w:r>
+        <w:rPr>
+          <w:highlight w:val="yellow"/>
+        </w:rPr>
+        <w:t>"&gt;Nina Carducci&lt;/h1&gt;</w:t>
       </w:r>
     </w:p>
     <w:p>
@@ -280,61 +365,173 @@
         <w:rPr>
           <w:highlight w:val="yellow"/>
         </w:rPr>
-        <w:t>&lt;h3 class="about-me__title"&gt;A propos de moi&lt;/h3&gt;</w:t>
-      </w:r>
-    </w:p>
-    <w:p>
-      <w:pPr>
-        <w:pStyle w:val="Paragraphedeliste"/>
-        <w:numPr>
-          <w:ilvl w:val="0"/>
-          <w:numId w:val="1"/>
-        </w:numPr>
-        <w:rPr>
-          <w:highlight w:val="yellow"/>
-        </w:rPr>
-      </w:pPr>
-      <w:r>
-        <w:rPr>
-          <w:highlight w:val="yellow"/>
-        </w:rPr>
-        <w:t>&lt;h3 class="title"&gt;Portfolio&lt;/h3&gt;</w:t>
-      </w:r>
-    </w:p>
-    <w:p>
-      <w:pPr>
-        <w:pStyle w:val="Paragraphedeliste"/>
-        <w:numPr>
-          <w:ilvl w:val="0"/>
-          <w:numId w:val="1"/>
-        </w:numPr>
-        <w:rPr>
-          <w:highlight w:val="yellow"/>
-        </w:rPr>
-      </w:pPr>
-      <w:r>
-        <w:rPr>
-          <w:highlight w:val="yellow"/>
-        </w:rPr>
-        <w:t>&lt;h3 class="title"&gt;Mes services&lt;/h3&gt;</w:t>
-      </w:r>
-    </w:p>
-    <w:p>
-      <w:pPr>
-        <w:pStyle w:val="Paragraphedeliste"/>
-        <w:numPr>
-          <w:ilvl w:val="0"/>
-          <w:numId w:val="1"/>
-        </w:numPr>
-        <w:rPr>
-          <w:highlight w:val="yellow"/>
-        </w:rPr>
-      </w:pPr>
-      <w:r>
-        <w:rPr>
-          <w:highlight w:val="yellow"/>
-        </w:rPr>
-        <w:t>&lt;h3&gt;Une question ? Une demande de devis ?&lt;/h3&gt;</w:t>
+        <w:t>&lt;</w:t>
+      </w:r>
+      <w:proofErr w:type="gramStart"/>
+      <w:r>
+        <w:rPr>
+          <w:highlight w:val="yellow"/>
+        </w:rPr>
+        <w:t>h</w:t>
+      </w:r>
+      <w:proofErr w:type="gramEnd"/>
+      <w:r>
+        <w:rPr>
+          <w:highlight w:val="yellow"/>
+        </w:rPr>
+        <w:t>3 class="about-me__</w:t>
+      </w:r>
+      <w:proofErr w:type="spellStart"/>
+      <w:r>
+        <w:rPr>
+          <w:highlight w:val="yellow"/>
+        </w:rPr>
+        <w:t>title</w:t>
+      </w:r>
+      <w:proofErr w:type="spellEnd"/>
+      <w:r>
+        <w:rPr>
+          <w:highlight w:val="yellow"/>
+        </w:rPr>
+        <w:t>"&gt;A propos de moi&lt;/h3&gt;</w:t>
+      </w:r>
+    </w:p>
+    <w:p>
+      <w:pPr>
+        <w:pStyle w:val="Paragraphedeliste"/>
+        <w:numPr>
+          <w:ilvl w:val="0"/>
+          <w:numId w:val="1"/>
+        </w:numPr>
+        <w:rPr>
+          <w:highlight w:val="yellow"/>
+        </w:rPr>
+      </w:pPr>
+      <w:r>
+        <w:rPr>
+          <w:highlight w:val="yellow"/>
+        </w:rPr>
+        <w:t>&lt;</w:t>
+      </w:r>
+      <w:proofErr w:type="gramStart"/>
+      <w:r>
+        <w:rPr>
+          <w:highlight w:val="yellow"/>
+        </w:rPr>
+        <w:t>h</w:t>
+      </w:r>
+      <w:proofErr w:type="gramEnd"/>
+      <w:r>
+        <w:rPr>
+          <w:highlight w:val="yellow"/>
+        </w:rPr>
+        <w:t>3 class="</w:t>
+      </w:r>
+      <w:proofErr w:type="spellStart"/>
+      <w:r>
+        <w:rPr>
+          <w:highlight w:val="yellow"/>
+        </w:rPr>
+        <w:t>title</w:t>
+      </w:r>
+      <w:proofErr w:type="spellEnd"/>
+      <w:r>
+        <w:rPr>
+          <w:highlight w:val="yellow"/>
+        </w:rPr>
+        <w:t>"&gt;Portfolio&lt;/h3&gt;</w:t>
+      </w:r>
+    </w:p>
+    <w:p>
+      <w:pPr>
+        <w:pStyle w:val="Paragraphedeliste"/>
+        <w:numPr>
+          <w:ilvl w:val="0"/>
+          <w:numId w:val="1"/>
+        </w:numPr>
+        <w:rPr>
+          <w:highlight w:val="yellow"/>
+        </w:rPr>
+      </w:pPr>
+      <w:r>
+        <w:rPr>
+          <w:highlight w:val="yellow"/>
+        </w:rPr>
+        <w:t>&lt;</w:t>
+      </w:r>
+      <w:proofErr w:type="gramStart"/>
+      <w:r>
+        <w:rPr>
+          <w:highlight w:val="yellow"/>
+        </w:rPr>
+        <w:t>h</w:t>
+      </w:r>
+      <w:proofErr w:type="gramEnd"/>
+      <w:r>
+        <w:rPr>
+          <w:highlight w:val="yellow"/>
+        </w:rPr>
+        <w:t>3 class="</w:t>
+      </w:r>
+      <w:proofErr w:type="spellStart"/>
+      <w:r>
+        <w:rPr>
+          <w:highlight w:val="yellow"/>
+        </w:rPr>
+        <w:t>title</w:t>
+      </w:r>
+      <w:proofErr w:type="spellEnd"/>
+      <w:r>
+        <w:rPr>
+          <w:highlight w:val="yellow"/>
+        </w:rPr>
+        <w:t>"&gt;Mes services&lt;/h3&gt;</w:t>
+      </w:r>
+    </w:p>
+    <w:p>
+      <w:pPr>
+        <w:pStyle w:val="Paragraphedeliste"/>
+        <w:numPr>
+          <w:ilvl w:val="0"/>
+          <w:numId w:val="1"/>
+        </w:numPr>
+        <w:rPr>
+          <w:highlight w:val="yellow"/>
+        </w:rPr>
+      </w:pPr>
+      <w:r>
+        <w:rPr>
+          <w:highlight w:val="yellow"/>
+        </w:rPr>
+        <w:t>&lt;</w:t>
+      </w:r>
+      <w:proofErr w:type="gramStart"/>
+      <w:r>
+        <w:rPr>
+          <w:highlight w:val="yellow"/>
+        </w:rPr>
+        <w:t>h</w:t>
+      </w:r>
+      <w:proofErr w:type="gramEnd"/>
+      <w:r>
+        <w:rPr>
+          <w:highlight w:val="yellow"/>
+        </w:rPr>
+        <w:t>3&gt;Une question ? Une demande de devis</w:t>
+      </w:r>
+      <w:proofErr w:type="gramStart"/>
+      <w:r>
+        <w:rPr>
+          <w:highlight w:val="yellow"/>
+        </w:rPr>
+        <w:t xml:space="preserve"> ?&lt;</w:t>
+      </w:r>
+      <w:proofErr w:type="gramEnd"/>
+      <w:r>
+        <w:rPr>
+          <w:highlight w:val="yellow"/>
+        </w:rPr>
+        <w:t>/h3&gt;</w:t>
       </w:r>
     </w:p>
     <w:p>
@@ -570,7 +767,21 @@
               <w:rPr>
                 <w:highlight w:val="yellow"/>
               </w:rPr>
-              <w:t>&lt;h1&gt;</w:t>
+              <w:t>&lt;</w:t>
+            </w:r>
+            <w:proofErr w:type="gramStart"/>
+            <w:r>
+              <w:rPr>
+                <w:highlight w:val="yellow"/>
+              </w:rPr>
+              <w:t>h</w:t>
+            </w:r>
+            <w:proofErr w:type="gramEnd"/>
+            <w:r>
+              <w:rPr>
+                <w:highlight w:val="yellow"/>
+              </w:rPr>
+              <w:t>1&gt;</w:t>
             </w:r>
           </w:p>
         </w:tc>
@@ -625,7 +836,21 @@
               <w:rPr>
                 <w:highlight w:val="yellow"/>
               </w:rPr>
-              <w:t>&lt;h2&gt;</w:t>
+              <w:t>&lt;</w:t>
+            </w:r>
+            <w:proofErr w:type="gramStart"/>
+            <w:r>
+              <w:rPr>
+                <w:highlight w:val="yellow"/>
+              </w:rPr>
+              <w:t>h</w:t>
+            </w:r>
+            <w:proofErr w:type="gramEnd"/>
+            <w:r>
+              <w:rPr>
+                <w:highlight w:val="yellow"/>
+              </w:rPr>
+              <w:t>2&gt;</w:t>
             </w:r>
           </w:p>
         </w:tc>
@@ -680,7 +905,21 @@
               <w:rPr>
                 <w:highlight w:val="yellow"/>
               </w:rPr>
-              <w:t>&lt;h2&gt;</w:t>
+              <w:t>&lt;</w:t>
+            </w:r>
+            <w:proofErr w:type="gramStart"/>
+            <w:r>
+              <w:rPr>
+                <w:highlight w:val="yellow"/>
+              </w:rPr>
+              <w:t>h</w:t>
+            </w:r>
+            <w:proofErr w:type="gramEnd"/>
+            <w:r>
+              <w:rPr>
+                <w:highlight w:val="yellow"/>
+              </w:rPr>
+              <w:t>2&gt;</w:t>
             </w:r>
           </w:p>
         </w:tc>
@@ -735,7 +974,21 @@
               <w:rPr>
                 <w:highlight w:val="yellow"/>
               </w:rPr>
-              <w:t>&lt;h2&gt;</w:t>
+              <w:t>&lt;</w:t>
+            </w:r>
+            <w:proofErr w:type="gramStart"/>
+            <w:r>
+              <w:rPr>
+                <w:highlight w:val="yellow"/>
+              </w:rPr>
+              <w:t>h</w:t>
+            </w:r>
+            <w:proofErr w:type="gramEnd"/>
+            <w:r>
+              <w:rPr>
+                <w:highlight w:val="yellow"/>
+              </w:rPr>
+              <w:t>2&gt;</w:t>
             </w:r>
           </w:p>
         </w:tc>
@@ -790,7 +1043,21 @@
               <w:rPr>
                 <w:highlight w:val="yellow"/>
               </w:rPr>
-              <w:t>&lt;h2&gt;</w:t>
+              <w:t>&lt;</w:t>
+            </w:r>
+            <w:proofErr w:type="gramStart"/>
+            <w:r>
+              <w:rPr>
+                <w:highlight w:val="yellow"/>
+              </w:rPr>
+              <w:t>h</w:t>
+            </w:r>
+            <w:proofErr w:type="gramEnd"/>
+            <w:r>
+              <w:rPr>
+                <w:highlight w:val="yellow"/>
+              </w:rPr>
+              <w:t>2&gt;</w:t>
             </w:r>
           </w:p>
         </w:tc>
@@ -845,7 +1112,21 @@
               <w:rPr>
                 <w:highlight w:val="yellow"/>
               </w:rPr>
-              <w:t>&lt;h3&gt;</w:t>
+              <w:t>&lt;</w:t>
+            </w:r>
+            <w:proofErr w:type="gramStart"/>
+            <w:r>
+              <w:rPr>
+                <w:highlight w:val="yellow"/>
+              </w:rPr>
+              <w:t>h</w:t>
+            </w:r>
+            <w:proofErr w:type="gramEnd"/>
+            <w:r>
+              <w:rPr>
+                <w:highlight w:val="yellow"/>
+              </w:rPr>
+              <w:t>3&gt;</w:t>
             </w:r>
           </w:p>
         </w:tc>
@@ -900,7 +1181,21 @@
               <w:rPr>
                 <w:highlight w:val="yellow"/>
               </w:rPr>
-              <w:t>&lt;h1&gt; dans citations</w:t>
+              <w:t>&lt;</w:t>
+            </w:r>
+            <w:proofErr w:type="gramStart"/>
+            <w:r>
+              <w:rPr>
+                <w:highlight w:val="yellow"/>
+              </w:rPr>
+              <w:t>h</w:t>
+            </w:r>
+            <w:proofErr w:type="gramEnd"/>
+            <w:r>
+              <w:rPr>
+                <w:highlight w:val="yellow"/>
+              </w:rPr>
+              <w:t>1&gt; dans citations</w:t>
             </w:r>
           </w:p>
         </w:tc>
@@ -1009,7 +1304,49 @@
         <w:rPr>
           <w:highlight w:val="yellow"/>
         </w:rPr>
-        <w:t>&lt;h1 class="quote__text"&gt;Un portrait n’est pas une ressemblance...&lt;/h1&gt;</w:t>
+        <w:t>&lt;</w:t>
+      </w:r>
+      <w:proofErr w:type="gramStart"/>
+      <w:r>
+        <w:rPr>
+          <w:highlight w:val="yellow"/>
+        </w:rPr>
+        <w:t>h</w:t>
+      </w:r>
+      <w:proofErr w:type="gramEnd"/>
+      <w:r>
+        <w:rPr>
+          <w:highlight w:val="yellow"/>
+        </w:rPr>
+        <w:t>1 class="</w:t>
+      </w:r>
+      <w:proofErr w:type="spellStart"/>
+      <w:r>
+        <w:rPr>
+          <w:highlight w:val="yellow"/>
+        </w:rPr>
+        <w:t>quote</w:t>
+      </w:r>
+      <w:proofErr w:type="spellEnd"/>
+      <w:r>
+        <w:rPr>
+          <w:highlight w:val="yellow"/>
+        </w:rPr>
+        <w:t>__</w:t>
+      </w:r>
+      <w:proofErr w:type="spellStart"/>
+      <w:r>
+        <w:rPr>
+          <w:highlight w:val="yellow"/>
+        </w:rPr>
+        <w:t>text</w:t>
+      </w:r>
+      <w:proofErr w:type="spellEnd"/>
+      <w:r>
+        <w:rPr>
+          <w:highlight w:val="yellow"/>
+        </w:rPr>
+        <w:t>"&gt;Un portrait n’est pas une ressemblance...&lt;/h1&gt;</w:t>
       </w:r>
     </w:p>
     <w:p>
@@ -1109,7 +1446,49 @@
         <w:rPr>
           <w:highlight w:val="yellow"/>
         </w:rPr>
-        <w:t>&lt;p class="quote__text"&gt;Un portrait n’est pas une ressemblance...&lt;/p&gt;</w:t>
+        <w:t>&lt;</w:t>
+      </w:r>
+      <w:proofErr w:type="gramStart"/>
+      <w:r>
+        <w:rPr>
+          <w:highlight w:val="yellow"/>
+        </w:rPr>
+        <w:t>p</w:t>
+      </w:r>
+      <w:proofErr w:type="gramEnd"/>
+      <w:r>
+        <w:rPr>
+          <w:highlight w:val="yellow"/>
+        </w:rPr>
+        <w:t xml:space="preserve"> class="</w:t>
+      </w:r>
+      <w:proofErr w:type="spellStart"/>
+      <w:r>
+        <w:rPr>
+          <w:highlight w:val="yellow"/>
+        </w:rPr>
+        <w:t>quote</w:t>
+      </w:r>
+      <w:proofErr w:type="spellEnd"/>
+      <w:r>
+        <w:rPr>
+          <w:highlight w:val="yellow"/>
+        </w:rPr>
+        <w:t>__</w:t>
+      </w:r>
+      <w:proofErr w:type="spellStart"/>
+      <w:r>
+        <w:rPr>
+          <w:highlight w:val="yellow"/>
+        </w:rPr>
+        <w:t>text</w:t>
+      </w:r>
+      <w:proofErr w:type="spellEnd"/>
+      <w:r>
+        <w:rPr>
+          <w:highlight w:val="yellow"/>
+        </w:rPr>
+        <w:t>"&gt;Un portrait n’est pas une ressemblance...&lt;/p&gt;</w:t>
       </w:r>
     </w:p>
     <w:p>
@@ -1155,248 +1534,470 @@
         <w:rPr>
           <w:highlight w:val="yellow"/>
         </w:rPr>
-        <w:t>&lt;h1 class="name"&gt;Nina Carducci&lt;/h1&gt;</w:t>
-      </w:r>
-    </w:p>
-    <w:p>
-      <w:pPr>
-        <w:pStyle w:val="Paragraphedeliste"/>
-        <w:numPr>
-          <w:ilvl w:val="0"/>
-          <w:numId w:val="1"/>
-        </w:numPr>
-        <w:rPr>
-          <w:highlight w:val="yellow"/>
-        </w:rPr>
-      </w:pPr>
-      <w:r>
-        <w:rPr>
-          <w:highlight w:val="yellow"/>
-        </w:rPr>
-        <w:t>&lt;!-- Section À propos --&gt;</w:t>
-      </w:r>
-    </w:p>
-    <w:p>
-      <w:pPr>
-        <w:pStyle w:val="Paragraphedeliste"/>
-        <w:numPr>
-          <w:ilvl w:val="0"/>
-          <w:numId w:val="1"/>
-        </w:numPr>
-        <w:rPr>
-          <w:highlight w:val="yellow"/>
-        </w:rPr>
-      </w:pPr>
-      <w:r>
-        <w:rPr>
-          <w:highlight w:val="yellow"/>
-        </w:rPr>
-        <w:t>&lt;h2 class="about-me__title"&gt;À propos de moi&lt;/h2&gt;</w:t>
-      </w:r>
-    </w:p>
-    <w:p>
-      <w:pPr>
-        <w:pStyle w:val="Paragraphedeliste"/>
-        <w:numPr>
-          <w:ilvl w:val="0"/>
-          <w:numId w:val="1"/>
-        </w:numPr>
-        <w:rPr>
-          <w:highlight w:val="yellow"/>
-        </w:rPr>
-      </w:pPr>
-    </w:p>
-    <w:p>
-      <w:pPr>
-        <w:pStyle w:val="Paragraphedeliste"/>
-        <w:numPr>
-          <w:ilvl w:val="0"/>
-          <w:numId w:val="1"/>
-        </w:numPr>
-        <w:rPr>
-          <w:highlight w:val="yellow"/>
-        </w:rPr>
-      </w:pPr>
-      <w:r>
-        <w:rPr>
-          <w:highlight w:val="yellow"/>
-        </w:rPr>
-        <w:t>&lt;!-- Portfolio --&gt;</w:t>
-      </w:r>
-    </w:p>
-    <w:p>
-      <w:pPr>
-        <w:pStyle w:val="Paragraphedeliste"/>
-        <w:numPr>
-          <w:ilvl w:val="0"/>
-          <w:numId w:val="1"/>
-        </w:numPr>
-        <w:rPr>
-          <w:highlight w:val="yellow"/>
-        </w:rPr>
-      </w:pPr>
-      <w:r>
-        <w:rPr>
-          <w:highlight w:val="yellow"/>
-        </w:rPr>
-        <w:t>&lt;h2 class="title"&gt;Portfolio&lt;/h2&gt;</w:t>
-      </w:r>
-    </w:p>
-    <w:p>
-      <w:pPr>
-        <w:pStyle w:val="Paragraphedeliste"/>
-        <w:numPr>
-          <w:ilvl w:val="0"/>
-          <w:numId w:val="1"/>
-        </w:numPr>
-        <w:rPr>
-          <w:highlight w:val="yellow"/>
-        </w:rPr>
-      </w:pPr>
-    </w:p>
-    <w:p>
-      <w:pPr>
-        <w:pStyle w:val="Paragraphedeliste"/>
-        <w:numPr>
-          <w:ilvl w:val="0"/>
-          <w:numId w:val="1"/>
-        </w:numPr>
-        <w:rPr>
-          <w:highlight w:val="yellow"/>
-        </w:rPr>
-      </w:pPr>
-      <w:r>
-        <w:rPr>
-          <w:highlight w:val="yellow"/>
-        </w:rPr>
-        <w:t>&lt;!-- Services --&gt;</w:t>
-      </w:r>
-    </w:p>
-    <w:p>
-      <w:pPr>
-        <w:pStyle w:val="Paragraphedeliste"/>
-        <w:numPr>
-          <w:ilvl w:val="0"/>
-          <w:numId w:val="1"/>
-        </w:numPr>
-        <w:rPr>
-          <w:highlight w:val="yellow"/>
-        </w:rPr>
-      </w:pPr>
-      <w:r>
-        <w:rPr>
-          <w:highlight w:val="yellow"/>
-        </w:rPr>
-        <w:t>&lt;h2 class="title"&gt;Mes services&lt;/h2&gt;</w:t>
-      </w:r>
-    </w:p>
-    <w:p>
-      <w:pPr>
-        <w:pStyle w:val="Paragraphedeliste"/>
-        <w:numPr>
-          <w:ilvl w:val="0"/>
-          <w:numId w:val="1"/>
-        </w:numPr>
-        <w:rPr>
-          <w:highlight w:val="yellow"/>
-        </w:rPr>
-      </w:pPr>
-      <w:r>
-        <w:rPr>
-          <w:highlight w:val="yellow"/>
-        </w:rPr>
-        <w:t>&lt;h3&gt;Shooting photo&lt;/h3&gt;</w:t>
-      </w:r>
-    </w:p>
-    <w:p>
-      <w:pPr>
-        <w:pStyle w:val="Paragraphedeliste"/>
-        <w:numPr>
-          <w:ilvl w:val="0"/>
-          <w:numId w:val="1"/>
-        </w:numPr>
-        <w:rPr>
-          <w:highlight w:val="yellow"/>
-        </w:rPr>
-      </w:pPr>
-      <w:r>
-        <w:rPr>
-          <w:highlight w:val="yellow"/>
-        </w:rPr>
-        <w:t>&lt;h3&gt;Retouches&lt;/h3&gt;</w:t>
-      </w:r>
-    </w:p>
-    <w:p>
-      <w:pPr>
-        <w:pStyle w:val="Paragraphedeliste"/>
-        <w:numPr>
-          <w:ilvl w:val="0"/>
-          <w:numId w:val="1"/>
-        </w:numPr>
-        <w:rPr>
-          <w:highlight w:val="yellow"/>
-        </w:rPr>
-      </w:pPr>
-      <w:r>
-        <w:rPr>
-          <w:highlight w:val="yellow"/>
-        </w:rPr>
-        <w:t>&lt;h3&gt;Album photos&lt;/h3&gt;</w:t>
-      </w:r>
-    </w:p>
-    <w:p>
-      <w:pPr>
-        <w:pStyle w:val="Paragraphedeliste"/>
-        <w:numPr>
-          <w:ilvl w:val="0"/>
-          <w:numId w:val="1"/>
-        </w:numPr>
-        <w:rPr>
-          <w:highlight w:val="yellow"/>
-        </w:rPr>
-      </w:pPr>
-      <w:r>
-        <w:rPr>
-          <w:highlight w:val="yellow"/>
-        </w:rPr>
-        <w:t>&lt;!-- Contact --&gt;</w:t>
-      </w:r>
-    </w:p>
-    <w:p>
-      <w:pPr>
-        <w:pStyle w:val="Paragraphedeliste"/>
-        <w:numPr>
-          <w:ilvl w:val="0"/>
-          <w:numId w:val="1"/>
-        </w:numPr>
-        <w:rPr>
-          <w:highlight w:val="yellow"/>
-        </w:rPr>
-      </w:pPr>
-      <w:r>
-        <w:rPr>
-          <w:highlight w:val="yellow"/>
-        </w:rPr>
-        <w:t>&lt;h2&gt;Une question ? Une demande de devis ?&lt;/h2&gt;</w:t>
-      </w:r>
-    </w:p>
-    <w:p>
-      <w:pPr>
-        <w:pStyle w:val="Paragraphedeliste"/>
-        <w:numPr>
-          <w:ilvl w:val="0"/>
-          <w:numId w:val="1"/>
-        </w:numPr>
-        <w:rPr>
-          <w:highlight w:val="magenta"/>
-        </w:rPr>
-      </w:pPr>
-      <w:r>
-        <w:rPr>
-          <w:highlight w:val="magenta"/>
-        </w:rPr>
-        <w:t>Changements semantiques</w:t>
-      </w:r>
+        <w:t>&lt;</w:t>
+      </w:r>
+      <w:proofErr w:type="gramStart"/>
+      <w:r>
+        <w:rPr>
+          <w:highlight w:val="yellow"/>
+        </w:rPr>
+        <w:t>h</w:t>
+      </w:r>
+      <w:proofErr w:type="gramEnd"/>
+      <w:r>
+        <w:rPr>
+          <w:highlight w:val="yellow"/>
+        </w:rPr>
+        <w:t>1 class="</w:t>
+      </w:r>
+      <w:proofErr w:type="spellStart"/>
+      <w:r>
+        <w:rPr>
+          <w:highlight w:val="yellow"/>
+        </w:rPr>
+        <w:t>name</w:t>
+      </w:r>
+      <w:proofErr w:type="spellEnd"/>
+      <w:r>
+        <w:rPr>
+          <w:highlight w:val="yellow"/>
+        </w:rPr>
+        <w:t>"&gt;Nina Carducci&lt;/h1&gt;</w:t>
+      </w:r>
+    </w:p>
+    <w:p>
+      <w:pPr>
+        <w:pStyle w:val="Paragraphedeliste"/>
+        <w:numPr>
+          <w:ilvl w:val="0"/>
+          <w:numId w:val="1"/>
+        </w:numPr>
+        <w:rPr>
+          <w:highlight w:val="yellow"/>
+        </w:rPr>
+      </w:pPr>
+      <w:proofErr w:type="gramStart"/>
+      <w:r>
+        <w:rPr>
+          <w:highlight w:val="yellow"/>
+        </w:rPr>
+        <w:t>&lt;!--</w:t>
+      </w:r>
+      <w:proofErr w:type="gramEnd"/>
+      <w:r>
+        <w:rPr>
+          <w:highlight w:val="yellow"/>
+        </w:rPr>
+        <w:t xml:space="preserve"> Section À propos --&gt;</w:t>
+      </w:r>
+    </w:p>
+    <w:p>
+      <w:pPr>
+        <w:pStyle w:val="Paragraphedeliste"/>
+        <w:numPr>
+          <w:ilvl w:val="0"/>
+          <w:numId w:val="1"/>
+        </w:numPr>
+        <w:rPr>
+          <w:highlight w:val="yellow"/>
+        </w:rPr>
+      </w:pPr>
+      <w:r>
+        <w:rPr>
+          <w:highlight w:val="yellow"/>
+        </w:rPr>
+        <w:t>&lt;</w:t>
+      </w:r>
+      <w:proofErr w:type="gramStart"/>
+      <w:r>
+        <w:rPr>
+          <w:highlight w:val="yellow"/>
+        </w:rPr>
+        <w:t>h</w:t>
+      </w:r>
+      <w:proofErr w:type="gramEnd"/>
+      <w:r>
+        <w:rPr>
+          <w:highlight w:val="yellow"/>
+        </w:rPr>
+        <w:t>2 class="about-me__</w:t>
+      </w:r>
+      <w:proofErr w:type="spellStart"/>
+      <w:r>
+        <w:rPr>
+          <w:highlight w:val="yellow"/>
+        </w:rPr>
+        <w:t>title</w:t>
+      </w:r>
+      <w:proofErr w:type="spellEnd"/>
+      <w:r>
+        <w:rPr>
+          <w:highlight w:val="yellow"/>
+        </w:rPr>
+        <w:t>"&gt;À propos de moi&lt;/h2&gt;</w:t>
+      </w:r>
+    </w:p>
+    <w:p>
+      <w:pPr>
+        <w:pStyle w:val="Paragraphedeliste"/>
+        <w:numPr>
+          <w:ilvl w:val="0"/>
+          <w:numId w:val="1"/>
+        </w:numPr>
+        <w:rPr>
+          <w:highlight w:val="yellow"/>
+        </w:rPr>
+      </w:pPr>
+    </w:p>
+    <w:p>
+      <w:pPr>
+        <w:pStyle w:val="Paragraphedeliste"/>
+        <w:numPr>
+          <w:ilvl w:val="0"/>
+          <w:numId w:val="1"/>
+        </w:numPr>
+        <w:rPr>
+          <w:highlight w:val="yellow"/>
+        </w:rPr>
+      </w:pPr>
+      <w:proofErr w:type="gramStart"/>
+      <w:r>
+        <w:rPr>
+          <w:highlight w:val="yellow"/>
+        </w:rPr>
+        <w:t>&lt;!--</w:t>
+      </w:r>
+      <w:proofErr w:type="gramEnd"/>
+      <w:r>
+        <w:rPr>
+          <w:highlight w:val="yellow"/>
+        </w:rPr>
+        <w:t xml:space="preserve"> Portfolio --&gt;</w:t>
+      </w:r>
+    </w:p>
+    <w:p>
+      <w:pPr>
+        <w:pStyle w:val="Paragraphedeliste"/>
+        <w:numPr>
+          <w:ilvl w:val="0"/>
+          <w:numId w:val="1"/>
+        </w:numPr>
+        <w:rPr>
+          <w:highlight w:val="yellow"/>
+        </w:rPr>
+      </w:pPr>
+      <w:r>
+        <w:rPr>
+          <w:highlight w:val="yellow"/>
+        </w:rPr>
+        <w:t>&lt;</w:t>
+      </w:r>
+      <w:proofErr w:type="gramStart"/>
+      <w:r>
+        <w:rPr>
+          <w:highlight w:val="yellow"/>
+        </w:rPr>
+        <w:t>h</w:t>
+      </w:r>
+      <w:proofErr w:type="gramEnd"/>
+      <w:r>
+        <w:rPr>
+          <w:highlight w:val="yellow"/>
+        </w:rPr>
+        <w:t>2 class="</w:t>
+      </w:r>
+      <w:proofErr w:type="spellStart"/>
+      <w:r>
+        <w:rPr>
+          <w:highlight w:val="yellow"/>
+        </w:rPr>
+        <w:t>title</w:t>
+      </w:r>
+      <w:proofErr w:type="spellEnd"/>
+      <w:r>
+        <w:rPr>
+          <w:highlight w:val="yellow"/>
+        </w:rPr>
+        <w:t>"&gt;Portfolio&lt;/h2&gt;</w:t>
+      </w:r>
+    </w:p>
+    <w:p>
+      <w:pPr>
+        <w:pStyle w:val="Paragraphedeliste"/>
+        <w:numPr>
+          <w:ilvl w:val="0"/>
+          <w:numId w:val="1"/>
+        </w:numPr>
+        <w:rPr>
+          <w:highlight w:val="yellow"/>
+        </w:rPr>
+      </w:pPr>
+    </w:p>
+    <w:p>
+      <w:pPr>
+        <w:pStyle w:val="Paragraphedeliste"/>
+        <w:numPr>
+          <w:ilvl w:val="0"/>
+          <w:numId w:val="1"/>
+        </w:numPr>
+        <w:rPr>
+          <w:highlight w:val="yellow"/>
+        </w:rPr>
+      </w:pPr>
+      <w:proofErr w:type="gramStart"/>
+      <w:r>
+        <w:rPr>
+          <w:highlight w:val="yellow"/>
+        </w:rPr>
+        <w:t>&lt;!--</w:t>
+      </w:r>
+      <w:proofErr w:type="gramEnd"/>
+      <w:r>
+        <w:rPr>
+          <w:highlight w:val="yellow"/>
+        </w:rPr>
+        <w:t xml:space="preserve"> Services --&gt;</w:t>
+      </w:r>
+    </w:p>
+    <w:p>
+      <w:pPr>
+        <w:pStyle w:val="Paragraphedeliste"/>
+        <w:numPr>
+          <w:ilvl w:val="0"/>
+          <w:numId w:val="1"/>
+        </w:numPr>
+        <w:rPr>
+          <w:highlight w:val="yellow"/>
+        </w:rPr>
+      </w:pPr>
+      <w:r>
+        <w:rPr>
+          <w:highlight w:val="yellow"/>
+        </w:rPr>
+        <w:t>&lt;</w:t>
+      </w:r>
+      <w:proofErr w:type="gramStart"/>
+      <w:r>
+        <w:rPr>
+          <w:highlight w:val="yellow"/>
+        </w:rPr>
+        <w:t>h</w:t>
+      </w:r>
+      <w:proofErr w:type="gramEnd"/>
+      <w:r>
+        <w:rPr>
+          <w:highlight w:val="yellow"/>
+        </w:rPr>
+        <w:t>2 class="</w:t>
+      </w:r>
+      <w:proofErr w:type="spellStart"/>
+      <w:r>
+        <w:rPr>
+          <w:highlight w:val="yellow"/>
+        </w:rPr>
+        <w:t>title</w:t>
+      </w:r>
+      <w:proofErr w:type="spellEnd"/>
+      <w:r>
+        <w:rPr>
+          <w:highlight w:val="yellow"/>
+        </w:rPr>
+        <w:t>"&gt;Mes services&lt;/h2&gt;</w:t>
+      </w:r>
+    </w:p>
+    <w:p>
+      <w:pPr>
+        <w:pStyle w:val="Paragraphedeliste"/>
+        <w:numPr>
+          <w:ilvl w:val="0"/>
+          <w:numId w:val="1"/>
+        </w:numPr>
+        <w:rPr>
+          <w:highlight w:val="yellow"/>
+        </w:rPr>
+      </w:pPr>
+      <w:r>
+        <w:rPr>
+          <w:highlight w:val="yellow"/>
+        </w:rPr>
+        <w:t>&lt;</w:t>
+      </w:r>
+      <w:proofErr w:type="gramStart"/>
+      <w:r>
+        <w:rPr>
+          <w:highlight w:val="yellow"/>
+        </w:rPr>
+        <w:t>h</w:t>
+      </w:r>
+      <w:proofErr w:type="gramEnd"/>
+      <w:r>
+        <w:rPr>
+          <w:highlight w:val="yellow"/>
+        </w:rPr>
+        <w:t>3&gt;Shooting photo&lt;/h3&gt;</w:t>
+      </w:r>
+    </w:p>
+    <w:p>
+      <w:pPr>
+        <w:pStyle w:val="Paragraphedeliste"/>
+        <w:numPr>
+          <w:ilvl w:val="0"/>
+          <w:numId w:val="1"/>
+        </w:numPr>
+        <w:rPr>
+          <w:highlight w:val="yellow"/>
+        </w:rPr>
+      </w:pPr>
+      <w:r>
+        <w:rPr>
+          <w:highlight w:val="yellow"/>
+        </w:rPr>
+        <w:t>&lt;</w:t>
+      </w:r>
+      <w:proofErr w:type="gramStart"/>
+      <w:r>
+        <w:rPr>
+          <w:highlight w:val="yellow"/>
+        </w:rPr>
+        <w:t>h</w:t>
+      </w:r>
+      <w:proofErr w:type="gramEnd"/>
+      <w:r>
+        <w:rPr>
+          <w:highlight w:val="yellow"/>
+        </w:rPr>
+        <w:t>3&gt;Retouches&lt;/h3&gt;</w:t>
+      </w:r>
+    </w:p>
+    <w:p>
+      <w:pPr>
+        <w:pStyle w:val="Paragraphedeliste"/>
+        <w:numPr>
+          <w:ilvl w:val="0"/>
+          <w:numId w:val="1"/>
+        </w:numPr>
+        <w:rPr>
+          <w:highlight w:val="yellow"/>
+        </w:rPr>
+      </w:pPr>
+      <w:r>
+        <w:rPr>
+          <w:highlight w:val="yellow"/>
+        </w:rPr>
+        <w:t>&lt;</w:t>
+      </w:r>
+      <w:proofErr w:type="gramStart"/>
+      <w:r>
+        <w:rPr>
+          <w:highlight w:val="yellow"/>
+        </w:rPr>
+        <w:t>h</w:t>
+      </w:r>
+      <w:proofErr w:type="gramEnd"/>
+      <w:r>
+        <w:rPr>
+          <w:highlight w:val="yellow"/>
+        </w:rPr>
+        <w:t>3&gt;Album photos&lt;/h3&gt;</w:t>
+      </w:r>
+    </w:p>
+    <w:p>
+      <w:pPr>
+        <w:pStyle w:val="Paragraphedeliste"/>
+        <w:numPr>
+          <w:ilvl w:val="0"/>
+          <w:numId w:val="1"/>
+        </w:numPr>
+        <w:rPr>
+          <w:highlight w:val="yellow"/>
+        </w:rPr>
+      </w:pPr>
+      <w:proofErr w:type="gramStart"/>
+      <w:r>
+        <w:rPr>
+          <w:highlight w:val="yellow"/>
+        </w:rPr>
+        <w:t>&lt;!--</w:t>
+      </w:r>
+      <w:proofErr w:type="gramEnd"/>
+      <w:r>
+        <w:rPr>
+          <w:highlight w:val="yellow"/>
+        </w:rPr>
+        <w:t xml:space="preserve"> Contact --&gt;</w:t>
+      </w:r>
+    </w:p>
+    <w:p>
+      <w:pPr>
+        <w:pStyle w:val="Paragraphedeliste"/>
+        <w:numPr>
+          <w:ilvl w:val="0"/>
+          <w:numId w:val="1"/>
+        </w:numPr>
+        <w:rPr>
+          <w:highlight w:val="yellow"/>
+        </w:rPr>
+      </w:pPr>
+      <w:r>
+        <w:rPr>
+          <w:highlight w:val="yellow"/>
+        </w:rPr>
+        <w:t>&lt;</w:t>
+      </w:r>
+      <w:proofErr w:type="gramStart"/>
+      <w:r>
+        <w:rPr>
+          <w:highlight w:val="yellow"/>
+        </w:rPr>
+        <w:t>h</w:t>
+      </w:r>
+      <w:proofErr w:type="gramEnd"/>
+      <w:r>
+        <w:rPr>
+          <w:highlight w:val="yellow"/>
+        </w:rPr>
+        <w:t>2&gt;Une question ? Une demande de devis</w:t>
+      </w:r>
+      <w:proofErr w:type="gramStart"/>
+      <w:r>
+        <w:rPr>
+          <w:highlight w:val="yellow"/>
+        </w:rPr>
+        <w:t xml:space="preserve"> ?&lt;</w:t>
+      </w:r>
+      <w:proofErr w:type="gramEnd"/>
+      <w:r>
+        <w:rPr>
+          <w:highlight w:val="yellow"/>
+        </w:rPr>
+        <w:t>/h2&gt;</w:t>
+      </w:r>
+    </w:p>
+    <w:p>
+      <w:pPr>
+        <w:pStyle w:val="Paragraphedeliste"/>
+        <w:numPr>
+          <w:ilvl w:val="0"/>
+          <w:numId w:val="1"/>
+        </w:numPr>
+        <w:rPr>
+          <w:highlight w:val="magenta"/>
+        </w:rPr>
+      </w:pPr>
+      <w:r>
+        <w:rPr>
+          <w:highlight w:val="magenta"/>
+        </w:rPr>
+        <w:t xml:space="preserve">Changements </w:t>
+      </w:r>
+      <w:proofErr w:type="spellStart"/>
+      <w:r>
+        <w:rPr>
+          <w:highlight w:val="magenta"/>
+        </w:rPr>
+        <w:t>semantiques</w:t>
+      </w:r>
+      <w:proofErr w:type="spellEnd"/>
       <w:r>
         <w:rPr>
           <w:highlight w:val="magenta"/>
@@ -1444,11 +2045,19 @@
           <w:highlight w:val="magenta"/>
         </w:rPr>
       </w:pPr>
-      <w:r>
-        <w:rPr>
-          <w:highlight w:val="magenta"/>
-        </w:rPr>
-        <w:t>améliorer l’</w:t>
+      <w:proofErr w:type="gramStart"/>
+      <w:r>
+        <w:rPr>
+          <w:highlight w:val="magenta"/>
+        </w:rPr>
+        <w:t>améliorer</w:t>
+      </w:r>
+      <w:proofErr w:type="gramEnd"/>
+      <w:r>
+        <w:rPr>
+          <w:highlight w:val="magenta"/>
+        </w:rPr>
+        <w:t xml:space="preserve"> l’</w:t>
       </w:r>
       <w:r>
         <w:rPr>
@@ -1476,11 +2085,19 @@
           <w:highlight w:val="magenta"/>
         </w:rPr>
       </w:pPr>
-      <w:r>
-        <w:rPr>
-          <w:highlight w:val="magenta"/>
-        </w:rPr>
-        <w:t xml:space="preserve">renforcer la </w:t>
+      <w:proofErr w:type="gramStart"/>
+      <w:r>
+        <w:rPr>
+          <w:highlight w:val="magenta"/>
+        </w:rPr>
+        <w:t>renforcer</w:t>
+      </w:r>
+      <w:proofErr w:type="gramEnd"/>
+      <w:r>
+        <w:rPr>
+          <w:highlight w:val="magenta"/>
+        </w:rPr>
+        <w:t xml:space="preserve"> la </w:t>
       </w:r>
       <w:r>
         <w:rPr>
@@ -1508,11 +2125,19 @@
           <w:highlight w:val="magenta"/>
         </w:rPr>
       </w:pPr>
-      <w:r>
-        <w:rPr>
-          <w:highlight w:val="magenta"/>
-        </w:rPr>
-        <w:t>et structurer clairement ton contenu.</w:t>
+      <w:proofErr w:type="gramStart"/>
+      <w:r>
+        <w:rPr>
+          <w:highlight w:val="magenta"/>
+        </w:rPr>
+        <w:t>et</w:t>
+      </w:r>
+      <w:proofErr w:type="gramEnd"/>
+      <w:r>
+        <w:rPr>
+          <w:highlight w:val="magenta"/>
+        </w:rPr>
+        <w:t xml:space="preserve"> structurer clairement ton contenu.</w:t>
       </w:r>
     </w:p>
     <w:p>
@@ -1599,29 +2224,59 @@
           <w:highlight w:val="magenta"/>
         </w:rPr>
       </w:pPr>
+      <w:proofErr w:type="gramStart"/>
       <w:r>
         <w:rPr>
           <w:highlight w:val="magenta"/>
         </w:rPr>
         <w:t>html</w:t>
       </w:r>
-    </w:p>
-    <w:p>
-      <w:pPr>
-        <w:pStyle w:val="Paragraphedeliste"/>
-        <w:numPr>
-          <w:ilvl w:val="0"/>
-          <w:numId w:val="1"/>
-        </w:numPr>
-        <w:rPr>
-          <w:highlight w:val="magenta"/>
-        </w:rPr>
-      </w:pPr>
-      <w:r>
-        <w:rPr>
-          <w:highlight w:val="magenta"/>
-        </w:rPr>
-        <w:t xml:space="preserve">  &lt;!-- about, gallery, services, contact, etc. --&gt;</w:t>
+      <w:proofErr w:type="gramEnd"/>
+    </w:p>
+    <w:p>
+      <w:pPr>
+        <w:pStyle w:val="Paragraphedeliste"/>
+        <w:numPr>
+          <w:ilvl w:val="0"/>
+          <w:numId w:val="1"/>
+        </w:numPr>
+        <w:rPr>
+          <w:highlight w:val="magenta"/>
+        </w:rPr>
+      </w:pPr>
+      <w:r>
+        <w:rPr>
+          <w:highlight w:val="magenta"/>
+        </w:rPr>
+        <w:t xml:space="preserve">  </w:t>
+      </w:r>
+      <w:proofErr w:type="gramStart"/>
+      <w:r>
+        <w:rPr>
+          <w:highlight w:val="magenta"/>
+        </w:rPr>
+        <w:t>&lt;!--</w:t>
+      </w:r>
+      <w:proofErr w:type="gramEnd"/>
+      <w:r>
+        <w:rPr>
+          <w:highlight w:val="magenta"/>
+        </w:rPr>
+        <w:t xml:space="preserve"> about, </w:t>
+      </w:r>
+      <w:proofErr w:type="spellStart"/>
+      <w:r>
+        <w:rPr>
+          <w:highlight w:val="magenta"/>
+        </w:rPr>
+        <w:t>gallery</w:t>
+      </w:r>
+      <w:proofErr w:type="spellEnd"/>
+      <w:r>
+        <w:rPr>
+          <w:highlight w:val="magenta"/>
+        </w:rPr>
+        <w:t>, services, contact, etc. --&gt;</w:t>
       </w:r>
     </w:p>
     <w:p>
@@ -1679,61 +2334,131 @@
         <w:rPr>
           <w:highlight w:val="magenta"/>
         </w:rPr>
-        <w:t>&lt;section id="about"&gt;...&lt;/section&gt;</w:t>
-      </w:r>
-    </w:p>
-    <w:p>
-      <w:pPr>
-        <w:pStyle w:val="Paragraphedeliste"/>
-        <w:numPr>
-          <w:ilvl w:val="0"/>
-          <w:numId w:val="1"/>
-        </w:numPr>
-        <w:rPr>
-          <w:highlight w:val="magenta"/>
-        </w:rPr>
-      </w:pPr>
-      <w:r>
-        <w:rPr>
-          <w:highlight w:val="magenta"/>
-        </w:rPr>
-        <w:t>&lt;section id="gallery"&gt;...&lt;/section&gt;</w:t>
-      </w:r>
-    </w:p>
-    <w:p>
-      <w:pPr>
-        <w:pStyle w:val="Paragraphedeliste"/>
-        <w:numPr>
-          <w:ilvl w:val="0"/>
-          <w:numId w:val="1"/>
-        </w:numPr>
-        <w:rPr>
-          <w:highlight w:val="magenta"/>
-        </w:rPr>
-      </w:pPr>
-      <w:r>
-        <w:rPr>
-          <w:highlight w:val="magenta"/>
-        </w:rPr>
-        <w:t>&lt;section id="services"&gt;...&lt;/section&gt;</w:t>
-      </w:r>
-    </w:p>
-    <w:p>
-      <w:pPr>
-        <w:pStyle w:val="Paragraphedeliste"/>
-        <w:numPr>
-          <w:ilvl w:val="0"/>
-          <w:numId w:val="1"/>
-        </w:numPr>
-        <w:rPr>
-          <w:highlight w:val="magenta"/>
-        </w:rPr>
-      </w:pPr>
-      <w:r>
-        <w:rPr>
-          <w:highlight w:val="magenta"/>
-        </w:rPr>
-        <w:t>&lt;section id="contact"&gt;...&lt;/section&gt;</w:t>
+        <w:t>&lt;</w:t>
+      </w:r>
+      <w:proofErr w:type="gramStart"/>
+      <w:r>
+        <w:rPr>
+          <w:highlight w:val="magenta"/>
+        </w:rPr>
+        <w:t>section</w:t>
+      </w:r>
+      <w:proofErr w:type="gramEnd"/>
+      <w:r>
+        <w:rPr>
+          <w:highlight w:val="magenta"/>
+        </w:rPr>
+        <w:t xml:space="preserve"> id="about"&gt;...&lt;/section&gt;</w:t>
+      </w:r>
+    </w:p>
+    <w:p>
+      <w:pPr>
+        <w:pStyle w:val="Paragraphedeliste"/>
+        <w:numPr>
+          <w:ilvl w:val="0"/>
+          <w:numId w:val="1"/>
+        </w:numPr>
+        <w:rPr>
+          <w:highlight w:val="magenta"/>
+        </w:rPr>
+      </w:pPr>
+      <w:r>
+        <w:rPr>
+          <w:highlight w:val="magenta"/>
+        </w:rPr>
+        <w:t>&lt;</w:t>
+      </w:r>
+      <w:proofErr w:type="gramStart"/>
+      <w:r>
+        <w:rPr>
+          <w:highlight w:val="magenta"/>
+        </w:rPr>
+        <w:t>section</w:t>
+      </w:r>
+      <w:proofErr w:type="gramEnd"/>
+      <w:r>
+        <w:rPr>
+          <w:highlight w:val="magenta"/>
+        </w:rPr>
+        <w:t xml:space="preserve"> id="</w:t>
+      </w:r>
+      <w:proofErr w:type="spellStart"/>
+      <w:r>
+        <w:rPr>
+          <w:highlight w:val="magenta"/>
+        </w:rPr>
+        <w:t>gallery</w:t>
+      </w:r>
+      <w:proofErr w:type="spellEnd"/>
+      <w:r>
+        <w:rPr>
+          <w:highlight w:val="magenta"/>
+        </w:rPr>
+        <w:t>"&gt;...&lt;/section&gt;</w:t>
+      </w:r>
+    </w:p>
+    <w:p>
+      <w:pPr>
+        <w:pStyle w:val="Paragraphedeliste"/>
+        <w:numPr>
+          <w:ilvl w:val="0"/>
+          <w:numId w:val="1"/>
+        </w:numPr>
+        <w:rPr>
+          <w:highlight w:val="magenta"/>
+        </w:rPr>
+      </w:pPr>
+      <w:r>
+        <w:rPr>
+          <w:highlight w:val="magenta"/>
+        </w:rPr>
+        <w:t>&lt;</w:t>
+      </w:r>
+      <w:proofErr w:type="gramStart"/>
+      <w:r>
+        <w:rPr>
+          <w:highlight w:val="magenta"/>
+        </w:rPr>
+        <w:t>section</w:t>
+      </w:r>
+      <w:proofErr w:type="gramEnd"/>
+      <w:r>
+        <w:rPr>
+          <w:highlight w:val="magenta"/>
+        </w:rPr>
+        <w:t xml:space="preserve"> id="services"&gt;...&lt;/section&gt;</w:t>
+      </w:r>
+    </w:p>
+    <w:p>
+      <w:pPr>
+        <w:pStyle w:val="Paragraphedeliste"/>
+        <w:numPr>
+          <w:ilvl w:val="0"/>
+          <w:numId w:val="1"/>
+        </w:numPr>
+        <w:rPr>
+          <w:highlight w:val="magenta"/>
+        </w:rPr>
+      </w:pPr>
+      <w:r>
+        <w:rPr>
+          <w:highlight w:val="magenta"/>
+        </w:rPr>
+        <w:t>&lt;</w:t>
+      </w:r>
+      <w:proofErr w:type="gramStart"/>
+      <w:r>
+        <w:rPr>
+          <w:highlight w:val="magenta"/>
+        </w:rPr>
+        <w:t>section</w:t>
+      </w:r>
+      <w:proofErr w:type="gramEnd"/>
+      <w:r>
+        <w:rPr>
+          <w:highlight w:val="magenta"/>
+        </w:rPr>
+        <w:t xml:space="preserve"> id="contact"&gt;...&lt;/section&gt;</w:t>
       </w:r>
     </w:p>
     <w:p>
@@ -1773,43 +2498,85 @@
         <w:rPr>
           <w:highlight w:val="magenta"/>
         </w:rPr>
-        <w:t>&lt;section id="about"&gt;</w:t>
-      </w:r>
-    </w:p>
-    <w:p>
-      <w:pPr>
-        <w:pStyle w:val="Paragraphedeliste"/>
-        <w:numPr>
-          <w:ilvl w:val="0"/>
-          <w:numId w:val="1"/>
-        </w:numPr>
-        <w:rPr>
-          <w:highlight w:val="magenta"/>
-        </w:rPr>
-      </w:pPr>
-      <w:r>
-        <w:rPr>
-          <w:highlight w:val="magenta"/>
-        </w:rPr>
-        <w:t xml:space="preserve">  &lt;header&gt;</w:t>
-      </w:r>
-    </w:p>
-    <w:p>
-      <w:pPr>
-        <w:pStyle w:val="Paragraphedeliste"/>
-        <w:numPr>
-          <w:ilvl w:val="0"/>
-          <w:numId w:val="1"/>
-        </w:numPr>
-        <w:rPr>
-          <w:highlight w:val="magenta"/>
-        </w:rPr>
-      </w:pPr>
-      <w:r>
-        <w:rPr>
-          <w:highlight w:val="magenta"/>
-        </w:rPr>
-        <w:t xml:space="preserve">    &lt;h2&gt;À propos&lt;/h2&gt;</w:t>
+        <w:t>&lt;</w:t>
+      </w:r>
+      <w:proofErr w:type="gramStart"/>
+      <w:r>
+        <w:rPr>
+          <w:highlight w:val="magenta"/>
+        </w:rPr>
+        <w:t>section</w:t>
+      </w:r>
+      <w:proofErr w:type="gramEnd"/>
+      <w:r>
+        <w:rPr>
+          <w:highlight w:val="magenta"/>
+        </w:rPr>
+        <w:t xml:space="preserve"> id="about"&gt;</w:t>
+      </w:r>
+    </w:p>
+    <w:p>
+      <w:pPr>
+        <w:pStyle w:val="Paragraphedeliste"/>
+        <w:numPr>
+          <w:ilvl w:val="0"/>
+          <w:numId w:val="1"/>
+        </w:numPr>
+        <w:rPr>
+          <w:highlight w:val="magenta"/>
+        </w:rPr>
+      </w:pPr>
+      <w:r>
+        <w:rPr>
+          <w:highlight w:val="magenta"/>
+        </w:rPr>
+        <w:t xml:space="preserve">  &lt;</w:t>
+      </w:r>
+      <w:proofErr w:type="gramStart"/>
+      <w:r>
+        <w:rPr>
+          <w:highlight w:val="magenta"/>
+        </w:rPr>
+        <w:t>header</w:t>
+      </w:r>
+      <w:proofErr w:type="gramEnd"/>
+      <w:r>
+        <w:rPr>
+          <w:highlight w:val="magenta"/>
+        </w:rPr>
+        <w:t>&gt;</w:t>
+      </w:r>
+    </w:p>
+    <w:p>
+      <w:pPr>
+        <w:pStyle w:val="Paragraphedeliste"/>
+        <w:numPr>
+          <w:ilvl w:val="0"/>
+          <w:numId w:val="1"/>
+        </w:numPr>
+        <w:rPr>
+          <w:highlight w:val="magenta"/>
+        </w:rPr>
+      </w:pPr>
+      <w:r>
+        <w:rPr>
+          <w:highlight w:val="magenta"/>
+        </w:rPr>
+        <w:t xml:space="preserve">    &lt;</w:t>
+      </w:r>
+      <w:proofErr w:type="gramStart"/>
+      <w:r>
+        <w:rPr>
+          <w:highlight w:val="magenta"/>
+        </w:rPr>
+        <w:t>h</w:t>
+      </w:r>
+      <w:proofErr w:type="gramEnd"/>
+      <w:r>
+        <w:rPr>
+          <w:highlight w:val="magenta"/>
+        </w:rPr>
+        <w:t>2&gt;À propos&lt;/h2&gt;</w:t>
       </w:r>
     </w:p>
     <w:p>
@@ -1903,25 +2670,53 @@
         <w:rPr>
           <w:highlight w:val="magenta"/>
         </w:rPr>
-        <w:t>&lt;article class="service"&gt;</w:t>
-      </w:r>
-    </w:p>
-    <w:p>
-      <w:pPr>
-        <w:pStyle w:val="Paragraphedeliste"/>
-        <w:numPr>
-          <w:ilvl w:val="0"/>
-          <w:numId w:val="1"/>
-        </w:numPr>
-        <w:rPr>
-          <w:highlight w:val="magenta"/>
-        </w:rPr>
-      </w:pPr>
-      <w:r>
-        <w:rPr>
-          <w:highlight w:val="magenta"/>
-        </w:rPr>
-        <w:t xml:space="preserve">  &lt;h3&gt;Shooting photo&lt;/h3&gt;</w:t>
+        <w:t>&lt;</w:t>
+      </w:r>
+      <w:proofErr w:type="gramStart"/>
+      <w:r>
+        <w:rPr>
+          <w:highlight w:val="magenta"/>
+        </w:rPr>
+        <w:t>article</w:t>
+      </w:r>
+      <w:proofErr w:type="gramEnd"/>
+      <w:r>
+        <w:rPr>
+          <w:highlight w:val="magenta"/>
+        </w:rPr>
+        <w:t xml:space="preserve"> class="service"&gt;</w:t>
+      </w:r>
+    </w:p>
+    <w:p>
+      <w:pPr>
+        <w:pStyle w:val="Paragraphedeliste"/>
+        <w:numPr>
+          <w:ilvl w:val="0"/>
+          <w:numId w:val="1"/>
+        </w:numPr>
+        <w:rPr>
+          <w:highlight w:val="magenta"/>
+        </w:rPr>
+      </w:pPr>
+      <w:r>
+        <w:rPr>
+          <w:highlight w:val="magenta"/>
+        </w:rPr>
+        <w:t xml:space="preserve">  &lt;</w:t>
+      </w:r>
+      <w:proofErr w:type="gramStart"/>
+      <w:r>
+        <w:rPr>
+          <w:highlight w:val="magenta"/>
+        </w:rPr>
+        <w:t>h</w:t>
+      </w:r>
+      <w:proofErr w:type="gramEnd"/>
+      <w:r>
+        <w:rPr>
+          <w:highlight w:val="magenta"/>
+        </w:rPr>
+        <w:t>3&gt;Shooting photo&lt;/h3&gt;</w:t>
       </w:r>
     </w:p>
     <w:p>
@@ -2006,25 +2801,53 @@
         <w:rPr>
           <w:highlight w:val="magenta"/>
         </w:rPr>
-        <w:t>&lt;main&gt;</w:t>
-      </w:r>
-    </w:p>
-    <w:p>
-      <w:pPr>
-        <w:pStyle w:val="Paragraphedeliste"/>
-        <w:numPr>
-          <w:ilvl w:val="0"/>
-          <w:numId w:val="1"/>
-        </w:numPr>
-        <w:rPr>
-          <w:highlight w:val="magenta"/>
-        </w:rPr>
-      </w:pPr>
-      <w:r>
-        <w:rPr>
-          <w:highlight w:val="magenta"/>
-        </w:rPr>
-        <w:t xml:space="preserve">  &lt;section id="about"&gt;</w:t>
+        <w:t>&lt;</w:t>
+      </w:r>
+      <w:proofErr w:type="gramStart"/>
+      <w:r>
+        <w:rPr>
+          <w:highlight w:val="magenta"/>
+        </w:rPr>
+        <w:t>main</w:t>
+      </w:r>
+      <w:proofErr w:type="gramEnd"/>
+      <w:r>
+        <w:rPr>
+          <w:highlight w:val="magenta"/>
+        </w:rPr>
+        <w:t>&gt;</w:t>
+      </w:r>
+    </w:p>
+    <w:p>
+      <w:pPr>
+        <w:pStyle w:val="Paragraphedeliste"/>
+        <w:numPr>
+          <w:ilvl w:val="0"/>
+          <w:numId w:val="1"/>
+        </w:numPr>
+        <w:rPr>
+          <w:highlight w:val="magenta"/>
+        </w:rPr>
+      </w:pPr>
+      <w:r>
+        <w:rPr>
+          <w:highlight w:val="magenta"/>
+        </w:rPr>
+        <w:t xml:space="preserve">  &lt;</w:t>
+      </w:r>
+      <w:proofErr w:type="gramStart"/>
+      <w:r>
+        <w:rPr>
+          <w:highlight w:val="magenta"/>
+        </w:rPr>
+        <w:t>section</w:t>
+      </w:r>
+      <w:proofErr w:type="gramEnd"/>
+      <w:r>
+        <w:rPr>
+          <w:highlight w:val="magenta"/>
+        </w:rPr>
+        <w:t xml:space="preserve"> id="about"&gt;</w:t>
       </w:r>
     </w:p>
     <w:p>
@@ -2043,25 +2866,53 @@
           <w:highlight w:val="magenta"/>
         </w:rPr>
         <w:lastRenderedPageBreak/>
-        <w:t xml:space="preserve">    &lt;header&gt;</w:t>
-      </w:r>
-    </w:p>
-    <w:p>
-      <w:pPr>
-        <w:pStyle w:val="Paragraphedeliste"/>
-        <w:numPr>
-          <w:ilvl w:val="0"/>
-          <w:numId w:val="1"/>
-        </w:numPr>
-        <w:rPr>
-          <w:highlight w:val="magenta"/>
-        </w:rPr>
-      </w:pPr>
-      <w:r>
-        <w:rPr>
-          <w:highlight w:val="magenta"/>
-        </w:rPr>
-        <w:t xml:space="preserve">      &lt;h2&gt;À propos&lt;/h2&gt;</w:t>
+        <w:t xml:space="preserve">    &lt;</w:t>
+      </w:r>
+      <w:proofErr w:type="gramStart"/>
+      <w:r>
+        <w:rPr>
+          <w:highlight w:val="magenta"/>
+        </w:rPr>
+        <w:t>header</w:t>
+      </w:r>
+      <w:proofErr w:type="gramEnd"/>
+      <w:r>
+        <w:rPr>
+          <w:highlight w:val="magenta"/>
+        </w:rPr>
+        <w:t>&gt;</w:t>
+      </w:r>
+    </w:p>
+    <w:p>
+      <w:pPr>
+        <w:pStyle w:val="Paragraphedeliste"/>
+        <w:numPr>
+          <w:ilvl w:val="0"/>
+          <w:numId w:val="1"/>
+        </w:numPr>
+        <w:rPr>
+          <w:highlight w:val="magenta"/>
+        </w:rPr>
+      </w:pPr>
+      <w:r>
+        <w:rPr>
+          <w:highlight w:val="magenta"/>
+        </w:rPr>
+        <w:t xml:space="preserve">      &lt;</w:t>
+      </w:r>
+      <w:proofErr w:type="gramStart"/>
+      <w:r>
+        <w:rPr>
+          <w:highlight w:val="magenta"/>
+        </w:rPr>
+        <w:t>h</w:t>
+      </w:r>
+      <w:proofErr w:type="gramEnd"/>
+      <w:r>
+        <w:rPr>
+          <w:highlight w:val="magenta"/>
+        </w:rPr>
+        <w:t>2&gt;À propos&lt;/h2&gt;</w:t>
       </w:r>
     </w:p>
     <w:p>
@@ -2097,25 +2948,83 @@
         <w:rPr>
           <w:highlight w:val="magenta"/>
         </w:rPr>
-        <w:t xml:space="preserve">    &lt;div class="picture left"&gt;</w:t>
-      </w:r>
-    </w:p>
-    <w:p>
-      <w:pPr>
-        <w:pStyle w:val="Paragraphedeliste"/>
-        <w:numPr>
-          <w:ilvl w:val="0"/>
-          <w:numId w:val="1"/>
-        </w:numPr>
-        <w:rPr>
-          <w:highlight w:val="magenta"/>
-        </w:rPr>
-      </w:pPr>
-      <w:r>
-        <w:rPr>
-          <w:highlight w:val="magenta"/>
-        </w:rPr>
-        <w:t xml:space="preserve">      &lt;img src="./assets/images/nina_carducci.png" alt="Portrait de Nina Carducci" /&gt;</w:t>
+        <w:t xml:space="preserve">    &lt;</w:t>
+      </w:r>
+      <w:proofErr w:type="gramStart"/>
+      <w:r>
+        <w:rPr>
+          <w:highlight w:val="magenta"/>
+        </w:rPr>
+        <w:t>div</w:t>
+      </w:r>
+      <w:proofErr w:type="gramEnd"/>
+      <w:r>
+        <w:rPr>
+          <w:highlight w:val="magenta"/>
+        </w:rPr>
+        <w:t xml:space="preserve"> class="</w:t>
+      </w:r>
+      <w:proofErr w:type="spellStart"/>
+      <w:r>
+        <w:rPr>
+          <w:highlight w:val="magenta"/>
+        </w:rPr>
+        <w:t>picture</w:t>
+      </w:r>
+      <w:proofErr w:type="spellEnd"/>
+      <w:r>
+        <w:rPr>
+          <w:highlight w:val="magenta"/>
+        </w:rPr>
+        <w:t xml:space="preserve"> </w:t>
+      </w:r>
+      <w:proofErr w:type="spellStart"/>
+      <w:r>
+        <w:rPr>
+          <w:highlight w:val="magenta"/>
+        </w:rPr>
+        <w:t>left</w:t>
+      </w:r>
+      <w:proofErr w:type="spellEnd"/>
+      <w:r>
+        <w:rPr>
+          <w:highlight w:val="magenta"/>
+        </w:rPr>
+        <w:t>"&gt;</w:t>
+      </w:r>
+    </w:p>
+    <w:p>
+      <w:pPr>
+        <w:pStyle w:val="Paragraphedeliste"/>
+        <w:numPr>
+          <w:ilvl w:val="0"/>
+          <w:numId w:val="1"/>
+        </w:numPr>
+        <w:rPr>
+          <w:highlight w:val="magenta"/>
+        </w:rPr>
+      </w:pPr>
+      <w:r>
+        <w:rPr>
+          <w:highlight w:val="magenta"/>
+        </w:rPr>
+        <w:t xml:space="preserve">      &lt;</w:t>
+      </w:r>
+      <w:proofErr w:type="spellStart"/>
+      <w:proofErr w:type="gramStart"/>
+      <w:r>
+        <w:rPr>
+          <w:highlight w:val="magenta"/>
+        </w:rPr>
+        <w:t>img</w:t>
+      </w:r>
+      <w:proofErr w:type="spellEnd"/>
+      <w:proofErr w:type="gramEnd"/>
+      <w:r>
+        <w:rPr>
+          <w:highlight w:val="magenta"/>
+        </w:rPr>
+        <w:t xml:space="preserve"> src="./assets/images/nina_carducci.png" alt="Portrait de Nina Carducci" /&gt;</w:t>
       </w:r>
     </w:p>
     <w:p>
@@ -2151,61 +3060,131 @@
         <w:rPr>
           <w:highlight w:val="magenta"/>
         </w:rPr>
-        <w:t xml:space="preserve">    &lt;div id="about-me"&gt;</w:t>
-      </w:r>
-    </w:p>
-    <w:p>
-      <w:pPr>
-        <w:pStyle w:val="Paragraphedeliste"/>
-        <w:numPr>
-          <w:ilvl w:val="0"/>
-          <w:numId w:val="1"/>
-        </w:numPr>
-        <w:rPr>
-          <w:highlight w:val="magenta"/>
-        </w:rPr>
-      </w:pPr>
-      <w:r>
-        <w:rPr>
-          <w:highlight w:val="magenta"/>
-        </w:rPr>
-        <w:t xml:space="preserve">      &lt;h3&gt;A propos de moi&lt;/h3&gt;</w:t>
-      </w:r>
-    </w:p>
-    <w:p>
-      <w:pPr>
-        <w:pStyle w:val="Paragraphedeliste"/>
-        <w:numPr>
-          <w:ilvl w:val="0"/>
-          <w:numId w:val="1"/>
-        </w:numPr>
-        <w:rPr>
-          <w:highlight w:val="magenta"/>
-        </w:rPr>
-      </w:pPr>
-      <w:r>
-        <w:rPr>
-          <w:highlight w:val="magenta"/>
-        </w:rPr>
-        <w:t xml:space="preserve">      &lt;h4 class="about-me__introduction"&gt;Devenir photographe était pour moi une évidence...&lt;/h4&gt;</w:t>
-      </w:r>
-    </w:p>
-    <w:p>
-      <w:pPr>
-        <w:pStyle w:val="Paragraphedeliste"/>
-        <w:numPr>
-          <w:ilvl w:val="0"/>
-          <w:numId w:val="1"/>
-        </w:numPr>
-        <w:rPr>
-          <w:highlight w:val="magenta"/>
-        </w:rPr>
-      </w:pPr>
-      <w:r>
-        <w:rPr>
-          <w:highlight w:val="magenta"/>
-        </w:rPr>
-        <w:t xml:space="preserve">      &lt;p&gt;Nous passons notre vie à chercher le bonheur...&lt;/p&gt;</w:t>
+        <w:t xml:space="preserve">    &lt;</w:t>
+      </w:r>
+      <w:proofErr w:type="gramStart"/>
+      <w:r>
+        <w:rPr>
+          <w:highlight w:val="magenta"/>
+        </w:rPr>
+        <w:t>div</w:t>
+      </w:r>
+      <w:proofErr w:type="gramEnd"/>
+      <w:r>
+        <w:rPr>
+          <w:highlight w:val="magenta"/>
+        </w:rPr>
+        <w:t xml:space="preserve"> id="about-me"&gt;</w:t>
+      </w:r>
+    </w:p>
+    <w:p>
+      <w:pPr>
+        <w:pStyle w:val="Paragraphedeliste"/>
+        <w:numPr>
+          <w:ilvl w:val="0"/>
+          <w:numId w:val="1"/>
+        </w:numPr>
+        <w:rPr>
+          <w:highlight w:val="magenta"/>
+        </w:rPr>
+      </w:pPr>
+      <w:r>
+        <w:rPr>
+          <w:highlight w:val="magenta"/>
+        </w:rPr>
+        <w:t xml:space="preserve">      &lt;</w:t>
+      </w:r>
+      <w:proofErr w:type="gramStart"/>
+      <w:r>
+        <w:rPr>
+          <w:highlight w:val="magenta"/>
+        </w:rPr>
+        <w:t>h</w:t>
+      </w:r>
+      <w:proofErr w:type="gramEnd"/>
+      <w:r>
+        <w:rPr>
+          <w:highlight w:val="magenta"/>
+        </w:rPr>
+        <w:t>3&gt;A propos de moi&lt;/h3&gt;</w:t>
+      </w:r>
+    </w:p>
+    <w:p>
+      <w:pPr>
+        <w:pStyle w:val="Paragraphedeliste"/>
+        <w:numPr>
+          <w:ilvl w:val="0"/>
+          <w:numId w:val="1"/>
+        </w:numPr>
+        <w:rPr>
+          <w:highlight w:val="magenta"/>
+        </w:rPr>
+      </w:pPr>
+      <w:r>
+        <w:rPr>
+          <w:highlight w:val="magenta"/>
+        </w:rPr>
+        <w:t xml:space="preserve">      &lt;</w:t>
+      </w:r>
+      <w:proofErr w:type="gramStart"/>
+      <w:r>
+        <w:rPr>
+          <w:highlight w:val="magenta"/>
+        </w:rPr>
+        <w:t>h</w:t>
+      </w:r>
+      <w:proofErr w:type="gramEnd"/>
+      <w:r>
+        <w:rPr>
+          <w:highlight w:val="magenta"/>
+        </w:rPr>
+        <w:t>4 class="about-</w:t>
+      </w:r>
+      <w:proofErr w:type="spellStart"/>
+      <w:r>
+        <w:rPr>
+          <w:highlight w:val="magenta"/>
+        </w:rPr>
+        <w:t>me__introduction</w:t>
+      </w:r>
+      <w:proofErr w:type="spellEnd"/>
+      <w:r>
+        <w:rPr>
+          <w:highlight w:val="magenta"/>
+        </w:rPr>
+        <w:t>"&gt;Devenir photographe était pour moi une évidence...&lt;/h4&gt;</w:t>
+      </w:r>
+    </w:p>
+    <w:p>
+      <w:pPr>
+        <w:pStyle w:val="Paragraphedeliste"/>
+        <w:numPr>
+          <w:ilvl w:val="0"/>
+          <w:numId w:val="1"/>
+        </w:numPr>
+        <w:rPr>
+          <w:highlight w:val="magenta"/>
+        </w:rPr>
+      </w:pPr>
+      <w:r>
+        <w:rPr>
+          <w:highlight w:val="magenta"/>
+        </w:rPr>
+        <w:t xml:space="preserve">      &lt;</w:t>
+      </w:r>
+      <w:proofErr w:type="gramStart"/>
+      <w:r>
+        <w:rPr>
+          <w:highlight w:val="magenta"/>
+        </w:rPr>
+        <w:t>p</w:t>
+      </w:r>
+      <w:proofErr w:type="gramEnd"/>
+      <w:r>
+        <w:rPr>
+          <w:highlight w:val="magenta"/>
+        </w:rPr>
+        <w:t>&gt;Nous passons notre vie à chercher le bonheur...&lt;/p&gt;</w:t>
       </w:r>
     </w:p>
     <w:p>
@@ -2271,32 +3250,114 @@
         <w:rPr>
           <w:highlight w:val="magenta"/>
         </w:rPr>
-        <w:t xml:space="preserve">  &lt;!-- Répéter pour les autres blocs --&gt;</w:t>
-      </w:r>
-    </w:p>
-    <w:p>
-      <w:pPr>
-        <w:pStyle w:val="Paragraphedeliste"/>
-        <w:numPr>
-          <w:ilvl w:val="0"/>
-          <w:numId w:val="1"/>
-        </w:numPr>
-        <w:rPr>
-          <w:highlight w:val="magenta"/>
-        </w:rPr>
-      </w:pPr>
-      <w:r>
-        <w:rPr>
-          <w:highlight w:val="magenta"/>
-        </w:rPr>
-        <w:t xml:space="preserve">Maj des flèches et les indicateur de progresion dans carousel, </w:t>
-      </w:r>
-      <w:r>
-        <w:rPr>
-          <w:highlight w:val="magenta"/>
-        </w:rPr>
-        <w:t>background-color sur tags actives</w:t>
-      </w:r>
+        <w:t xml:space="preserve">  </w:t>
+      </w:r>
+      <w:proofErr w:type="gramStart"/>
+      <w:r>
+        <w:rPr>
+          <w:highlight w:val="magenta"/>
+        </w:rPr>
+        <w:t>&lt;!--</w:t>
+      </w:r>
+      <w:proofErr w:type="gramEnd"/>
+      <w:r>
+        <w:rPr>
+          <w:highlight w:val="magenta"/>
+        </w:rPr>
+        <w:t xml:space="preserve"> Répéter pour les autres blocs --&gt;</w:t>
+      </w:r>
+    </w:p>
+    <w:p>
+      <w:pPr>
+        <w:pStyle w:val="Paragraphedeliste"/>
+        <w:numPr>
+          <w:ilvl w:val="0"/>
+          <w:numId w:val="1"/>
+        </w:numPr>
+        <w:rPr>
+          <w:highlight w:val="magenta"/>
+        </w:rPr>
+      </w:pPr>
+      <w:r>
+        <w:rPr>
+          <w:highlight w:val="magenta"/>
+        </w:rPr>
+        <w:t xml:space="preserve">Maj des flèches et </w:t>
+      </w:r>
+      <w:proofErr w:type="gramStart"/>
+      <w:r>
+        <w:rPr>
+          <w:highlight w:val="magenta"/>
+        </w:rPr>
+        <w:t>les indicateur</w:t>
+      </w:r>
+      <w:proofErr w:type="gramEnd"/>
+      <w:r>
+        <w:rPr>
+          <w:highlight w:val="magenta"/>
+        </w:rPr>
+        <w:t xml:space="preserve"> de </w:t>
+      </w:r>
+      <w:proofErr w:type="spellStart"/>
+      <w:r>
+        <w:rPr>
+          <w:highlight w:val="magenta"/>
+        </w:rPr>
+        <w:t>progresion</w:t>
+      </w:r>
+      <w:proofErr w:type="spellEnd"/>
+      <w:r>
+        <w:rPr>
+          <w:highlight w:val="magenta"/>
+        </w:rPr>
+        <w:t xml:space="preserve"> dans </w:t>
+      </w:r>
+      <w:proofErr w:type="spellStart"/>
+      <w:r>
+        <w:rPr>
+          <w:highlight w:val="magenta"/>
+        </w:rPr>
+        <w:t>carousel</w:t>
+      </w:r>
+      <w:proofErr w:type="spellEnd"/>
+      <w:r>
+        <w:rPr>
+          <w:highlight w:val="magenta"/>
+        </w:rPr>
+        <w:t xml:space="preserve">, </w:t>
+      </w:r>
+      <w:r>
+        <w:rPr>
+          <w:highlight w:val="magenta"/>
+        </w:rPr>
+        <w:t>background-</w:t>
+      </w:r>
+      <w:proofErr w:type="spellStart"/>
+      <w:r>
+        <w:rPr>
+          <w:highlight w:val="magenta"/>
+        </w:rPr>
+        <w:t>color</w:t>
+      </w:r>
+      <w:proofErr w:type="spellEnd"/>
+      <w:r>
+        <w:rPr>
+          <w:highlight w:val="magenta"/>
+        </w:rPr>
+        <w:t xml:space="preserve"> sur tags actives</w:t>
+      </w:r>
+    </w:p>
+    <w:p>
+      <w:pPr>
+        <w:pStyle w:val="Paragraphedeliste"/>
+        <w:numPr>
+          <w:ilvl w:val="0"/>
+          <w:numId w:val="1"/>
+        </w:numPr>
+        <w:rPr>
+          <w:highlight w:val="magenta"/>
+        </w:rPr>
+      </w:pPr>
     </w:p>
     <w:p>
       <w:pPr>

</xml_diff>

<commit_message>
Ajout des microdonnés pour le référencement loc+open graph+twitter cards
</commit_message>
<xml_diff>
--- a/Rapport .docx
+++ b/Rapport .docx
@@ -171,21 +171,7 @@
         <w:rPr>
           <w:highlight w:val="yellow"/>
         </w:rPr>
-        <w:t>&lt;</w:t>
-      </w:r>
-      <w:proofErr w:type="gramStart"/>
-      <w:r>
-        <w:rPr>
-          <w:highlight w:val="yellow"/>
-        </w:rPr>
-        <w:t>h</w:t>
-      </w:r>
-      <w:proofErr w:type="gramEnd"/>
-      <w:r>
-        <w:rPr>
-          <w:highlight w:val="yellow"/>
-        </w:rPr>
-        <w:t>3 class="</w:t>
+        <w:t>&lt;h3 class="</w:t>
       </w:r>
       <w:proofErr w:type="spellStart"/>
       <w:r>
@@ -270,21 +256,7 @@
         <w:rPr>
           <w:highlight w:val="yellow"/>
         </w:rPr>
-        <w:t>&lt;</w:t>
-      </w:r>
-      <w:proofErr w:type="gramStart"/>
-      <w:r>
-        <w:rPr>
-          <w:highlight w:val="yellow"/>
-        </w:rPr>
-        <w:t>h</w:t>
-      </w:r>
-      <w:proofErr w:type="gramEnd"/>
-      <w:r>
-        <w:rPr>
-          <w:highlight w:val="yellow"/>
-        </w:rPr>
-        <w:t>1 class="</w:t>
+        <w:t>&lt;h1 class="</w:t>
       </w:r>
       <w:proofErr w:type="spellStart"/>
       <w:r>
@@ -365,21 +337,7 @@
         <w:rPr>
           <w:highlight w:val="yellow"/>
         </w:rPr>
-        <w:t>&lt;</w:t>
-      </w:r>
-      <w:proofErr w:type="gramStart"/>
-      <w:r>
-        <w:rPr>
-          <w:highlight w:val="yellow"/>
-        </w:rPr>
-        <w:t>h</w:t>
-      </w:r>
-      <w:proofErr w:type="gramEnd"/>
-      <w:r>
-        <w:rPr>
-          <w:highlight w:val="yellow"/>
-        </w:rPr>
-        <w:t>3 class="about-me__</w:t>
+        <w:t>&lt;h3 class="about-me__</w:t>
       </w:r>
       <w:proofErr w:type="spellStart"/>
       <w:r>
@@ -411,21 +369,7 @@
         <w:rPr>
           <w:highlight w:val="yellow"/>
         </w:rPr>
-        <w:t>&lt;</w:t>
-      </w:r>
-      <w:proofErr w:type="gramStart"/>
-      <w:r>
-        <w:rPr>
-          <w:highlight w:val="yellow"/>
-        </w:rPr>
-        <w:t>h</w:t>
-      </w:r>
-      <w:proofErr w:type="gramEnd"/>
-      <w:r>
-        <w:rPr>
-          <w:highlight w:val="yellow"/>
-        </w:rPr>
-        <w:t>3 class="</w:t>
+        <w:t>&lt;h3 class="</w:t>
       </w:r>
       <w:proofErr w:type="spellStart"/>
       <w:r>
@@ -457,21 +401,7 @@
         <w:rPr>
           <w:highlight w:val="yellow"/>
         </w:rPr>
-        <w:t>&lt;</w:t>
-      </w:r>
-      <w:proofErr w:type="gramStart"/>
-      <w:r>
-        <w:rPr>
-          <w:highlight w:val="yellow"/>
-        </w:rPr>
-        <w:t>h</w:t>
-      </w:r>
-      <w:proofErr w:type="gramEnd"/>
-      <w:r>
-        <w:rPr>
-          <w:highlight w:val="yellow"/>
-        </w:rPr>
-        <w:t>3 class="</w:t>
+        <w:t>&lt;h3 class="</w:t>
       </w:r>
       <w:proofErr w:type="spellStart"/>
       <w:r>
@@ -503,35 +433,7 @@
         <w:rPr>
           <w:highlight w:val="yellow"/>
         </w:rPr>
-        <w:t>&lt;</w:t>
-      </w:r>
-      <w:proofErr w:type="gramStart"/>
-      <w:r>
-        <w:rPr>
-          <w:highlight w:val="yellow"/>
-        </w:rPr>
-        <w:t>h</w:t>
-      </w:r>
-      <w:proofErr w:type="gramEnd"/>
-      <w:r>
-        <w:rPr>
-          <w:highlight w:val="yellow"/>
-        </w:rPr>
-        <w:t>3&gt;Une question ? Une demande de devis</w:t>
-      </w:r>
-      <w:proofErr w:type="gramStart"/>
-      <w:r>
-        <w:rPr>
-          <w:highlight w:val="yellow"/>
-        </w:rPr>
-        <w:t xml:space="preserve"> ?&lt;</w:t>
-      </w:r>
-      <w:proofErr w:type="gramEnd"/>
-      <w:r>
-        <w:rPr>
-          <w:highlight w:val="yellow"/>
-        </w:rPr>
-        <w:t>/h3&gt;</w:t>
+        <w:t>&lt;h3&gt;Une question ? Une demande de devis ?&lt;/h3&gt;</w:t>
       </w:r>
     </w:p>
     <w:p>
@@ -767,21 +669,7 @@
               <w:rPr>
                 <w:highlight w:val="yellow"/>
               </w:rPr>
-              <w:t>&lt;</w:t>
-            </w:r>
-            <w:proofErr w:type="gramStart"/>
-            <w:r>
-              <w:rPr>
-                <w:highlight w:val="yellow"/>
-              </w:rPr>
-              <w:t>h</w:t>
-            </w:r>
-            <w:proofErr w:type="gramEnd"/>
-            <w:r>
-              <w:rPr>
-                <w:highlight w:val="yellow"/>
-              </w:rPr>
-              <w:t>1&gt;</w:t>
+              <w:t>&lt;h1&gt;</w:t>
             </w:r>
           </w:p>
         </w:tc>
@@ -836,21 +724,7 @@
               <w:rPr>
                 <w:highlight w:val="yellow"/>
               </w:rPr>
-              <w:t>&lt;</w:t>
-            </w:r>
-            <w:proofErr w:type="gramStart"/>
-            <w:r>
-              <w:rPr>
-                <w:highlight w:val="yellow"/>
-              </w:rPr>
-              <w:t>h</w:t>
-            </w:r>
-            <w:proofErr w:type="gramEnd"/>
-            <w:r>
-              <w:rPr>
-                <w:highlight w:val="yellow"/>
-              </w:rPr>
-              <w:t>2&gt;</w:t>
+              <w:t>&lt;h2&gt;</w:t>
             </w:r>
           </w:p>
         </w:tc>
@@ -905,21 +779,7 @@
               <w:rPr>
                 <w:highlight w:val="yellow"/>
               </w:rPr>
-              <w:t>&lt;</w:t>
-            </w:r>
-            <w:proofErr w:type="gramStart"/>
-            <w:r>
-              <w:rPr>
-                <w:highlight w:val="yellow"/>
-              </w:rPr>
-              <w:t>h</w:t>
-            </w:r>
-            <w:proofErr w:type="gramEnd"/>
-            <w:r>
-              <w:rPr>
-                <w:highlight w:val="yellow"/>
-              </w:rPr>
-              <w:t>2&gt;</w:t>
+              <w:t>&lt;h2&gt;</w:t>
             </w:r>
           </w:p>
         </w:tc>
@@ -974,21 +834,7 @@
               <w:rPr>
                 <w:highlight w:val="yellow"/>
               </w:rPr>
-              <w:t>&lt;</w:t>
-            </w:r>
-            <w:proofErr w:type="gramStart"/>
-            <w:r>
-              <w:rPr>
-                <w:highlight w:val="yellow"/>
-              </w:rPr>
-              <w:t>h</w:t>
-            </w:r>
-            <w:proofErr w:type="gramEnd"/>
-            <w:r>
-              <w:rPr>
-                <w:highlight w:val="yellow"/>
-              </w:rPr>
-              <w:t>2&gt;</w:t>
+              <w:t>&lt;h2&gt;</w:t>
             </w:r>
           </w:p>
         </w:tc>
@@ -1043,21 +889,7 @@
               <w:rPr>
                 <w:highlight w:val="yellow"/>
               </w:rPr>
-              <w:t>&lt;</w:t>
-            </w:r>
-            <w:proofErr w:type="gramStart"/>
-            <w:r>
-              <w:rPr>
-                <w:highlight w:val="yellow"/>
-              </w:rPr>
-              <w:t>h</w:t>
-            </w:r>
-            <w:proofErr w:type="gramEnd"/>
-            <w:r>
-              <w:rPr>
-                <w:highlight w:val="yellow"/>
-              </w:rPr>
-              <w:t>2&gt;</w:t>
+              <w:t>&lt;h2&gt;</w:t>
             </w:r>
           </w:p>
         </w:tc>
@@ -1112,21 +944,7 @@
               <w:rPr>
                 <w:highlight w:val="yellow"/>
               </w:rPr>
-              <w:t>&lt;</w:t>
-            </w:r>
-            <w:proofErr w:type="gramStart"/>
-            <w:r>
-              <w:rPr>
-                <w:highlight w:val="yellow"/>
-              </w:rPr>
-              <w:t>h</w:t>
-            </w:r>
-            <w:proofErr w:type="gramEnd"/>
-            <w:r>
-              <w:rPr>
-                <w:highlight w:val="yellow"/>
-              </w:rPr>
-              <w:t>3&gt;</w:t>
+              <w:t>&lt;h3&gt;</w:t>
             </w:r>
           </w:p>
         </w:tc>
@@ -1181,21 +999,7 @@
               <w:rPr>
                 <w:highlight w:val="yellow"/>
               </w:rPr>
-              <w:t>&lt;</w:t>
-            </w:r>
-            <w:proofErr w:type="gramStart"/>
-            <w:r>
-              <w:rPr>
-                <w:highlight w:val="yellow"/>
-              </w:rPr>
-              <w:t>h</w:t>
-            </w:r>
-            <w:proofErr w:type="gramEnd"/>
-            <w:r>
-              <w:rPr>
-                <w:highlight w:val="yellow"/>
-              </w:rPr>
-              <w:t>1&gt; dans citations</w:t>
+              <w:t>&lt;h1&gt; dans citations</w:t>
             </w:r>
           </w:p>
         </w:tc>
@@ -1304,21 +1108,7 @@
         <w:rPr>
           <w:highlight w:val="yellow"/>
         </w:rPr>
-        <w:t>&lt;</w:t>
-      </w:r>
-      <w:proofErr w:type="gramStart"/>
-      <w:r>
-        <w:rPr>
-          <w:highlight w:val="yellow"/>
-        </w:rPr>
-        <w:t>h</w:t>
-      </w:r>
-      <w:proofErr w:type="gramEnd"/>
-      <w:r>
-        <w:rPr>
-          <w:highlight w:val="yellow"/>
-        </w:rPr>
-        <w:t>1 class="</w:t>
+        <w:t>&lt;h1 class="</w:t>
       </w:r>
       <w:proofErr w:type="spellStart"/>
       <w:r>
@@ -1446,21 +1236,7 @@
         <w:rPr>
           <w:highlight w:val="yellow"/>
         </w:rPr>
-        <w:t>&lt;</w:t>
-      </w:r>
-      <w:proofErr w:type="gramStart"/>
-      <w:r>
-        <w:rPr>
-          <w:highlight w:val="yellow"/>
-        </w:rPr>
-        <w:t>p</w:t>
-      </w:r>
-      <w:proofErr w:type="gramEnd"/>
-      <w:r>
-        <w:rPr>
-          <w:highlight w:val="yellow"/>
-        </w:rPr>
-        <w:t xml:space="preserve"> class="</w:t>
+        <w:t>&lt;p class="</w:t>
       </w:r>
       <w:proofErr w:type="spellStart"/>
       <w:r>
@@ -1534,21 +1310,7 @@
         <w:rPr>
           <w:highlight w:val="yellow"/>
         </w:rPr>
-        <w:t>&lt;</w:t>
-      </w:r>
-      <w:proofErr w:type="gramStart"/>
-      <w:r>
-        <w:rPr>
-          <w:highlight w:val="yellow"/>
-        </w:rPr>
-        <w:t>h</w:t>
-      </w:r>
-      <w:proofErr w:type="gramEnd"/>
-      <w:r>
-        <w:rPr>
-          <w:highlight w:val="yellow"/>
-        </w:rPr>
-        <w:t>1 class="</w:t>
+        <w:t>&lt;h1 class="</w:t>
       </w:r>
       <w:proofErr w:type="spellStart"/>
       <w:r>
@@ -1576,51 +1338,29 @@
           <w:highlight w:val="yellow"/>
         </w:rPr>
       </w:pPr>
-      <w:proofErr w:type="gramStart"/>
-      <w:r>
-        <w:rPr>
-          <w:highlight w:val="yellow"/>
-        </w:rPr>
-        <w:t>&lt;!--</w:t>
-      </w:r>
-      <w:proofErr w:type="gramEnd"/>
-      <w:r>
-        <w:rPr>
-          <w:highlight w:val="yellow"/>
-        </w:rPr>
-        <w:t xml:space="preserve"> Section À propos --&gt;</w:t>
-      </w:r>
-    </w:p>
-    <w:p>
-      <w:pPr>
-        <w:pStyle w:val="Paragraphedeliste"/>
-        <w:numPr>
-          <w:ilvl w:val="0"/>
-          <w:numId w:val="1"/>
-        </w:numPr>
-        <w:rPr>
-          <w:highlight w:val="yellow"/>
-        </w:rPr>
-      </w:pPr>
-      <w:r>
-        <w:rPr>
-          <w:highlight w:val="yellow"/>
-        </w:rPr>
-        <w:t>&lt;</w:t>
-      </w:r>
-      <w:proofErr w:type="gramStart"/>
-      <w:r>
-        <w:rPr>
-          <w:highlight w:val="yellow"/>
-        </w:rPr>
-        <w:t>h</w:t>
-      </w:r>
-      <w:proofErr w:type="gramEnd"/>
-      <w:r>
-        <w:rPr>
-          <w:highlight w:val="yellow"/>
-        </w:rPr>
-        <w:t>2 class="about-me__</w:t>
+      <w:r>
+        <w:rPr>
+          <w:highlight w:val="yellow"/>
+        </w:rPr>
+        <w:t>&lt;!-- Section À propos --&gt;</w:t>
+      </w:r>
+    </w:p>
+    <w:p>
+      <w:pPr>
+        <w:pStyle w:val="Paragraphedeliste"/>
+        <w:numPr>
+          <w:ilvl w:val="0"/>
+          <w:numId w:val="1"/>
+        </w:numPr>
+        <w:rPr>
+          <w:highlight w:val="yellow"/>
+        </w:rPr>
+      </w:pPr>
+      <w:r>
+        <w:rPr>
+          <w:highlight w:val="yellow"/>
+        </w:rPr>
+        <w:t>&lt;h2 class="about-me__</w:t>
       </w:r>
       <w:proofErr w:type="spellStart"/>
       <w:r>
@@ -1660,51 +1400,29 @@
           <w:highlight w:val="yellow"/>
         </w:rPr>
       </w:pPr>
-      <w:proofErr w:type="gramStart"/>
-      <w:r>
-        <w:rPr>
-          <w:highlight w:val="yellow"/>
-        </w:rPr>
-        <w:t>&lt;!--</w:t>
-      </w:r>
-      <w:proofErr w:type="gramEnd"/>
-      <w:r>
-        <w:rPr>
-          <w:highlight w:val="yellow"/>
-        </w:rPr>
-        <w:t xml:space="preserve"> Portfolio --&gt;</w:t>
-      </w:r>
-    </w:p>
-    <w:p>
-      <w:pPr>
-        <w:pStyle w:val="Paragraphedeliste"/>
-        <w:numPr>
-          <w:ilvl w:val="0"/>
-          <w:numId w:val="1"/>
-        </w:numPr>
-        <w:rPr>
-          <w:highlight w:val="yellow"/>
-        </w:rPr>
-      </w:pPr>
-      <w:r>
-        <w:rPr>
-          <w:highlight w:val="yellow"/>
-        </w:rPr>
-        <w:t>&lt;</w:t>
-      </w:r>
-      <w:proofErr w:type="gramStart"/>
-      <w:r>
-        <w:rPr>
-          <w:highlight w:val="yellow"/>
-        </w:rPr>
-        <w:t>h</w:t>
-      </w:r>
-      <w:proofErr w:type="gramEnd"/>
-      <w:r>
-        <w:rPr>
-          <w:highlight w:val="yellow"/>
-        </w:rPr>
-        <w:t>2 class="</w:t>
+      <w:r>
+        <w:rPr>
+          <w:highlight w:val="yellow"/>
+        </w:rPr>
+        <w:t>&lt;!-- Portfolio --&gt;</w:t>
+      </w:r>
+    </w:p>
+    <w:p>
+      <w:pPr>
+        <w:pStyle w:val="Paragraphedeliste"/>
+        <w:numPr>
+          <w:ilvl w:val="0"/>
+          <w:numId w:val="1"/>
+        </w:numPr>
+        <w:rPr>
+          <w:highlight w:val="yellow"/>
+        </w:rPr>
+      </w:pPr>
+      <w:r>
+        <w:rPr>
+          <w:highlight w:val="yellow"/>
+        </w:rPr>
+        <w:t>&lt;h2 class="</w:t>
       </w:r>
       <w:proofErr w:type="spellStart"/>
       <w:r>
@@ -1744,51 +1462,29 @@
           <w:highlight w:val="yellow"/>
         </w:rPr>
       </w:pPr>
-      <w:proofErr w:type="gramStart"/>
-      <w:r>
-        <w:rPr>
-          <w:highlight w:val="yellow"/>
-        </w:rPr>
-        <w:t>&lt;!--</w:t>
-      </w:r>
-      <w:proofErr w:type="gramEnd"/>
-      <w:r>
-        <w:rPr>
-          <w:highlight w:val="yellow"/>
-        </w:rPr>
-        <w:t xml:space="preserve"> Services --&gt;</w:t>
-      </w:r>
-    </w:p>
-    <w:p>
-      <w:pPr>
-        <w:pStyle w:val="Paragraphedeliste"/>
-        <w:numPr>
-          <w:ilvl w:val="0"/>
-          <w:numId w:val="1"/>
-        </w:numPr>
-        <w:rPr>
-          <w:highlight w:val="yellow"/>
-        </w:rPr>
-      </w:pPr>
-      <w:r>
-        <w:rPr>
-          <w:highlight w:val="yellow"/>
-        </w:rPr>
-        <w:t>&lt;</w:t>
-      </w:r>
-      <w:proofErr w:type="gramStart"/>
-      <w:r>
-        <w:rPr>
-          <w:highlight w:val="yellow"/>
-        </w:rPr>
-        <w:t>h</w:t>
-      </w:r>
-      <w:proofErr w:type="gramEnd"/>
-      <w:r>
-        <w:rPr>
-          <w:highlight w:val="yellow"/>
-        </w:rPr>
-        <w:t>2 class="</w:t>
+      <w:r>
+        <w:rPr>
+          <w:highlight w:val="yellow"/>
+        </w:rPr>
+        <w:t>&lt;!-- Services --&gt;</w:t>
+      </w:r>
+    </w:p>
+    <w:p>
+      <w:pPr>
+        <w:pStyle w:val="Paragraphedeliste"/>
+        <w:numPr>
+          <w:ilvl w:val="0"/>
+          <w:numId w:val="1"/>
+        </w:numPr>
+        <w:rPr>
+          <w:highlight w:val="yellow"/>
+        </w:rPr>
+      </w:pPr>
+      <w:r>
+        <w:rPr>
+          <w:highlight w:val="yellow"/>
+        </w:rPr>
+        <w:t>&lt;h2 class="</w:t>
       </w:r>
       <w:proofErr w:type="spellStart"/>
       <w:r>
@@ -1820,187 +1516,109 @@
         <w:rPr>
           <w:highlight w:val="yellow"/>
         </w:rPr>
-        <w:t>&lt;</w:t>
-      </w:r>
-      <w:proofErr w:type="gramStart"/>
-      <w:r>
-        <w:rPr>
-          <w:highlight w:val="yellow"/>
-        </w:rPr>
-        <w:t>h</w:t>
-      </w:r>
-      <w:proofErr w:type="gramEnd"/>
-      <w:r>
-        <w:rPr>
-          <w:highlight w:val="yellow"/>
-        </w:rPr>
-        <w:t>3&gt;Shooting photo&lt;/h3&gt;</w:t>
-      </w:r>
-    </w:p>
-    <w:p>
-      <w:pPr>
-        <w:pStyle w:val="Paragraphedeliste"/>
-        <w:numPr>
-          <w:ilvl w:val="0"/>
-          <w:numId w:val="1"/>
-        </w:numPr>
-        <w:rPr>
-          <w:highlight w:val="yellow"/>
-        </w:rPr>
-      </w:pPr>
-      <w:r>
-        <w:rPr>
-          <w:highlight w:val="yellow"/>
-        </w:rPr>
-        <w:t>&lt;</w:t>
-      </w:r>
-      <w:proofErr w:type="gramStart"/>
-      <w:r>
-        <w:rPr>
-          <w:highlight w:val="yellow"/>
-        </w:rPr>
-        <w:t>h</w:t>
-      </w:r>
-      <w:proofErr w:type="gramEnd"/>
-      <w:r>
-        <w:rPr>
-          <w:highlight w:val="yellow"/>
-        </w:rPr>
-        <w:t>3&gt;Retouches&lt;/h3&gt;</w:t>
-      </w:r>
-    </w:p>
-    <w:p>
-      <w:pPr>
-        <w:pStyle w:val="Paragraphedeliste"/>
-        <w:numPr>
-          <w:ilvl w:val="0"/>
-          <w:numId w:val="1"/>
-        </w:numPr>
-        <w:rPr>
-          <w:highlight w:val="yellow"/>
-        </w:rPr>
-      </w:pPr>
-      <w:r>
-        <w:rPr>
-          <w:highlight w:val="yellow"/>
-        </w:rPr>
-        <w:t>&lt;</w:t>
-      </w:r>
-      <w:proofErr w:type="gramStart"/>
-      <w:r>
-        <w:rPr>
-          <w:highlight w:val="yellow"/>
-        </w:rPr>
-        <w:t>h</w:t>
-      </w:r>
-      <w:proofErr w:type="gramEnd"/>
-      <w:r>
-        <w:rPr>
-          <w:highlight w:val="yellow"/>
-        </w:rPr>
-        <w:t>3&gt;Album photos&lt;/h3&gt;</w:t>
-      </w:r>
-    </w:p>
-    <w:p>
-      <w:pPr>
-        <w:pStyle w:val="Paragraphedeliste"/>
-        <w:numPr>
-          <w:ilvl w:val="0"/>
-          <w:numId w:val="1"/>
-        </w:numPr>
-        <w:rPr>
-          <w:highlight w:val="yellow"/>
-        </w:rPr>
-      </w:pPr>
-      <w:proofErr w:type="gramStart"/>
-      <w:r>
-        <w:rPr>
-          <w:highlight w:val="yellow"/>
-        </w:rPr>
-        <w:t>&lt;!--</w:t>
-      </w:r>
-      <w:proofErr w:type="gramEnd"/>
-      <w:r>
-        <w:rPr>
-          <w:highlight w:val="yellow"/>
-        </w:rPr>
-        <w:t xml:space="preserve"> Contact --&gt;</w:t>
-      </w:r>
-    </w:p>
-    <w:p>
-      <w:pPr>
-        <w:pStyle w:val="Paragraphedeliste"/>
-        <w:numPr>
-          <w:ilvl w:val="0"/>
-          <w:numId w:val="1"/>
-        </w:numPr>
-        <w:rPr>
-          <w:highlight w:val="yellow"/>
-        </w:rPr>
-      </w:pPr>
-      <w:r>
-        <w:rPr>
-          <w:highlight w:val="yellow"/>
-        </w:rPr>
-        <w:t>&lt;</w:t>
-      </w:r>
-      <w:proofErr w:type="gramStart"/>
-      <w:r>
-        <w:rPr>
-          <w:highlight w:val="yellow"/>
-        </w:rPr>
-        <w:t>h</w:t>
-      </w:r>
-      <w:proofErr w:type="gramEnd"/>
-      <w:r>
-        <w:rPr>
-          <w:highlight w:val="yellow"/>
-        </w:rPr>
-        <w:t>2&gt;Une question ? Une demande de devis</w:t>
-      </w:r>
-      <w:proofErr w:type="gramStart"/>
-      <w:r>
-        <w:rPr>
-          <w:highlight w:val="yellow"/>
-        </w:rPr>
-        <w:t xml:space="preserve"> ?&lt;</w:t>
-      </w:r>
-      <w:proofErr w:type="gramEnd"/>
-      <w:r>
-        <w:rPr>
-          <w:highlight w:val="yellow"/>
-        </w:rPr>
-        <w:t>/h2&gt;</w:t>
-      </w:r>
-    </w:p>
-    <w:p>
-      <w:pPr>
-        <w:pStyle w:val="Paragraphedeliste"/>
-        <w:numPr>
-          <w:ilvl w:val="0"/>
-          <w:numId w:val="1"/>
-        </w:numPr>
-        <w:rPr>
-          <w:highlight w:val="magenta"/>
-        </w:rPr>
-      </w:pPr>
-      <w:r>
-        <w:rPr>
-          <w:highlight w:val="magenta"/>
+        <w:t>&lt;h3&gt;Shooting photo&lt;/h3&gt;</w:t>
+      </w:r>
+    </w:p>
+    <w:p>
+      <w:pPr>
+        <w:pStyle w:val="Paragraphedeliste"/>
+        <w:numPr>
+          <w:ilvl w:val="0"/>
+          <w:numId w:val="1"/>
+        </w:numPr>
+        <w:rPr>
+          <w:highlight w:val="yellow"/>
+        </w:rPr>
+      </w:pPr>
+      <w:r>
+        <w:rPr>
+          <w:highlight w:val="yellow"/>
+        </w:rPr>
+        <w:t>&lt;h3&gt;Retouches&lt;/h3&gt;</w:t>
+      </w:r>
+    </w:p>
+    <w:p>
+      <w:pPr>
+        <w:pStyle w:val="Paragraphedeliste"/>
+        <w:numPr>
+          <w:ilvl w:val="0"/>
+          <w:numId w:val="1"/>
+        </w:numPr>
+        <w:rPr>
+          <w:highlight w:val="yellow"/>
+        </w:rPr>
+      </w:pPr>
+      <w:r>
+        <w:rPr>
+          <w:highlight w:val="yellow"/>
+        </w:rPr>
+        <w:t>&lt;h3&gt;Album photos&lt;/h3&gt;</w:t>
+      </w:r>
+    </w:p>
+    <w:p>
+      <w:pPr>
+        <w:pStyle w:val="Paragraphedeliste"/>
+        <w:numPr>
+          <w:ilvl w:val="0"/>
+          <w:numId w:val="1"/>
+        </w:numPr>
+        <w:rPr>
+          <w:highlight w:val="yellow"/>
+        </w:rPr>
+      </w:pPr>
+      <w:r>
+        <w:rPr>
+          <w:highlight w:val="yellow"/>
+        </w:rPr>
+        <w:t>&lt;!-- Contact --&gt;</w:t>
+      </w:r>
+    </w:p>
+    <w:p>
+      <w:pPr>
+        <w:pStyle w:val="Paragraphedeliste"/>
+        <w:numPr>
+          <w:ilvl w:val="0"/>
+          <w:numId w:val="1"/>
+        </w:numPr>
+        <w:rPr>
+          <w:highlight w:val="yellow"/>
+        </w:rPr>
+      </w:pPr>
+      <w:r>
+        <w:rPr>
+          <w:highlight w:val="yellow"/>
+        </w:rPr>
+        <w:t>&lt;h2&gt;Une question ? Une demande de devis ?&lt;/h2&gt;</w:t>
+      </w:r>
+    </w:p>
+    <w:p>
+      <w:pPr>
+        <w:pStyle w:val="Paragraphedeliste"/>
+        <w:numPr>
+          <w:ilvl w:val="0"/>
+          <w:numId w:val="1"/>
+        </w:numPr>
+        <w:rPr>
+          <w:highlight w:val="green"/>
+        </w:rPr>
+      </w:pPr>
+      <w:r>
+        <w:rPr>
+          <w:highlight w:val="green"/>
         </w:rPr>
         <w:t xml:space="preserve">Changements </w:t>
       </w:r>
       <w:proofErr w:type="spellStart"/>
       <w:r>
         <w:rPr>
-          <w:highlight w:val="magenta"/>
+          <w:highlight w:val="green"/>
         </w:rPr>
         <w:t>semantiques</w:t>
       </w:r>
       <w:proofErr w:type="spellEnd"/>
       <w:r>
         <w:rPr>
-          <w:highlight w:val="magenta"/>
+          <w:highlight w:val="green"/>
         </w:rPr>
         <w:t> :</w:t>
       </w:r>
@@ -2010,12 +1628,12 @@
         <w:pStyle w:val="Paragraphedeliste"/>
         <w:ind w:left="1069"/>
         <w:rPr>
-          <w:highlight w:val="magenta"/>
-        </w:rPr>
-      </w:pPr>
-      <w:r>
-        <w:rPr>
-          <w:highlight w:val="magenta"/>
+          <w:highlight w:val="green"/>
+        </w:rPr>
+      </w:pPr>
+      <w:r>
+        <w:rPr>
+          <w:highlight w:val="green"/>
         </w:rPr>
         <w:t xml:space="preserve">Voici une </w:t>
       </w:r>
@@ -2023,13 +1641,13 @@
         <w:rPr>
           <w:b/>
           <w:bCs/>
-          <w:highlight w:val="magenta"/>
+          <w:highlight w:val="green"/>
         </w:rPr>
         <w:t>amélioration sémantique</w:t>
       </w:r>
       <w:r>
         <w:rPr>
-          <w:highlight w:val="magenta"/>
+          <w:highlight w:val="green"/>
         </w:rPr>
         <w:t xml:space="preserve"> de ta structure HTML en ajoutant les balises appropriées comme &lt;main&gt;, &lt;section&gt;, &lt;article&gt;, et &lt;header&gt;. Cela aidera à :</w:t>
       </w:r>
@@ -2042,34 +1660,26 @@
           <w:numId w:val="1"/>
         </w:numPr>
         <w:rPr>
-          <w:highlight w:val="magenta"/>
-        </w:rPr>
-      </w:pPr>
-      <w:proofErr w:type="gramStart"/>
-      <w:r>
-        <w:rPr>
-          <w:highlight w:val="magenta"/>
-        </w:rPr>
-        <w:t>améliorer</w:t>
-      </w:r>
-      <w:proofErr w:type="gramEnd"/>
-      <w:r>
-        <w:rPr>
-          <w:highlight w:val="magenta"/>
-        </w:rPr>
-        <w:t xml:space="preserve"> l’</w:t>
+          <w:highlight w:val="green"/>
+        </w:rPr>
+      </w:pPr>
+      <w:r>
+        <w:rPr>
+          <w:highlight w:val="green"/>
+        </w:rPr>
+        <w:t>améliorer l’</w:t>
       </w:r>
       <w:r>
         <w:rPr>
           <w:b/>
           <w:bCs/>
-          <w:highlight w:val="magenta"/>
+          <w:highlight w:val="green"/>
         </w:rPr>
         <w:t>accessibilité</w:t>
       </w:r>
       <w:r>
         <w:rPr>
-          <w:highlight w:val="magenta"/>
+          <w:highlight w:val="green"/>
         </w:rPr>
         <w:t xml:space="preserve"> (lecteurs d’écran),</w:t>
       </w:r>
@@ -2082,34 +1692,26 @@
           <w:numId w:val="1"/>
         </w:numPr>
         <w:rPr>
-          <w:highlight w:val="magenta"/>
-        </w:rPr>
-      </w:pPr>
-      <w:proofErr w:type="gramStart"/>
-      <w:r>
-        <w:rPr>
-          <w:highlight w:val="magenta"/>
-        </w:rPr>
-        <w:t>renforcer</w:t>
-      </w:r>
-      <w:proofErr w:type="gramEnd"/>
-      <w:r>
-        <w:rPr>
-          <w:highlight w:val="magenta"/>
-        </w:rPr>
-        <w:t xml:space="preserve"> la </w:t>
+          <w:highlight w:val="green"/>
+        </w:rPr>
+      </w:pPr>
+      <w:r>
+        <w:rPr>
+          <w:highlight w:val="green"/>
+        </w:rPr>
+        <w:t xml:space="preserve">renforcer la </w:t>
       </w:r>
       <w:r>
         <w:rPr>
           <w:b/>
           <w:bCs/>
-          <w:highlight w:val="magenta"/>
+          <w:highlight w:val="green"/>
         </w:rPr>
         <w:t>compréhension par les moteurs de recherche</w:t>
       </w:r>
       <w:r>
         <w:rPr>
-          <w:highlight w:val="magenta"/>
+          <w:highlight w:val="green"/>
         </w:rPr>
         <w:t xml:space="preserve"> (SEO),</w:t>
       </w:r>
@@ -2122,38 +1724,30 @@
           <w:numId w:val="1"/>
         </w:numPr>
         <w:rPr>
-          <w:highlight w:val="magenta"/>
-        </w:rPr>
-      </w:pPr>
-      <w:proofErr w:type="gramStart"/>
-      <w:r>
-        <w:rPr>
-          <w:highlight w:val="magenta"/>
-        </w:rPr>
-        <w:t>et</w:t>
-      </w:r>
-      <w:proofErr w:type="gramEnd"/>
-      <w:r>
-        <w:rPr>
-          <w:highlight w:val="magenta"/>
-        </w:rPr>
-        <w:t xml:space="preserve"> structurer clairement ton contenu.</w:t>
-      </w:r>
-    </w:p>
-    <w:p>
-      <w:pPr>
-        <w:pStyle w:val="Paragraphedeliste"/>
-        <w:numPr>
-          <w:ilvl w:val="0"/>
-          <w:numId w:val="1"/>
-        </w:numPr>
-        <w:rPr>
-          <w:highlight w:val="magenta"/>
-        </w:rPr>
-      </w:pPr>
-      <w:r>
-        <w:rPr>
-          <w:highlight w:val="magenta"/>
+          <w:highlight w:val="green"/>
+        </w:rPr>
+      </w:pPr>
+      <w:r>
+        <w:rPr>
+          <w:highlight w:val="green"/>
+        </w:rPr>
+        <w:t>et structurer clairement ton contenu.</w:t>
+      </w:r>
+    </w:p>
+    <w:p>
+      <w:pPr>
+        <w:pStyle w:val="Paragraphedeliste"/>
+        <w:numPr>
+          <w:ilvl w:val="0"/>
+          <w:numId w:val="1"/>
+        </w:numPr>
+        <w:rPr>
+          <w:highlight w:val="green"/>
+        </w:rPr>
+      </w:pPr>
+      <w:r>
+        <w:rPr>
+          <w:highlight w:val="green"/>
         </w:rPr>
         <w:pict w14:anchorId="51EAE3A8">
           <v:rect id="_x0000_i1074" style="width:0;height:1.5pt" o:hralign="center" o:hrstd="t" o:hr="t" fillcolor="#a0a0a0" stroked="f"/>
@@ -2170,7 +1764,7 @@
         <w:rPr>
           <w:b/>
           <w:bCs/>
-          <w:highlight w:val="magenta"/>
+          <w:highlight w:val="green"/>
         </w:rPr>
       </w:pPr>
       <w:r>
@@ -2178,7 +1772,7 @@
           <w:rFonts w:ascii="Segoe UI Emoji" w:hAnsi="Segoe UI Emoji" w:cs="Segoe UI Emoji"/>
           <w:b/>
           <w:bCs/>
-          <w:highlight w:val="magenta"/>
+          <w:highlight w:val="green"/>
         </w:rPr>
         <w:t>✅</w:t>
       </w:r>
@@ -2186,7 +1780,7 @@
         <w:rPr>
           <w:b/>
           <w:bCs/>
-          <w:highlight w:val="magenta"/>
+          <w:highlight w:val="green"/>
         </w:rPr>
         <w:t xml:space="preserve"> Résumé des modifications à faire :</w:t>
       </w:r>
@@ -2201,14 +1795,14 @@
         <w:rPr>
           <w:b/>
           <w:bCs/>
-          <w:highlight w:val="magenta"/>
+          <w:highlight w:val="green"/>
         </w:rPr>
       </w:pPr>
       <w:r>
         <w:rPr>
           <w:b/>
           <w:bCs/>
-          <w:highlight w:val="magenta"/>
+          <w:highlight w:val="green"/>
         </w:rPr>
         <w:t>1. Envelopper tout le contenu principal dans &lt;main&gt; :</w:t>
       </w:r>
@@ -2221,60 +1815,44 @@
           <w:numId w:val="1"/>
         </w:numPr>
         <w:rPr>
-          <w:highlight w:val="magenta"/>
-        </w:rPr>
-      </w:pPr>
-      <w:proofErr w:type="gramStart"/>
-      <w:r>
-        <w:rPr>
-          <w:highlight w:val="magenta"/>
+          <w:highlight w:val="green"/>
+        </w:rPr>
+      </w:pPr>
+      <w:r>
+        <w:rPr>
+          <w:highlight w:val="green"/>
         </w:rPr>
         <w:t>html</w:t>
       </w:r>
-      <w:proofErr w:type="gramEnd"/>
-    </w:p>
-    <w:p>
-      <w:pPr>
-        <w:pStyle w:val="Paragraphedeliste"/>
-        <w:numPr>
-          <w:ilvl w:val="0"/>
-          <w:numId w:val="1"/>
-        </w:numPr>
-        <w:rPr>
-          <w:highlight w:val="magenta"/>
-        </w:rPr>
-      </w:pPr>
-      <w:r>
-        <w:rPr>
-          <w:highlight w:val="magenta"/>
-        </w:rPr>
-        <w:t xml:space="preserve">  </w:t>
-      </w:r>
-      <w:proofErr w:type="gramStart"/>
-      <w:r>
-        <w:rPr>
-          <w:highlight w:val="magenta"/>
-        </w:rPr>
-        <w:t>&lt;!--</w:t>
-      </w:r>
-      <w:proofErr w:type="gramEnd"/>
-      <w:r>
-        <w:rPr>
-          <w:highlight w:val="magenta"/>
-        </w:rPr>
-        <w:t xml:space="preserve"> about, </w:t>
+    </w:p>
+    <w:p>
+      <w:pPr>
+        <w:pStyle w:val="Paragraphedeliste"/>
+        <w:numPr>
+          <w:ilvl w:val="0"/>
+          <w:numId w:val="1"/>
+        </w:numPr>
+        <w:rPr>
+          <w:highlight w:val="green"/>
+        </w:rPr>
+      </w:pPr>
+      <w:r>
+        <w:rPr>
+          <w:highlight w:val="green"/>
+        </w:rPr>
+        <w:t xml:space="preserve">  &lt;!-- about, </w:t>
       </w:r>
       <w:proofErr w:type="spellStart"/>
       <w:r>
         <w:rPr>
-          <w:highlight w:val="magenta"/>
+          <w:highlight w:val="green"/>
         </w:rPr>
         <w:t>gallery</w:t>
       </w:r>
       <w:proofErr w:type="spellEnd"/>
       <w:r>
         <w:rPr>
-          <w:highlight w:val="magenta"/>
+          <w:highlight w:val="green"/>
         </w:rPr>
         <w:t>, services, contact, etc. --&gt;</w:t>
       </w:r>
@@ -2287,12 +1865,12 @@
           <w:numId w:val="1"/>
         </w:numPr>
         <w:rPr>
-          <w:highlight w:val="magenta"/>
-        </w:rPr>
-      </w:pPr>
-      <w:r>
-        <w:rPr>
-          <w:highlight w:val="magenta"/>
+          <w:highlight w:val="green"/>
+        </w:rPr>
+      </w:pPr>
+      <w:r>
+        <w:rPr>
+          <w:highlight w:val="green"/>
         </w:rPr>
         <w:t>&lt;/main&gt;</w:t>
       </w:r>
@@ -2307,14 +1885,14 @@
         <w:rPr>
           <w:b/>
           <w:bCs/>
-          <w:highlight w:val="magenta"/>
+          <w:highlight w:val="green"/>
         </w:rPr>
       </w:pPr>
       <w:r>
         <w:rPr>
           <w:b/>
           <w:bCs/>
-          <w:highlight w:val="magenta"/>
+          <w:highlight w:val="green"/>
         </w:rPr>
         <w:t>2. Utiliser &lt;section&gt; pour les grands blocs :</w:t>
       </w:r>
@@ -2327,72 +1905,44 @@
           <w:numId w:val="1"/>
         </w:numPr>
         <w:rPr>
-          <w:highlight w:val="magenta"/>
-        </w:rPr>
-      </w:pPr>
-      <w:r>
-        <w:rPr>
-          <w:highlight w:val="magenta"/>
-        </w:rPr>
-        <w:t>&lt;</w:t>
-      </w:r>
-      <w:proofErr w:type="gramStart"/>
-      <w:r>
-        <w:rPr>
-          <w:highlight w:val="magenta"/>
-        </w:rPr>
-        <w:t>section</w:t>
-      </w:r>
-      <w:proofErr w:type="gramEnd"/>
-      <w:r>
-        <w:rPr>
-          <w:highlight w:val="magenta"/>
-        </w:rPr>
-        <w:t xml:space="preserve"> id="about"&gt;...&lt;/section&gt;</w:t>
-      </w:r>
-    </w:p>
-    <w:p>
-      <w:pPr>
-        <w:pStyle w:val="Paragraphedeliste"/>
-        <w:numPr>
-          <w:ilvl w:val="0"/>
-          <w:numId w:val="1"/>
-        </w:numPr>
-        <w:rPr>
-          <w:highlight w:val="magenta"/>
-        </w:rPr>
-      </w:pPr>
-      <w:r>
-        <w:rPr>
-          <w:highlight w:val="magenta"/>
-        </w:rPr>
-        <w:t>&lt;</w:t>
-      </w:r>
-      <w:proofErr w:type="gramStart"/>
-      <w:r>
-        <w:rPr>
-          <w:highlight w:val="magenta"/>
-        </w:rPr>
-        <w:t>section</w:t>
-      </w:r>
-      <w:proofErr w:type="gramEnd"/>
-      <w:r>
-        <w:rPr>
-          <w:highlight w:val="magenta"/>
-        </w:rPr>
-        <w:t xml:space="preserve"> id="</w:t>
+          <w:highlight w:val="green"/>
+        </w:rPr>
+      </w:pPr>
+      <w:r>
+        <w:rPr>
+          <w:highlight w:val="green"/>
+        </w:rPr>
+        <w:t>&lt;section id="about"&gt;...&lt;/section&gt;</w:t>
+      </w:r>
+    </w:p>
+    <w:p>
+      <w:pPr>
+        <w:pStyle w:val="Paragraphedeliste"/>
+        <w:numPr>
+          <w:ilvl w:val="0"/>
+          <w:numId w:val="1"/>
+        </w:numPr>
+        <w:rPr>
+          <w:highlight w:val="green"/>
+        </w:rPr>
+      </w:pPr>
+      <w:r>
+        <w:rPr>
+          <w:highlight w:val="green"/>
+        </w:rPr>
+        <w:t>&lt;section id="</w:t>
       </w:r>
       <w:proofErr w:type="spellStart"/>
       <w:r>
         <w:rPr>
-          <w:highlight w:val="magenta"/>
+          <w:highlight w:val="green"/>
         </w:rPr>
         <w:t>gallery</w:t>
       </w:r>
       <w:proofErr w:type="spellEnd"/>
       <w:r>
         <w:rPr>
-          <w:highlight w:val="magenta"/>
+          <w:highlight w:val="green"/>
         </w:rPr>
         <w:t>"&gt;...&lt;/section&gt;</w:t>
       </w:r>
@@ -2405,60 +1955,32 @@
           <w:numId w:val="1"/>
         </w:numPr>
         <w:rPr>
-          <w:highlight w:val="magenta"/>
-        </w:rPr>
-      </w:pPr>
-      <w:r>
-        <w:rPr>
-          <w:highlight w:val="magenta"/>
-        </w:rPr>
-        <w:t>&lt;</w:t>
-      </w:r>
-      <w:proofErr w:type="gramStart"/>
-      <w:r>
-        <w:rPr>
-          <w:highlight w:val="magenta"/>
-        </w:rPr>
-        <w:t>section</w:t>
-      </w:r>
-      <w:proofErr w:type="gramEnd"/>
-      <w:r>
-        <w:rPr>
-          <w:highlight w:val="magenta"/>
-        </w:rPr>
-        <w:t xml:space="preserve"> id="services"&gt;...&lt;/section&gt;</w:t>
-      </w:r>
-    </w:p>
-    <w:p>
-      <w:pPr>
-        <w:pStyle w:val="Paragraphedeliste"/>
-        <w:numPr>
-          <w:ilvl w:val="0"/>
-          <w:numId w:val="1"/>
-        </w:numPr>
-        <w:rPr>
-          <w:highlight w:val="magenta"/>
-        </w:rPr>
-      </w:pPr>
-      <w:r>
-        <w:rPr>
-          <w:highlight w:val="magenta"/>
-        </w:rPr>
-        <w:t>&lt;</w:t>
-      </w:r>
-      <w:proofErr w:type="gramStart"/>
-      <w:r>
-        <w:rPr>
-          <w:highlight w:val="magenta"/>
-        </w:rPr>
-        <w:t>section</w:t>
-      </w:r>
-      <w:proofErr w:type="gramEnd"/>
-      <w:r>
-        <w:rPr>
-          <w:highlight w:val="magenta"/>
-        </w:rPr>
-        <w:t xml:space="preserve"> id="contact"&gt;...&lt;/section&gt;</w:t>
+          <w:highlight w:val="green"/>
+        </w:rPr>
+      </w:pPr>
+      <w:r>
+        <w:rPr>
+          <w:highlight w:val="green"/>
+        </w:rPr>
+        <w:t>&lt;section id="services"&gt;...&lt;/section&gt;</w:t>
+      </w:r>
+    </w:p>
+    <w:p>
+      <w:pPr>
+        <w:pStyle w:val="Paragraphedeliste"/>
+        <w:numPr>
+          <w:ilvl w:val="0"/>
+          <w:numId w:val="1"/>
+        </w:numPr>
+        <w:rPr>
+          <w:highlight w:val="green"/>
+        </w:rPr>
+      </w:pPr>
+      <w:r>
+        <w:rPr>
+          <w:highlight w:val="green"/>
+        </w:rPr>
+        <w:t>&lt;section id="contact"&gt;...&lt;/section&gt;</w:t>
       </w:r>
     </w:p>
     <w:p>
@@ -2471,14 +1993,14 @@
         <w:rPr>
           <w:b/>
           <w:bCs/>
-          <w:highlight w:val="magenta"/>
+          <w:highlight w:val="green"/>
         </w:rPr>
       </w:pPr>
       <w:r>
         <w:rPr>
           <w:b/>
           <w:bCs/>
-          <w:highlight w:val="magenta"/>
+          <w:highlight w:val="green"/>
         </w:rPr>
         <w:t>3. Utiliser &lt;header&gt; pour les titres de section :</w:t>
       </w:r>
@@ -2491,108 +2013,66 @@
           <w:numId w:val="1"/>
         </w:numPr>
         <w:rPr>
-          <w:highlight w:val="magenta"/>
-        </w:rPr>
-      </w:pPr>
-      <w:r>
-        <w:rPr>
-          <w:highlight w:val="magenta"/>
-        </w:rPr>
-        <w:t>&lt;</w:t>
-      </w:r>
-      <w:proofErr w:type="gramStart"/>
-      <w:r>
-        <w:rPr>
-          <w:highlight w:val="magenta"/>
-        </w:rPr>
-        <w:t>section</w:t>
-      </w:r>
-      <w:proofErr w:type="gramEnd"/>
-      <w:r>
-        <w:rPr>
-          <w:highlight w:val="magenta"/>
-        </w:rPr>
-        <w:t xml:space="preserve"> id="about"&gt;</w:t>
-      </w:r>
-    </w:p>
-    <w:p>
-      <w:pPr>
-        <w:pStyle w:val="Paragraphedeliste"/>
-        <w:numPr>
-          <w:ilvl w:val="0"/>
-          <w:numId w:val="1"/>
-        </w:numPr>
-        <w:rPr>
-          <w:highlight w:val="magenta"/>
-        </w:rPr>
-      </w:pPr>
-      <w:r>
-        <w:rPr>
-          <w:highlight w:val="magenta"/>
-        </w:rPr>
-        <w:t xml:space="preserve">  &lt;</w:t>
-      </w:r>
-      <w:proofErr w:type="gramStart"/>
-      <w:r>
-        <w:rPr>
-          <w:highlight w:val="magenta"/>
-        </w:rPr>
-        <w:t>header</w:t>
-      </w:r>
-      <w:proofErr w:type="gramEnd"/>
-      <w:r>
-        <w:rPr>
-          <w:highlight w:val="magenta"/>
-        </w:rPr>
-        <w:t>&gt;</w:t>
-      </w:r>
-    </w:p>
-    <w:p>
-      <w:pPr>
-        <w:pStyle w:val="Paragraphedeliste"/>
-        <w:numPr>
-          <w:ilvl w:val="0"/>
-          <w:numId w:val="1"/>
-        </w:numPr>
-        <w:rPr>
-          <w:highlight w:val="magenta"/>
-        </w:rPr>
-      </w:pPr>
-      <w:r>
-        <w:rPr>
-          <w:highlight w:val="magenta"/>
-        </w:rPr>
-        <w:t xml:space="preserve">    &lt;</w:t>
-      </w:r>
-      <w:proofErr w:type="gramStart"/>
-      <w:r>
-        <w:rPr>
-          <w:highlight w:val="magenta"/>
-        </w:rPr>
-        <w:t>h</w:t>
-      </w:r>
-      <w:proofErr w:type="gramEnd"/>
-      <w:r>
-        <w:rPr>
-          <w:highlight w:val="magenta"/>
-        </w:rPr>
-        <w:t>2&gt;À propos&lt;/h2&gt;</w:t>
-      </w:r>
-    </w:p>
-    <w:p>
-      <w:pPr>
-        <w:pStyle w:val="Paragraphedeliste"/>
-        <w:numPr>
-          <w:ilvl w:val="0"/>
-          <w:numId w:val="1"/>
-        </w:numPr>
-        <w:rPr>
-          <w:highlight w:val="magenta"/>
-        </w:rPr>
-      </w:pPr>
-      <w:r>
-        <w:rPr>
-          <w:highlight w:val="magenta"/>
+          <w:highlight w:val="green"/>
+        </w:rPr>
+      </w:pPr>
+      <w:r>
+        <w:rPr>
+          <w:highlight w:val="green"/>
+        </w:rPr>
+        <w:t>&lt;section id="about"&gt;</w:t>
+      </w:r>
+    </w:p>
+    <w:p>
+      <w:pPr>
+        <w:pStyle w:val="Paragraphedeliste"/>
+        <w:numPr>
+          <w:ilvl w:val="0"/>
+          <w:numId w:val="1"/>
+        </w:numPr>
+        <w:rPr>
+          <w:highlight w:val="green"/>
+        </w:rPr>
+      </w:pPr>
+      <w:r>
+        <w:rPr>
+          <w:highlight w:val="green"/>
+        </w:rPr>
+        <w:t xml:space="preserve">  &lt;header&gt;</w:t>
+      </w:r>
+    </w:p>
+    <w:p>
+      <w:pPr>
+        <w:pStyle w:val="Paragraphedeliste"/>
+        <w:numPr>
+          <w:ilvl w:val="0"/>
+          <w:numId w:val="1"/>
+        </w:numPr>
+        <w:rPr>
+          <w:highlight w:val="green"/>
+        </w:rPr>
+      </w:pPr>
+      <w:r>
+        <w:rPr>
+          <w:highlight w:val="green"/>
+        </w:rPr>
+        <w:t xml:space="preserve">    &lt;h2&gt;À propos&lt;/h2&gt;</w:t>
+      </w:r>
+    </w:p>
+    <w:p>
+      <w:pPr>
+        <w:pStyle w:val="Paragraphedeliste"/>
+        <w:numPr>
+          <w:ilvl w:val="0"/>
+          <w:numId w:val="1"/>
+        </w:numPr>
+        <w:rPr>
+          <w:highlight w:val="green"/>
+        </w:rPr>
+      </w:pPr>
+      <w:r>
+        <w:rPr>
+          <w:highlight w:val="green"/>
         </w:rPr>
         <w:t xml:space="preserve">  &lt;/header&gt;</w:t>
       </w:r>
@@ -2605,12 +2085,12 @@
           <w:numId w:val="1"/>
         </w:numPr>
         <w:rPr>
-          <w:highlight w:val="magenta"/>
-        </w:rPr>
-      </w:pPr>
-      <w:r>
-        <w:rPr>
-          <w:highlight w:val="magenta"/>
+          <w:highlight w:val="green"/>
+        </w:rPr>
+      </w:pPr>
+      <w:r>
+        <w:rPr>
+          <w:highlight w:val="green"/>
         </w:rPr>
         <w:t xml:space="preserve">  ...</w:t>
       </w:r>
@@ -2623,12 +2103,12 @@
           <w:numId w:val="1"/>
         </w:numPr>
         <w:rPr>
-          <w:highlight w:val="magenta"/>
-        </w:rPr>
-      </w:pPr>
-      <w:r>
-        <w:rPr>
-          <w:highlight w:val="magenta"/>
+          <w:highlight w:val="green"/>
+        </w:rPr>
+      </w:pPr>
+      <w:r>
+        <w:rPr>
+          <w:highlight w:val="green"/>
         </w:rPr>
         <w:t>&lt;/section&gt;</w:t>
       </w:r>
@@ -2643,14 +2123,14 @@
         <w:rPr>
           <w:b/>
           <w:bCs/>
-          <w:highlight w:val="magenta"/>
+          <w:highlight w:val="green"/>
         </w:rPr>
       </w:pPr>
       <w:r>
         <w:rPr>
           <w:b/>
           <w:bCs/>
-          <w:highlight w:val="magenta"/>
+          <w:highlight w:val="green"/>
         </w:rPr>
         <w:t>4. Utiliser &lt;article&gt; si nécessaire pour les services :</w:t>
       </w:r>
@@ -2663,76 +2143,48 @@
           <w:numId w:val="1"/>
         </w:numPr>
         <w:rPr>
-          <w:highlight w:val="magenta"/>
-        </w:rPr>
-      </w:pPr>
-      <w:r>
-        <w:rPr>
-          <w:highlight w:val="magenta"/>
-        </w:rPr>
-        <w:t>&lt;</w:t>
-      </w:r>
-      <w:proofErr w:type="gramStart"/>
-      <w:r>
-        <w:rPr>
-          <w:highlight w:val="magenta"/>
-        </w:rPr>
-        <w:t>article</w:t>
-      </w:r>
-      <w:proofErr w:type="gramEnd"/>
-      <w:r>
-        <w:rPr>
-          <w:highlight w:val="magenta"/>
-        </w:rPr>
-        <w:t xml:space="preserve"> class="service"&gt;</w:t>
-      </w:r>
-    </w:p>
-    <w:p>
-      <w:pPr>
-        <w:pStyle w:val="Paragraphedeliste"/>
-        <w:numPr>
-          <w:ilvl w:val="0"/>
-          <w:numId w:val="1"/>
-        </w:numPr>
-        <w:rPr>
-          <w:highlight w:val="magenta"/>
-        </w:rPr>
-      </w:pPr>
-      <w:r>
-        <w:rPr>
-          <w:highlight w:val="magenta"/>
-        </w:rPr>
-        <w:t xml:space="preserve">  &lt;</w:t>
-      </w:r>
-      <w:proofErr w:type="gramStart"/>
-      <w:r>
-        <w:rPr>
-          <w:highlight w:val="magenta"/>
-        </w:rPr>
-        <w:t>h</w:t>
-      </w:r>
-      <w:proofErr w:type="gramEnd"/>
-      <w:r>
-        <w:rPr>
-          <w:highlight w:val="magenta"/>
-        </w:rPr>
-        <w:t>3&gt;Shooting photo&lt;/h3&gt;</w:t>
-      </w:r>
-    </w:p>
-    <w:p>
-      <w:pPr>
-        <w:pStyle w:val="Paragraphedeliste"/>
-        <w:numPr>
-          <w:ilvl w:val="0"/>
-          <w:numId w:val="1"/>
-        </w:numPr>
-        <w:rPr>
-          <w:highlight w:val="magenta"/>
-        </w:rPr>
-      </w:pPr>
-      <w:r>
-        <w:rPr>
-          <w:highlight w:val="magenta"/>
+          <w:highlight w:val="green"/>
+        </w:rPr>
+      </w:pPr>
+      <w:r>
+        <w:rPr>
+          <w:highlight w:val="green"/>
+        </w:rPr>
+        <w:t>&lt;article class="service"&gt;</w:t>
+      </w:r>
+    </w:p>
+    <w:p>
+      <w:pPr>
+        <w:pStyle w:val="Paragraphedeliste"/>
+        <w:numPr>
+          <w:ilvl w:val="0"/>
+          <w:numId w:val="1"/>
+        </w:numPr>
+        <w:rPr>
+          <w:highlight w:val="green"/>
+        </w:rPr>
+      </w:pPr>
+      <w:r>
+        <w:rPr>
+          <w:highlight w:val="green"/>
+        </w:rPr>
+        <w:t xml:space="preserve">  &lt;h3&gt;Shooting photo&lt;/h3&gt;</w:t>
+      </w:r>
+    </w:p>
+    <w:p>
+      <w:pPr>
+        <w:pStyle w:val="Paragraphedeliste"/>
+        <w:numPr>
+          <w:ilvl w:val="0"/>
+          <w:numId w:val="1"/>
+        </w:numPr>
+        <w:rPr>
+          <w:highlight w:val="green"/>
+        </w:rPr>
+      </w:pPr>
+      <w:r>
+        <w:rPr>
+          <w:highlight w:val="green"/>
         </w:rPr>
         <w:t xml:space="preserve">  ...</w:t>
       </w:r>
@@ -2745,12 +2197,12 @@
           <w:numId w:val="1"/>
         </w:numPr>
         <w:rPr>
-          <w:highlight w:val="magenta"/>
-        </w:rPr>
-      </w:pPr>
-      <w:r>
-        <w:rPr>
-          <w:highlight w:val="magenta"/>
+          <w:highlight w:val="green"/>
+        </w:rPr>
+      </w:pPr>
+      <w:r>
+        <w:rPr>
+          <w:highlight w:val="green"/>
         </w:rPr>
         <w:t>&lt;/article&gt;</w:t>
       </w:r>
@@ -2765,7 +2217,7 @@
         <w:rPr>
           <w:b/>
           <w:bCs/>
-          <w:highlight w:val="magenta"/>
+          <w:highlight w:val="green"/>
         </w:rPr>
       </w:pPr>
       <w:r>
@@ -2773,7 +2225,7 @@
           <w:rFonts w:ascii="Segoe UI Emoji" w:hAnsi="Segoe UI Emoji" w:cs="Segoe UI Emoji"/>
           <w:b/>
           <w:bCs/>
-          <w:highlight w:val="magenta"/>
+          <w:highlight w:val="green"/>
         </w:rPr>
         <w:t>✅</w:t>
       </w:r>
@@ -2781,7 +2233,7 @@
         <w:rPr>
           <w:b/>
           <w:bCs/>
-          <w:highlight w:val="magenta"/>
+          <w:highlight w:val="green"/>
         </w:rPr>
         <w:t xml:space="preserve"> Exemple appliqué (extrait pour about) :</w:t>
       </w:r>
@@ -2794,568 +2246,570 @@
           <w:numId w:val="1"/>
         </w:numPr>
         <w:rPr>
-          <w:highlight w:val="magenta"/>
-        </w:rPr>
-      </w:pPr>
-      <w:r>
-        <w:rPr>
-          <w:highlight w:val="magenta"/>
-        </w:rPr>
-        <w:t>&lt;</w:t>
-      </w:r>
-      <w:proofErr w:type="gramStart"/>
-      <w:r>
-        <w:rPr>
-          <w:highlight w:val="magenta"/>
-        </w:rPr>
-        <w:t>main</w:t>
-      </w:r>
-      <w:proofErr w:type="gramEnd"/>
-      <w:r>
-        <w:rPr>
-          <w:highlight w:val="magenta"/>
-        </w:rPr>
-        <w:t>&gt;</w:t>
-      </w:r>
-    </w:p>
-    <w:p>
-      <w:pPr>
-        <w:pStyle w:val="Paragraphedeliste"/>
-        <w:numPr>
-          <w:ilvl w:val="0"/>
-          <w:numId w:val="1"/>
-        </w:numPr>
-        <w:rPr>
-          <w:highlight w:val="magenta"/>
-        </w:rPr>
-      </w:pPr>
-      <w:r>
-        <w:rPr>
-          <w:highlight w:val="magenta"/>
-        </w:rPr>
-        <w:t xml:space="preserve">  &lt;</w:t>
-      </w:r>
-      <w:proofErr w:type="gramStart"/>
-      <w:r>
-        <w:rPr>
-          <w:highlight w:val="magenta"/>
-        </w:rPr>
-        <w:t>section</w:t>
-      </w:r>
-      <w:proofErr w:type="gramEnd"/>
-      <w:r>
-        <w:rPr>
-          <w:highlight w:val="magenta"/>
-        </w:rPr>
-        <w:t xml:space="preserve"> id="about"&gt;</w:t>
-      </w:r>
-    </w:p>
-    <w:p>
-      <w:pPr>
-        <w:pStyle w:val="Paragraphedeliste"/>
-        <w:numPr>
-          <w:ilvl w:val="0"/>
-          <w:numId w:val="1"/>
-        </w:numPr>
-        <w:rPr>
-          <w:highlight w:val="magenta"/>
-        </w:rPr>
-      </w:pPr>
-      <w:r>
-        <w:rPr>
-          <w:highlight w:val="magenta"/>
+          <w:highlight w:val="green"/>
+        </w:rPr>
+      </w:pPr>
+      <w:r>
+        <w:rPr>
+          <w:highlight w:val="green"/>
+        </w:rPr>
+        <w:t>&lt;main&gt;</w:t>
+      </w:r>
+    </w:p>
+    <w:p>
+      <w:pPr>
+        <w:pStyle w:val="Paragraphedeliste"/>
+        <w:numPr>
+          <w:ilvl w:val="0"/>
+          <w:numId w:val="1"/>
+        </w:numPr>
+        <w:rPr>
+          <w:highlight w:val="green"/>
+        </w:rPr>
+      </w:pPr>
+      <w:r>
+        <w:rPr>
+          <w:highlight w:val="green"/>
+        </w:rPr>
+        <w:t xml:space="preserve">  &lt;section id="about"&gt;</w:t>
+      </w:r>
+    </w:p>
+    <w:p>
+      <w:pPr>
+        <w:pStyle w:val="Paragraphedeliste"/>
+        <w:numPr>
+          <w:ilvl w:val="0"/>
+          <w:numId w:val="1"/>
+        </w:numPr>
+        <w:rPr>
+          <w:highlight w:val="green"/>
+        </w:rPr>
+      </w:pPr>
+      <w:r>
+        <w:rPr>
+          <w:highlight w:val="green"/>
         </w:rPr>
         <w:lastRenderedPageBreak/>
-        <w:t xml:space="preserve">    &lt;</w:t>
-      </w:r>
-      <w:proofErr w:type="gramStart"/>
-      <w:r>
-        <w:rPr>
-          <w:highlight w:val="magenta"/>
-        </w:rPr>
-        <w:t>header</w:t>
-      </w:r>
-      <w:proofErr w:type="gramEnd"/>
-      <w:r>
-        <w:rPr>
-          <w:highlight w:val="magenta"/>
-        </w:rPr>
-        <w:t>&gt;</w:t>
-      </w:r>
-    </w:p>
-    <w:p>
-      <w:pPr>
-        <w:pStyle w:val="Paragraphedeliste"/>
-        <w:numPr>
-          <w:ilvl w:val="0"/>
-          <w:numId w:val="1"/>
-        </w:numPr>
-        <w:rPr>
-          <w:highlight w:val="magenta"/>
-        </w:rPr>
-      </w:pPr>
-      <w:r>
-        <w:rPr>
-          <w:highlight w:val="magenta"/>
+        <w:t xml:space="preserve">    &lt;header&gt;</w:t>
+      </w:r>
+    </w:p>
+    <w:p>
+      <w:pPr>
+        <w:pStyle w:val="Paragraphedeliste"/>
+        <w:numPr>
+          <w:ilvl w:val="0"/>
+          <w:numId w:val="1"/>
+        </w:numPr>
+        <w:rPr>
+          <w:highlight w:val="green"/>
+        </w:rPr>
+      </w:pPr>
+      <w:r>
+        <w:rPr>
+          <w:highlight w:val="green"/>
+        </w:rPr>
+        <w:t xml:space="preserve">      &lt;h2&gt;À propos&lt;/h2&gt;</w:t>
+      </w:r>
+    </w:p>
+    <w:p>
+      <w:pPr>
+        <w:pStyle w:val="Paragraphedeliste"/>
+        <w:numPr>
+          <w:ilvl w:val="0"/>
+          <w:numId w:val="1"/>
+        </w:numPr>
+        <w:rPr>
+          <w:highlight w:val="green"/>
+        </w:rPr>
+      </w:pPr>
+      <w:r>
+        <w:rPr>
+          <w:highlight w:val="green"/>
+        </w:rPr>
+        <w:t xml:space="preserve">    &lt;/header&gt;</w:t>
+      </w:r>
+    </w:p>
+    <w:p>
+      <w:pPr>
+        <w:pStyle w:val="Paragraphedeliste"/>
+        <w:numPr>
+          <w:ilvl w:val="0"/>
+          <w:numId w:val="1"/>
+        </w:numPr>
+        <w:rPr>
+          <w:highlight w:val="green"/>
+        </w:rPr>
+      </w:pPr>
+      <w:r>
+        <w:rPr>
+          <w:highlight w:val="green"/>
+        </w:rPr>
+        <w:t xml:space="preserve">    &lt;div class="</w:t>
+      </w:r>
+      <w:proofErr w:type="spellStart"/>
+      <w:r>
+        <w:rPr>
+          <w:highlight w:val="green"/>
+        </w:rPr>
+        <w:t>picture</w:t>
+      </w:r>
+      <w:proofErr w:type="spellEnd"/>
+      <w:r>
+        <w:rPr>
+          <w:highlight w:val="green"/>
+        </w:rPr>
+        <w:t xml:space="preserve"> </w:t>
+      </w:r>
+      <w:proofErr w:type="spellStart"/>
+      <w:r>
+        <w:rPr>
+          <w:highlight w:val="green"/>
+        </w:rPr>
+        <w:t>left</w:t>
+      </w:r>
+      <w:proofErr w:type="spellEnd"/>
+      <w:r>
+        <w:rPr>
+          <w:highlight w:val="green"/>
+        </w:rPr>
+        <w:t>"&gt;</w:t>
+      </w:r>
+    </w:p>
+    <w:p>
+      <w:pPr>
+        <w:pStyle w:val="Paragraphedeliste"/>
+        <w:numPr>
+          <w:ilvl w:val="0"/>
+          <w:numId w:val="1"/>
+        </w:numPr>
+        <w:rPr>
+          <w:highlight w:val="green"/>
+        </w:rPr>
+      </w:pPr>
+      <w:r>
+        <w:rPr>
+          <w:highlight w:val="green"/>
         </w:rPr>
         <w:t xml:space="preserve">      &lt;</w:t>
       </w:r>
-      <w:proofErr w:type="gramStart"/>
-      <w:r>
-        <w:rPr>
-          <w:highlight w:val="magenta"/>
-        </w:rPr>
-        <w:t>h</w:t>
-      </w:r>
-      <w:proofErr w:type="gramEnd"/>
-      <w:r>
-        <w:rPr>
-          <w:highlight w:val="magenta"/>
-        </w:rPr>
-        <w:t>2&gt;À propos&lt;/h2&gt;</w:t>
-      </w:r>
-    </w:p>
-    <w:p>
-      <w:pPr>
-        <w:pStyle w:val="Paragraphedeliste"/>
-        <w:numPr>
-          <w:ilvl w:val="0"/>
-          <w:numId w:val="1"/>
-        </w:numPr>
-        <w:rPr>
-          <w:highlight w:val="magenta"/>
-        </w:rPr>
-      </w:pPr>
-      <w:r>
-        <w:rPr>
-          <w:highlight w:val="magenta"/>
-        </w:rPr>
-        <w:t xml:space="preserve">    &lt;/header&gt;</w:t>
-      </w:r>
-    </w:p>
-    <w:p>
-      <w:pPr>
-        <w:pStyle w:val="Paragraphedeliste"/>
-        <w:numPr>
-          <w:ilvl w:val="0"/>
-          <w:numId w:val="1"/>
-        </w:numPr>
-        <w:rPr>
-          <w:highlight w:val="magenta"/>
-        </w:rPr>
-      </w:pPr>
-      <w:r>
-        <w:rPr>
-          <w:highlight w:val="magenta"/>
-        </w:rPr>
-        <w:t xml:space="preserve">    &lt;</w:t>
-      </w:r>
-      <w:proofErr w:type="gramStart"/>
-      <w:r>
-        <w:rPr>
-          <w:highlight w:val="magenta"/>
-        </w:rPr>
-        <w:t>div</w:t>
-      </w:r>
-      <w:proofErr w:type="gramEnd"/>
-      <w:r>
-        <w:rPr>
-          <w:highlight w:val="magenta"/>
-        </w:rPr>
-        <w:t xml:space="preserve"> class="</w:t>
-      </w:r>
       <w:proofErr w:type="spellStart"/>
       <w:r>
         <w:rPr>
-          <w:highlight w:val="magenta"/>
-        </w:rPr>
-        <w:t>picture</w:t>
+          <w:highlight w:val="green"/>
+        </w:rPr>
+        <w:t>img</w:t>
       </w:r>
       <w:proofErr w:type="spellEnd"/>
       <w:r>
         <w:rPr>
-          <w:highlight w:val="magenta"/>
-        </w:rPr>
-        <w:t xml:space="preserve"> </w:t>
+          <w:highlight w:val="green"/>
+        </w:rPr>
+        <w:t xml:space="preserve"> src="./assets/images/nina_carducci.png" alt="Portrait de Nina Carducci" /&gt;</w:t>
+      </w:r>
+    </w:p>
+    <w:p>
+      <w:pPr>
+        <w:pStyle w:val="Paragraphedeliste"/>
+        <w:numPr>
+          <w:ilvl w:val="0"/>
+          <w:numId w:val="1"/>
+        </w:numPr>
+        <w:rPr>
+          <w:highlight w:val="green"/>
+        </w:rPr>
+      </w:pPr>
+      <w:r>
+        <w:rPr>
+          <w:highlight w:val="green"/>
+        </w:rPr>
+        <w:t xml:space="preserve">    &lt;/div&gt;</w:t>
+      </w:r>
+    </w:p>
+    <w:p>
+      <w:pPr>
+        <w:pStyle w:val="Paragraphedeliste"/>
+        <w:numPr>
+          <w:ilvl w:val="0"/>
+          <w:numId w:val="1"/>
+        </w:numPr>
+        <w:rPr>
+          <w:highlight w:val="green"/>
+        </w:rPr>
+      </w:pPr>
+      <w:r>
+        <w:rPr>
+          <w:highlight w:val="green"/>
+        </w:rPr>
+        <w:t xml:space="preserve">    &lt;div id="about-me"&gt;</w:t>
+      </w:r>
+    </w:p>
+    <w:p>
+      <w:pPr>
+        <w:pStyle w:val="Paragraphedeliste"/>
+        <w:numPr>
+          <w:ilvl w:val="0"/>
+          <w:numId w:val="1"/>
+        </w:numPr>
+        <w:rPr>
+          <w:highlight w:val="green"/>
+        </w:rPr>
+      </w:pPr>
+      <w:r>
+        <w:rPr>
+          <w:highlight w:val="green"/>
+        </w:rPr>
+        <w:t xml:space="preserve">      &lt;h3&gt;A propos de moi&lt;/h3&gt;</w:t>
+      </w:r>
+    </w:p>
+    <w:p>
+      <w:pPr>
+        <w:pStyle w:val="Paragraphedeliste"/>
+        <w:numPr>
+          <w:ilvl w:val="0"/>
+          <w:numId w:val="1"/>
+        </w:numPr>
+        <w:rPr>
+          <w:highlight w:val="green"/>
+        </w:rPr>
+      </w:pPr>
+      <w:r>
+        <w:rPr>
+          <w:highlight w:val="green"/>
+        </w:rPr>
+        <w:t xml:space="preserve">      &lt;h4 class="about-</w:t>
       </w:r>
       <w:proofErr w:type="spellStart"/>
       <w:r>
         <w:rPr>
-          <w:highlight w:val="magenta"/>
-        </w:rPr>
-        <w:t>left</w:t>
+          <w:highlight w:val="green"/>
+        </w:rPr>
+        <w:t>me__introduction</w:t>
       </w:r>
       <w:proofErr w:type="spellEnd"/>
       <w:r>
         <w:rPr>
-          <w:highlight w:val="magenta"/>
-        </w:rPr>
-        <w:t>"&gt;</w:t>
-      </w:r>
-    </w:p>
-    <w:p>
-      <w:pPr>
-        <w:pStyle w:val="Paragraphedeliste"/>
-        <w:numPr>
-          <w:ilvl w:val="0"/>
-          <w:numId w:val="1"/>
-        </w:numPr>
-        <w:rPr>
-          <w:highlight w:val="magenta"/>
-        </w:rPr>
-      </w:pPr>
-      <w:r>
-        <w:rPr>
-          <w:highlight w:val="magenta"/>
-        </w:rPr>
-        <w:t xml:space="preserve">      &lt;</w:t>
+          <w:highlight w:val="green"/>
+        </w:rPr>
+        <w:t>"&gt;Devenir photographe était pour moi une évidence...&lt;/h4&gt;</w:t>
+      </w:r>
+    </w:p>
+    <w:p>
+      <w:pPr>
+        <w:pStyle w:val="Paragraphedeliste"/>
+        <w:numPr>
+          <w:ilvl w:val="0"/>
+          <w:numId w:val="1"/>
+        </w:numPr>
+        <w:rPr>
+          <w:highlight w:val="green"/>
+        </w:rPr>
+      </w:pPr>
+      <w:r>
+        <w:rPr>
+          <w:highlight w:val="green"/>
+        </w:rPr>
+        <w:t xml:space="preserve">      &lt;p&gt;Nous passons notre vie à chercher le bonheur...&lt;/p&gt;</w:t>
+      </w:r>
+    </w:p>
+    <w:p>
+      <w:pPr>
+        <w:pStyle w:val="Paragraphedeliste"/>
+        <w:numPr>
+          <w:ilvl w:val="0"/>
+          <w:numId w:val="1"/>
+        </w:numPr>
+        <w:rPr>
+          <w:highlight w:val="green"/>
+        </w:rPr>
+      </w:pPr>
+      <w:r>
+        <w:rPr>
+          <w:highlight w:val="green"/>
+        </w:rPr>
+        <w:t xml:space="preserve">    &lt;/div&gt;</w:t>
+      </w:r>
+    </w:p>
+    <w:p>
+      <w:pPr>
+        <w:pStyle w:val="Paragraphedeliste"/>
+        <w:numPr>
+          <w:ilvl w:val="0"/>
+          <w:numId w:val="1"/>
+        </w:numPr>
+        <w:rPr>
+          <w:highlight w:val="green"/>
+        </w:rPr>
+      </w:pPr>
+      <w:r>
+        <w:rPr>
+          <w:highlight w:val="green"/>
+        </w:rPr>
+        <w:t xml:space="preserve">  &lt;/section&gt;</w:t>
+      </w:r>
+    </w:p>
+    <w:p>
+      <w:pPr>
+        <w:pStyle w:val="Paragraphedeliste"/>
+        <w:numPr>
+          <w:ilvl w:val="0"/>
+          <w:numId w:val="1"/>
+        </w:numPr>
+        <w:rPr>
+          <w:highlight w:val="green"/>
+        </w:rPr>
+      </w:pPr>
+    </w:p>
+    <w:p>
+      <w:pPr>
+        <w:pStyle w:val="Paragraphedeliste"/>
+        <w:numPr>
+          <w:ilvl w:val="0"/>
+          <w:numId w:val="1"/>
+        </w:numPr>
+        <w:rPr>
+          <w:highlight w:val="green"/>
+        </w:rPr>
+      </w:pPr>
+      <w:r>
+        <w:rPr>
+          <w:highlight w:val="green"/>
+        </w:rPr>
+        <w:t xml:space="preserve">  &lt;!-- Répéter pour les autres blocs --&gt;</w:t>
+      </w:r>
+    </w:p>
+    <w:p>
+      <w:pPr>
+        <w:pStyle w:val="Paragraphedeliste"/>
+        <w:numPr>
+          <w:ilvl w:val="0"/>
+          <w:numId w:val="1"/>
+        </w:numPr>
+        <w:rPr>
+          <w:highlight w:val="green"/>
+        </w:rPr>
+      </w:pPr>
+      <w:r>
+        <w:rPr>
+          <w:highlight w:val="green"/>
+        </w:rPr>
+        <w:t xml:space="preserve">Maj des flèches et les indicateur de </w:t>
       </w:r>
       <w:proofErr w:type="spellStart"/>
-      <w:proofErr w:type="gramStart"/>
-      <w:r>
-        <w:rPr>
-          <w:highlight w:val="magenta"/>
-        </w:rPr>
-        <w:t>img</w:t>
+      <w:r>
+        <w:rPr>
+          <w:highlight w:val="green"/>
+        </w:rPr>
+        <w:t>progresion</w:t>
       </w:r>
       <w:proofErr w:type="spellEnd"/>
-      <w:proofErr w:type="gramEnd"/>
-      <w:r>
-        <w:rPr>
-          <w:highlight w:val="magenta"/>
-        </w:rPr>
-        <w:t xml:space="preserve"> src="./assets/images/nina_carducci.png" alt="Portrait de Nina Carducci" /&gt;</w:t>
-      </w:r>
-    </w:p>
-    <w:p>
-      <w:pPr>
-        <w:pStyle w:val="Paragraphedeliste"/>
-        <w:numPr>
-          <w:ilvl w:val="0"/>
-          <w:numId w:val="1"/>
-        </w:numPr>
-        <w:rPr>
-          <w:highlight w:val="magenta"/>
-        </w:rPr>
-      </w:pPr>
-      <w:r>
-        <w:rPr>
-          <w:highlight w:val="magenta"/>
-        </w:rPr>
-        <w:t xml:space="preserve">    &lt;/div&gt;</w:t>
-      </w:r>
-    </w:p>
-    <w:p>
-      <w:pPr>
-        <w:pStyle w:val="Paragraphedeliste"/>
-        <w:numPr>
-          <w:ilvl w:val="0"/>
-          <w:numId w:val="1"/>
-        </w:numPr>
-        <w:rPr>
-          <w:highlight w:val="magenta"/>
-        </w:rPr>
-      </w:pPr>
-      <w:r>
-        <w:rPr>
-          <w:highlight w:val="magenta"/>
-        </w:rPr>
-        <w:t xml:space="preserve">    &lt;</w:t>
-      </w:r>
-      <w:proofErr w:type="gramStart"/>
-      <w:r>
-        <w:rPr>
-          <w:highlight w:val="magenta"/>
-        </w:rPr>
-        <w:t>div</w:t>
-      </w:r>
-      <w:proofErr w:type="gramEnd"/>
-      <w:r>
-        <w:rPr>
-          <w:highlight w:val="magenta"/>
-        </w:rPr>
-        <w:t xml:space="preserve"> id="about-me"&gt;</w:t>
-      </w:r>
-    </w:p>
-    <w:p>
-      <w:pPr>
-        <w:pStyle w:val="Paragraphedeliste"/>
-        <w:numPr>
-          <w:ilvl w:val="0"/>
-          <w:numId w:val="1"/>
-        </w:numPr>
-        <w:rPr>
-          <w:highlight w:val="magenta"/>
-        </w:rPr>
-      </w:pPr>
-      <w:r>
-        <w:rPr>
-          <w:highlight w:val="magenta"/>
-        </w:rPr>
-        <w:t xml:space="preserve">      &lt;</w:t>
-      </w:r>
-      <w:proofErr w:type="gramStart"/>
-      <w:r>
-        <w:rPr>
-          <w:highlight w:val="magenta"/>
-        </w:rPr>
-        <w:t>h</w:t>
-      </w:r>
-      <w:proofErr w:type="gramEnd"/>
-      <w:r>
-        <w:rPr>
-          <w:highlight w:val="magenta"/>
-        </w:rPr>
-        <w:t>3&gt;A propos de moi&lt;/h3&gt;</w:t>
-      </w:r>
-    </w:p>
-    <w:p>
-      <w:pPr>
-        <w:pStyle w:val="Paragraphedeliste"/>
-        <w:numPr>
-          <w:ilvl w:val="0"/>
-          <w:numId w:val="1"/>
-        </w:numPr>
-        <w:rPr>
-          <w:highlight w:val="magenta"/>
-        </w:rPr>
-      </w:pPr>
-      <w:r>
-        <w:rPr>
-          <w:highlight w:val="magenta"/>
-        </w:rPr>
-        <w:t xml:space="preserve">      &lt;</w:t>
-      </w:r>
-      <w:proofErr w:type="gramStart"/>
-      <w:r>
-        <w:rPr>
-          <w:highlight w:val="magenta"/>
-        </w:rPr>
-        <w:t>h</w:t>
-      </w:r>
-      <w:proofErr w:type="gramEnd"/>
-      <w:r>
-        <w:rPr>
-          <w:highlight w:val="magenta"/>
-        </w:rPr>
-        <w:t>4 class="about-</w:t>
+      <w:r>
+        <w:rPr>
+          <w:highlight w:val="green"/>
+        </w:rPr>
+        <w:t xml:space="preserve"> dans </w:t>
       </w:r>
       <w:proofErr w:type="spellStart"/>
       <w:r>
         <w:rPr>
-          <w:highlight w:val="magenta"/>
-        </w:rPr>
-        <w:t>me__introduction</w:t>
+          <w:highlight w:val="green"/>
+        </w:rPr>
+        <w:t>carousel</w:t>
       </w:r>
       <w:proofErr w:type="spellEnd"/>
       <w:r>
         <w:rPr>
-          <w:highlight w:val="magenta"/>
-        </w:rPr>
-        <w:t>"&gt;Devenir photographe était pour moi une évidence...&lt;/h4&gt;</w:t>
-      </w:r>
-    </w:p>
-    <w:p>
-      <w:pPr>
-        <w:pStyle w:val="Paragraphedeliste"/>
-        <w:numPr>
-          <w:ilvl w:val="0"/>
-          <w:numId w:val="1"/>
-        </w:numPr>
-        <w:rPr>
-          <w:highlight w:val="magenta"/>
-        </w:rPr>
-      </w:pPr>
-      <w:r>
-        <w:rPr>
-          <w:highlight w:val="magenta"/>
-        </w:rPr>
-        <w:t xml:space="preserve">      &lt;</w:t>
-      </w:r>
-      <w:proofErr w:type="gramStart"/>
-      <w:r>
-        <w:rPr>
-          <w:highlight w:val="magenta"/>
-        </w:rPr>
-        <w:t>p</w:t>
-      </w:r>
-      <w:proofErr w:type="gramEnd"/>
-      <w:r>
-        <w:rPr>
-          <w:highlight w:val="magenta"/>
-        </w:rPr>
-        <w:t>&gt;Nous passons notre vie à chercher le bonheur...&lt;/p&gt;</w:t>
-      </w:r>
-    </w:p>
-    <w:p>
-      <w:pPr>
-        <w:pStyle w:val="Paragraphedeliste"/>
-        <w:numPr>
-          <w:ilvl w:val="0"/>
-          <w:numId w:val="1"/>
-        </w:numPr>
-        <w:rPr>
-          <w:highlight w:val="magenta"/>
-        </w:rPr>
-      </w:pPr>
-      <w:r>
-        <w:rPr>
-          <w:highlight w:val="magenta"/>
-        </w:rPr>
-        <w:t xml:space="preserve">    &lt;/div&gt;</w:t>
-      </w:r>
-    </w:p>
-    <w:p>
-      <w:pPr>
-        <w:pStyle w:val="Paragraphedeliste"/>
-        <w:numPr>
-          <w:ilvl w:val="0"/>
-          <w:numId w:val="1"/>
-        </w:numPr>
-        <w:rPr>
-          <w:highlight w:val="magenta"/>
-        </w:rPr>
-      </w:pPr>
-      <w:r>
-        <w:rPr>
-          <w:highlight w:val="magenta"/>
-        </w:rPr>
-        <w:t xml:space="preserve">  &lt;/section&gt;</w:t>
-      </w:r>
-    </w:p>
-    <w:p>
-      <w:pPr>
-        <w:pStyle w:val="Paragraphedeliste"/>
-        <w:numPr>
-          <w:ilvl w:val="0"/>
-          <w:numId w:val="1"/>
-        </w:numPr>
-        <w:rPr>
-          <w:highlight w:val="magenta"/>
-        </w:rPr>
-      </w:pPr>
-    </w:p>
-    <w:p>
-      <w:pPr>
-        <w:pStyle w:val="Paragraphedeliste"/>
-        <w:numPr>
-          <w:ilvl w:val="0"/>
-          <w:numId w:val="1"/>
-        </w:numPr>
-        <w:rPr>
-          <w:highlight w:val="magenta"/>
-        </w:rPr>
-      </w:pPr>
-      <w:r>
-        <w:rPr>
-          <w:highlight w:val="magenta"/>
-        </w:rPr>
-        <w:t xml:space="preserve">  </w:t>
-      </w:r>
-      <w:proofErr w:type="gramStart"/>
-      <w:r>
-        <w:rPr>
-          <w:highlight w:val="magenta"/>
-        </w:rPr>
-        <w:t>&lt;!--</w:t>
-      </w:r>
-      <w:proofErr w:type="gramEnd"/>
-      <w:r>
-        <w:rPr>
-          <w:highlight w:val="magenta"/>
-        </w:rPr>
-        <w:t xml:space="preserve"> Répéter pour les autres blocs --&gt;</w:t>
-      </w:r>
-    </w:p>
-    <w:p>
-      <w:pPr>
-        <w:pStyle w:val="Paragraphedeliste"/>
-        <w:numPr>
-          <w:ilvl w:val="0"/>
-          <w:numId w:val="1"/>
-        </w:numPr>
-        <w:rPr>
-          <w:highlight w:val="magenta"/>
-        </w:rPr>
-      </w:pPr>
-      <w:r>
-        <w:rPr>
-          <w:highlight w:val="magenta"/>
-        </w:rPr>
-        <w:t xml:space="preserve">Maj des flèches et </w:t>
-      </w:r>
-      <w:proofErr w:type="gramStart"/>
-      <w:r>
-        <w:rPr>
-          <w:highlight w:val="magenta"/>
-        </w:rPr>
-        <w:t>les indicateur</w:t>
-      </w:r>
-      <w:proofErr w:type="gramEnd"/>
-      <w:r>
-        <w:rPr>
-          <w:highlight w:val="magenta"/>
+          <w:highlight w:val="green"/>
+        </w:rPr>
+        <w:t xml:space="preserve">, </w:t>
+      </w:r>
+      <w:r>
+        <w:rPr>
+          <w:highlight w:val="green"/>
+        </w:rPr>
+        <w:t>background-</w:t>
+      </w:r>
+      <w:proofErr w:type="spellStart"/>
+      <w:r>
+        <w:rPr>
+          <w:highlight w:val="green"/>
+        </w:rPr>
+        <w:t>color</w:t>
+      </w:r>
+      <w:proofErr w:type="spellEnd"/>
+      <w:r>
+        <w:rPr>
+          <w:highlight w:val="green"/>
+        </w:rPr>
+        <w:t xml:space="preserve"> sur tags actives</w:t>
+      </w:r>
+    </w:p>
+    <w:p>
+      <w:pPr>
+        <w:pStyle w:val="Paragraphedeliste"/>
+        <w:numPr>
+          <w:ilvl w:val="0"/>
+          <w:numId w:val="1"/>
+        </w:numPr>
+        <w:rPr>
+          <w:highlight w:val="green"/>
+        </w:rPr>
+      </w:pPr>
+      <w:r>
+        <w:rPr>
+          <w:highlight w:val="green"/>
+        </w:rPr>
+        <w:t xml:space="preserve">Le </w:t>
+      </w:r>
+      <w:proofErr w:type="spellStart"/>
+      <w:r>
+        <w:rPr>
+          <w:highlight w:val="green"/>
+        </w:rPr>
+        <w:t>prechargement</w:t>
+      </w:r>
+      <w:proofErr w:type="spellEnd"/>
+      <w:r>
+        <w:rPr>
+          <w:highlight w:val="green"/>
+        </w:rPr>
+        <w:t xml:space="preserve"> des images du </w:t>
+      </w:r>
+      <w:proofErr w:type="spellStart"/>
+      <w:r>
+        <w:rPr>
+          <w:highlight w:val="green"/>
+        </w:rPr>
+        <w:t>carousel</w:t>
+      </w:r>
+      <w:r>
+        <w:rPr>
+          <w:highlight w:val="green"/>
+        </w:rPr>
+        <w:t>+photo</w:t>
+      </w:r>
+      <w:proofErr w:type="spellEnd"/>
+      <w:r>
+        <w:rPr>
+          <w:highlight w:val="green"/>
         </w:rPr>
         <w:t xml:space="preserve"> de </w:t>
       </w:r>
       <w:proofErr w:type="spellStart"/>
       <w:r>
         <w:rPr>
-          <w:highlight w:val="magenta"/>
-        </w:rPr>
-        <w:t>progresion</w:t>
+          <w:highlight w:val="green"/>
+        </w:rPr>
+        <w:t>nina</w:t>
       </w:r>
       <w:proofErr w:type="spellEnd"/>
       <w:r>
         <w:rPr>
-          <w:highlight w:val="magenta"/>
-        </w:rPr>
-        <w:t xml:space="preserve"> dans </w:t>
+          <w:highlight w:val="green"/>
+        </w:rPr>
+        <w:t xml:space="preserve"> parce qu’ils sont tout de </w:t>
       </w:r>
       <w:proofErr w:type="spellStart"/>
       <w:r>
         <w:rPr>
-          <w:highlight w:val="magenta"/>
-        </w:rPr>
-        <w:t>carousel</w:t>
+          <w:highlight w:val="green"/>
+        </w:rPr>
+        <w:t>suit</w:t>
       </w:r>
       <w:proofErr w:type="spellEnd"/>
       <w:r>
         <w:rPr>
-          <w:highlight w:val="magenta"/>
-        </w:rPr>
-        <w:t xml:space="preserve">, </w:t>
-      </w:r>
-      <w:r>
-        <w:rPr>
-          <w:highlight w:val="magenta"/>
-        </w:rPr>
-        <w:t>background-</w:t>
+          <w:highlight w:val="green"/>
+        </w:rPr>
+        <w:t xml:space="preserve"> visible</w:t>
+      </w:r>
+    </w:p>
+    <w:p>
+      <w:pPr>
+        <w:pStyle w:val="Paragraphedeliste"/>
+        <w:numPr>
+          <w:ilvl w:val="0"/>
+          <w:numId w:val="1"/>
+        </w:numPr>
+        <w:rPr>
+          <w:highlight w:val="green"/>
+        </w:rPr>
+      </w:pPr>
+      <w:r>
+        <w:rPr>
+          <w:highlight w:val="green"/>
+        </w:rPr>
+        <w:t xml:space="preserve">Donner les tailles aux </w:t>
       </w:r>
       <w:proofErr w:type="spellStart"/>
       <w:r>
         <w:rPr>
-          <w:highlight w:val="magenta"/>
-        </w:rPr>
-        <w:t>color</w:t>
+          <w:highlight w:val="green"/>
+        </w:rPr>
+        <w:t>tou</w:t>
       </w:r>
       <w:proofErr w:type="spellEnd"/>
       <w:r>
         <w:rPr>
-          <w:highlight w:val="magenta"/>
-        </w:rPr>
-        <w:t xml:space="preserve"> sur tags actives</w:t>
-      </w:r>
-    </w:p>
-    <w:p>
-      <w:pPr>
-        <w:pStyle w:val="Paragraphedeliste"/>
-        <w:numPr>
-          <w:ilvl w:val="0"/>
-          <w:numId w:val="1"/>
-        </w:numPr>
-        <w:rPr>
-          <w:highlight w:val="magenta"/>
+          <w:highlight w:val="green"/>
+        </w:rPr>
+        <w:t xml:space="preserve"> les images (photo de </w:t>
+      </w:r>
+      <w:proofErr w:type="spellStart"/>
+      <w:r>
+        <w:rPr>
+          <w:highlight w:val="green"/>
+        </w:rPr>
+        <w:t>nina</w:t>
+      </w:r>
+      <w:proofErr w:type="spellEnd"/>
+      <w:r>
+        <w:rPr>
+          <w:highlight w:val="green"/>
+        </w:rPr>
+        <w:t xml:space="preserve"> en </w:t>
+      </w:r>
+      <w:proofErr w:type="spellStart"/>
+      <w:r>
+        <w:rPr>
+          <w:highlight w:val="green"/>
+        </w:rPr>
+        <w:t>css</w:t>
+      </w:r>
+      <w:proofErr w:type="spellEnd"/>
+      <w:r>
+        <w:rPr>
+          <w:highlight w:val="green"/>
+        </w:rPr>
+        <w:t>)</w:t>
+      </w:r>
+    </w:p>
+    <w:p>
+      <w:pPr>
+        <w:pStyle w:val="Paragraphedeliste"/>
+        <w:numPr>
+          <w:ilvl w:val="0"/>
+          <w:numId w:val="1"/>
+        </w:numPr>
+        <w:rPr>
+          <w:highlight w:val="green"/>
+        </w:rPr>
+      </w:pPr>
+      <w:r>
+        <w:rPr>
+          <w:highlight w:val="green"/>
+        </w:rPr>
+        <w:t>Clavier, tab, navigation</w:t>
+      </w:r>
+    </w:p>
+    <w:p>
+      <w:pPr>
+        <w:pStyle w:val="Paragraphedeliste"/>
+        <w:numPr>
+          <w:ilvl w:val="0"/>
+          <w:numId w:val="1"/>
+        </w:numPr>
+        <w:rPr>
+          <w:highlight w:val="green"/>
         </w:rPr>
       </w:pPr>
     </w:p>

</xml_diff>

<commit_message>
Wave resol probl contrast bulles
</commit_message>
<xml_diff>
--- a/Rapport .docx
+++ b/Rapport .docx
@@ -171,7 +171,21 @@
         <w:rPr>
           <w:highlight w:val="yellow"/>
         </w:rPr>
-        <w:t>&lt;h3 class="</w:t>
+        <w:t>&lt;</w:t>
+      </w:r>
+      <w:proofErr w:type="gramStart"/>
+      <w:r>
+        <w:rPr>
+          <w:highlight w:val="yellow"/>
+        </w:rPr>
+        <w:t>h</w:t>
+      </w:r>
+      <w:proofErr w:type="gramEnd"/>
+      <w:r>
+        <w:rPr>
+          <w:highlight w:val="yellow"/>
+        </w:rPr>
+        <w:t>3 class="</w:t>
       </w:r>
       <w:proofErr w:type="spellStart"/>
       <w:r>
@@ -256,7 +270,21 @@
         <w:rPr>
           <w:highlight w:val="yellow"/>
         </w:rPr>
-        <w:t>&lt;h1 class="</w:t>
+        <w:t>&lt;</w:t>
+      </w:r>
+      <w:proofErr w:type="gramStart"/>
+      <w:r>
+        <w:rPr>
+          <w:highlight w:val="yellow"/>
+        </w:rPr>
+        <w:t>h</w:t>
+      </w:r>
+      <w:proofErr w:type="gramEnd"/>
+      <w:r>
+        <w:rPr>
+          <w:highlight w:val="yellow"/>
+        </w:rPr>
+        <w:t>1 class="</w:t>
       </w:r>
       <w:proofErr w:type="spellStart"/>
       <w:r>
@@ -337,7 +365,21 @@
         <w:rPr>
           <w:highlight w:val="yellow"/>
         </w:rPr>
-        <w:t>&lt;h3 class="about-me__</w:t>
+        <w:t>&lt;</w:t>
+      </w:r>
+      <w:proofErr w:type="gramStart"/>
+      <w:r>
+        <w:rPr>
+          <w:highlight w:val="yellow"/>
+        </w:rPr>
+        <w:t>h</w:t>
+      </w:r>
+      <w:proofErr w:type="gramEnd"/>
+      <w:r>
+        <w:rPr>
+          <w:highlight w:val="yellow"/>
+        </w:rPr>
+        <w:t>3 class="about-me__</w:t>
       </w:r>
       <w:proofErr w:type="spellStart"/>
       <w:r>
@@ -369,7 +411,21 @@
         <w:rPr>
           <w:highlight w:val="yellow"/>
         </w:rPr>
-        <w:t>&lt;h3 class="</w:t>
+        <w:t>&lt;</w:t>
+      </w:r>
+      <w:proofErr w:type="gramStart"/>
+      <w:r>
+        <w:rPr>
+          <w:highlight w:val="yellow"/>
+        </w:rPr>
+        <w:t>h</w:t>
+      </w:r>
+      <w:proofErr w:type="gramEnd"/>
+      <w:r>
+        <w:rPr>
+          <w:highlight w:val="yellow"/>
+        </w:rPr>
+        <w:t>3 class="</w:t>
       </w:r>
       <w:proofErr w:type="spellStart"/>
       <w:r>
@@ -401,7 +457,21 @@
         <w:rPr>
           <w:highlight w:val="yellow"/>
         </w:rPr>
-        <w:t>&lt;h3 class="</w:t>
+        <w:t>&lt;</w:t>
+      </w:r>
+      <w:proofErr w:type="gramStart"/>
+      <w:r>
+        <w:rPr>
+          <w:highlight w:val="yellow"/>
+        </w:rPr>
+        <w:t>h</w:t>
+      </w:r>
+      <w:proofErr w:type="gramEnd"/>
+      <w:r>
+        <w:rPr>
+          <w:highlight w:val="yellow"/>
+        </w:rPr>
+        <w:t>3 class="</w:t>
       </w:r>
       <w:proofErr w:type="spellStart"/>
       <w:r>
@@ -433,7 +503,35 @@
         <w:rPr>
           <w:highlight w:val="yellow"/>
         </w:rPr>
-        <w:t>&lt;h3&gt;Une question ? Une demande de devis ?&lt;/h3&gt;</w:t>
+        <w:t>&lt;</w:t>
+      </w:r>
+      <w:proofErr w:type="gramStart"/>
+      <w:r>
+        <w:rPr>
+          <w:highlight w:val="yellow"/>
+        </w:rPr>
+        <w:t>h</w:t>
+      </w:r>
+      <w:proofErr w:type="gramEnd"/>
+      <w:r>
+        <w:rPr>
+          <w:highlight w:val="yellow"/>
+        </w:rPr>
+        <w:t>3&gt;Une question ? Une demande de devis</w:t>
+      </w:r>
+      <w:proofErr w:type="gramStart"/>
+      <w:r>
+        <w:rPr>
+          <w:highlight w:val="yellow"/>
+        </w:rPr>
+        <w:t xml:space="preserve"> ?&lt;</w:t>
+      </w:r>
+      <w:proofErr w:type="gramEnd"/>
+      <w:r>
+        <w:rPr>
+          <w:highlight w:val="yellow"/>
+        </w:rPr>
+        <w:t>/h3&gt;</w:t>
       </w:r>
     </w:p>
     <w:p>
@@ -669,7 +767,21 @@
               <w:rPr>
                 <w:highlight w:val="yellow"/>
               </w:rPr>
-              <w:t>&lt;h1&gt;</w:t>
+              <w:t>&lt;</w:t>
+            </w:r>
+            <w:proofErr w:type="gramStart"/>
+            <w:r>
+              <w:rPr>
+                <w:highlight w:val="yellow"/>
+              </w:rPr>
+              <w:t>h</w:t>
+            </w:r>
+            <w:proofErr w:type="gramEnd"/>
+            <w:r>
+              <w:rPr>
+                <w:highlight w:val="yellow"/>
+              </w:rPr>
+              <w:t>1&gt;</w:t>
             </w:r>
           </w:p>
         </w:tc>
@@ -724,7 +836,21 @@
               <w:rPr>
                 <w:highlight w:val="yellow"/>
               </w:rPr>
-              <w:t>&lt;h2&gt;</w:t>
+              <w:t>&lt;</w:t>
+            </w:r>
+            <w:proofErr w:type="gramStart"/>
+            <w:r>
+              <w:rPr>
+                <w:highlight w:val="yellow"/>
+              </w:rPr>
+              <w:t>h</w:t>
+            </w:r>
+            <w:proofErr w:type="gramEnd"/>
+            <w:r>
+              <w:rPr>
+                <w:highlight w:val="yellow"/>
+              </w:rPr>
+              <w:t>2&gt;</w:t>
             </w:r>
           </w:p>
         </w:tc>
@@ -779,7 +905,21 @@
               <w:rPr>
                 <w:highlight w:val="yellow"/>
               </w:rPr>
-              <w:t>&lt;h2&gt;</w:t>
+              <w:t>&lt;</w:t>
+            </w:r>
+            <w:proofErr w:type="gramStart"/>
+            <w:r>
+              <w:rPr>
+                <w:highlight w:val="yellow"/>
+              </w:rPr>
+              <w:t>h</w:t>
+            </w:r>
+            <w:proofErr w:type="gramEnd"/>
+            <w:r>
+              <w:rPr>
+                <w:highlight w:val="yellow"/>
+              </w:rPr>
+              <w:t>2&gt;</w:t>
             </w:r>
           </w:p>
         </w:tc>
@@ -834,7 +974,21 @@
               <w:rPr>
                 <w:highlight w:val="yellow"/>
               </w:rPr>
-              <w:t>&lt;h2&gt;</w:t>
+              <w:t>&lt;</w:t>
+            </w:r>
+            <w:proofErr w:type="gramStart"/>
+            <w:r>
+              <w:rPr>
+                <w:highlight w:val="yellow"/>
+              </w:rPr>
+              <w:t>h</w:t>
+            </w:r>
+            <w:proofErr w:type="gramEnd"/>
+            <w:r>
+              <w:rPr>
+                <w:highlight w:val="yellow"/>
+              </w:rPr>
+              <w:t>2&gt;</w:t>
             </w:r>
           </w:p>
         </w:tc>
@@ -889,7 +1043,21 @@
               <w:rPr>
                 <w:highlight w:val="yellow"/>
               </w:rPr>
-              <w:t>&lt;h2&gt;</w:t>
+              <w:t>&lt;</w:t>
+            </w:r>
+            <w:proofErr w:type="gramStart"/>
+            <w:r>
+              <w:rPr>
+                <w:highlight w:val="yellow"/>
+              </w:rPr>
+              <w:t>h</w:t>
+            </w:r>
+            <w:proofErr w:type="gramEnd"/>
+            <w:r>
+              <w:rPr>
+                <w:highlight w:val="yellow"/>
+              </w:rPr>
+              <w:t>2&gt;</w:t>
             </w:r>
           </w:p>
         </w:tc>
@@ -944,7 +1112,21 @@
               <w:rPr>
                 <w:highlight w:val="yellow"/>
               </w:rPr>
-              <w:t>&lt;h3&gt;</w:t>
+              <w:t>&lt;</w:t>
+            </w:r>
+            <w:proofErr w:type="gramStart"/>
+            <w:r>
+              <w:rPr>
+                <w:highlight w:val="yellow"/>
+              </w:rPr>
+              <w:t>h</w:t>
+            </w:r>
+            <w:proofErr w:type="gramEnd"/>
+            <w:r>
+              <w:rPr>
+                <w:highlight w:val="yellow"/>
+              </w:rPr>
+              <w:t>3&gt;</w:t>
             </w:r>
           </w:p>
         </w:tc>
@@ -999,7 +1181,21 @@
               <w:rPr>
                 <w:highlight w:val="yellow"/>
               </w:rPr>
-              <w:t>&lt;h1&gt; dans citations</w:t>
+              <w:t>&lt;</w:t>
+            </w:r>
+            <w:proofErr w:type="gramStart"/>
+            <w:r>
+              <w:rPr>
+                <w:highlight w:val="yellow"/>
+              </w:rPr>
+              <w:t>h</w:t>
+            </w:r>
+            <w:proofErr w:type="gramEnd"/>
+            <w:r>
+              <w:rPr>
+                <w:highlight w:val="yellow"/>
+              </w:rPr>
+              <w:t>1&gt; dans citations</w:t>
             </w:r>
           </w:p>
         </w:tc>
@@ -1108,7 +1304,21 @@
         <w:rPr>
           <w:highlight w:val="yellow"/>
         </w:rPr>
-        <w:t>&lt;h1 class="</w:t>
+        <w:t>&lt;</w:t>
+      </w:r>
+      <w:proofErr w:type="gramStart"/>
+      <w:r>
+        <w:rPr>
+          <w:highlight w:val="yellow"/>
+        </w:rPr>
+        <w:t>h</w:t>
+      </w:r>
+      <w:proofErr w:type="gramEnd"/>
+      <w:r>
+        <w:rPr>
+          <w:highlight w:val="yellow"/>
+        </w:rPr>
+        <w:t>1 class="</w:t>
       </w:r>
       <w:proofErr w:type="spellStart"/>
       <w:r>
@@ -1236,7 +1446,21 @@
         <w:rPr>
           <w:highlight w:val="yellow"/>
         </w:rPr>
-        <w:t>&lt;p class="</w:t>
+        <w:t>&lt;</w:t>
+      </w:r>
+      <w:proofErr w:type="gramStart"/>
+      <w:r>
+        <w:rPr>
+          <w:highlight w:val="yellow"/>
+        </w:rPr>
+        <w:t>p</w:t>
+      </w:r>
+      <w:proofErr w:type="gramEnd"/>
+      <w:r>
+        <w:rPr>
+          <w:highlight w:val="yellow"/>
+        </w:rPr>
+        <w:t xml:space="preserve"> class="</w:t>
       </w:r>
       <w:proofErr w:type="spellStart"/>
       <w:r>
@@ -1310,7 +1534,21 @@
         <w:rPr>
           <w:highlight w:val="yellow"/>
         </w:rPr>
-        <w:t>&lt;h1 class="</w:t>
+        <w:t>&lt;</w:t>
+      </w:r>
+      <w:proofErr w:type="gramStart"/>
+      <w:r>
+        <w:rPr>
+          <w:highlight w:val="yellow"/>
+        </w:rPr>
+        <w:t>h</w:t>
+      </w:r>
+      <w:proofErr w:type="gramEnd"/>
+      <w:r>
+        <w:rPr>
+          <w:highlight w:val="yellow"/>
+        </w:rPr>
+        <w:t>1 class="</w:t>
       </w:r>
       <w:proofErr w:type="spellStart"/>
       <w:r>
@@ -1338,29 +1576,51 @@
           <w:highlight w:val="yellow"/>
         </w:rPr>
       </w:pPr>
-      <w:r>
-        <w:rPr>
-          <w:highlight w:val="yellow"/>
-        </w:rPr>
-        <w:t>&lt;!-- Section À propos --&gt;</w:t>
-      </w:r>
-    </w:p>
-    <w:p>
-      <w:pPr>
-        <w:pStyle w:val="Paragraphedeliste"/>
-        <w:numPr>
-          <w:ilvl w:val="0"/>
-          <w:numId w:val="1"/>
-        </w:numPr>
-        <w:rPr>
-          <w:highlight w:val="yellow"/>
-        </w:rPr>
-      </w:pPr>
-      <w:r>
-        <w:rPr>
-          <w:highlight w:val="yellow"/>
-        </w:rPr>
-        <w:t>&lt;h2 class="about-me__</w:t>
+      <w:proofErr w:type="gramStart"/>
+      <w:r>
+        <w:rPr>
+          <w:highlight w:val="yellow"/>
+        </w:rPr>
+        <w:t>&lt;!--</w:t>
+      </w:r>
+      <w:proofErr w:type="gramEnd"/>
+      <w:r>
+        <w:rPr>
+          <w:highlight w:val="yellow"/>
+        </w:rPr>
+        <w:t xml:space="preserve"> Section À propos --&gt;</w:t>
+      </w:r>
+    </w:p>
+    <w:p>
+      <w:pPr>
+        <w:pStyle w:val="Paragraphedeliste"/>
+        <w:numPr>
+          <w:ilvl w:val="0"/>
+          <w:numId w:val="1"/>
+        </w:numPr>
+        <w:rPr>
+          <w:highlight w:val="yellow"/>
+        </w:rPr>
+      </w:pPr>
+      <w:r>
+        <w:rPr>
+          <w:highlight w:val="yellow"/>
+        </w:rPr>
+        <w:t>&lt;</w:t>
+      </w:r>
+      <w:proofErr w:type="gramStart"/>
+      <w:r>
+        <w:rPr>
+          <w:highlight w:val="yellow"/>
+        </w:rPr>
+        <w:t>h</w:t>
+      </w:r>
+      <w:proofErr w:type="gramEnd"/>
+      <w:r>
+        <w:rPr>
+          <w:highlight w:val="yellow"/>
+        </w:rPr>
+        <w:t>2 class="about-me__</w:t>
       </w:r>
       <w:proofErr w:type="spellStart"/>
       <w:r>
@@ -1400,29 +1660,51 @@
           <w:highlight w:val="yellow"/>
         </w:rPr>
       </w:pPr>
-      <w:r>
-        <w:rPr>
-          <w:highlight w:val="yellow"/>
-        </w:rPr>
-        <w:t>&lt;!-- Portfolio --&gt;</w:t>
-      </w:r>
-    </w:p>
-    <w:p>
-      <w:pPr>
-        <w:pStyle w:val="Paragraphedeliste"/>
-        <w:numPr>
-          <w:ilvl w:val="0"/>
-          <w:numId w:val="1"/>
-        </w:numPr>
-        <w:rPr>
-          <w:highlight w:val="yellow"/>
-        </w:rPr>
-      </w:pPr>
-      <w:r>
-        <w:rPr>
-          <w:highlight w:val="yellow"/>
-        </w:rPr>
-        <w:t>&lt;h2 class="</w:t>
+      <w:proofErr w:type="gramStart"/>
+      <w:r>
+        <w:rPr>
+          <w:highlight w:val="yellow"/>
+        </w:rPr>
+        <w:t>&lt;!--</w:t>
+      </w:r>
+      <w:proofErr w:type="gramEnd"/>
+      <w:r>
+        <w:rPr>
+          <w:highlight w:val="yellow"/>
+        </w:rPr>
+        <w:t xml:space="preserve"> Portfolio --&gt;</w:t>
+      </w:r>
+    </w:p>
+    <w:p>
+      <w:pPr>
+        <w:pStyle w:val="Paragraphedeliste"/>
+        <w:numPr>
+          <w:ilvl w:val="0"/>
+          <w:numId w:val="1"/>
+        </w:numPr>
+        <w:rPr>
+          <w:highlight w:val="yellow"/>
+        </w:rPr>
+      </w:pPr>
+      <w:r>
+        <w:rPr>
+          <w:highlight w:val="yellow"/>
+        </w:rPr>
+        <w:t>&lt;</w:t>
+      </w:r>
+      <w:proofErr w:type="gramStart"/>
+      <w:r>
+        <w:rPr>
+          <w:highlight w:val="yellow"/>
+        </w:rPr>
+        <w:t>h</w:t>
+      </w:r>
+      <w:proofErr w:type="gramEnd"/>
+      <w:r>
+        <w:rPr>
+          <w:highlight w:val="yellow"/>
+        </w:rPr>
+        <w:t>2 class="</w:t>
       </w:r>
       <w:proofErr w:type="spellStart"/>
       <w:r>
@@ -1462,29 +1744,51 @@
           <w:highlight w:val="yellow"/>
         </w:rPr>
       </w:pPr>
-      <w:r>
-        <w:rPr>
-          <w:highlight w:val="yellow"/>
-        </w:rPr>
-        <w:t>&lt;!-- Services --&gt;</w:t>
-      </w:r>
-    </w:p>
-    <w:p>
-      <w:pPr>
-        <w:pStyle w:val="Paragraphedeliste"/>
-        <w:numPr>
-          <w:ilvl w:val="0"/>
-          <w:numId w:val="1"/>
-        </w:numPr>
-        <w:rPr>
-          <w:highlight w:val="yellow"/>
-        </w:rPr>
-      </w:pPr>
-      <w:r>
-        <w:rPr>
-          <w:highlight w:val="yellow"/>
-        </w:rPr>
-        <w:t>&lt;h2 class="</w:t>
+      <w:proofErr w:type="gramStart"/>
+      <w:r>
+        <w:rPr>
+          <w:highlight w:val="yellow"/>
+        </w:rPr>
+        <w:t>&lt;!--</w:t>
+      </w:r>
+      <w:proofErr w:type="gramEnd"/>
+      <w:r>
+        <w:rPr>
+          <w:highlight w:val="yellow"/>
+        </w:rPr>
+        <w:t xml:space="preserve"> Services --&gt;</w:t>
+      </w:r>
+    </w:p>
+    <w:p>
+      <w:pPr>
+        <w:pStyle w:val="Paragraphedeliste"/>
+        <w:numPr>
+          <w:ilvl w:val="0"/>
+          <w:numId w:val="1"/>
+        </w:numPr>
+        <w:rPr>
+          <w:highlight w:val="yellow"/>
+        </w:rPr>
+      </w:pPr>
+      <w:r>
+        <w:rPr>
+          <w:highlight w:val="yellow"/>
+        </w:rPr>
+        <w:t>&lt;</w:t>
+      </w:r>
+      <w:proofErr w:type="gramStart"/>
+      <w:r>
+        <w:rPr>
+          <w:highlight w:val="yellow"/>
+        </w:rPr>
+        <w:t>h</w:t>
+      </w:r>
+      <w:proofErr w:type="gramEnd"/>
+      <w:r>
+        <w:rPr>
+          <w:highlight w:val="yellow"/>
+        </w:rPr>
+        <w:t>2 class="</w:t>
       </w:r>
       <w:proofErr w:type="spellStart"/>
       <w:r>
@@ -1516,79 +1820,157 @@
         <w:rPr>
           <w:highlight w:val="yellow"/>
         </w:rPr>
-        <w:t>&lt;h3&gt;Shooting photo&lt;/h3&gt;</w:t>
-      </w:r>
-    </w:p>
-    <w:p>
-      <w:pPr>
-        <w:pStyle w:val="Paragraphedeliste"/>
-        <w:numPr>
-          <w:ilvl w:val="0"/>
-          <w:numId w:val="1"/>
-        </w:numPr>
-        <w:rPr>
-          <w:highlight w:val="yellow"/>
-        </w:rPr>
-      </w:pPr>
-      <w:r>
-        <w:rPr>
-          <w:highlight w:val="yellow"/>
-        </w:rPr>
-        <w:t>&lt;h3&gt;Retouches&lt;/h3&gt;</w:t>
-      </w:r>
-    </w:p>
-    <w:p>
-      <w:pPr>
-        <w:pStyle w:val="Paragraphedeliste"/>
-        <w:numPr>
-          <w:ilvl w:val="0"/>
-          <w:numId w:val="1"/>
-        </w:numPr>
-        <w:rPr>
-          <w:highlight w:val="yellow"/>
-        </w:rPr>
-      </w:pPr>
-      <w:r>
-        <w:rPr>
-          <w:highlight w:val="yellow"/>
-        </w:rPr>
-        <w:t>&lt;h3&gt;Album photos&lt;/h3&gt;</w:t>
-      </w:r>
-    </w:p>
-    <w:p>
-      <w:pPr>
-        <w:pStyle w:val="Paragraphedeliste"/>
-        <w:numPr>
-          <w:ilvl w:val="0"/>
-          <w:numId w:val="1"/>
-        </w:numPr>
-        <w:rPr>
-          <w:highlight w:val="yellow"/>
-        </w:rPr>
-      </w:pPr>
-      <w:r>
-        <w:rPr>
-          <w:highlight w:val="yellow"/>
-        </w:rPr>
-        <w:t>&lt;!-- Contact --&gt;</w:t>
-      </w:r>
-    </w:p>
-    <w:p>
-      <w:pPr>
-        <w:pStyle w:val="Paragraphedeliste"/>
-        <w:numPr>
-          <w:ilvl w:val="0"/>
-          <w:numId w:val="1"/>
-        </w:numPr>
-        <w:rPr>
-          <w:highlight w:val="yellow"/>
-        </w:rPr>
-      </w:pPr>
-      <w:r>
-        <w:rPr>
-          <w:highlight w:val="yellow"/>
-        </w:rPr>
-        <w:t>&lt;h2&gt;Une question ? Une demande de devis ?&lt;/h2&gt;</w:t>
+        <w:t>&lt;</w:t>
+      </w:r>
+      <w:proofErr w:type="gramStart"/>
+      <w:r>
+        <w:rPr>
+          <w:highlight w:val="yellow"/>
+        </w:rPr>
+        <w:t>h</w:t>
+      </w:r>
+      <w:proofErr w:type="gramEnd"/>
+      <w:r>
+        <w:rPr>
+          <w:highlight w:val="yellow"/>
+        </w:rPr>
+        <w:t>3&gt;Shooting photo&lt;/h3&gt;</w:t>
+      </w:r>
+    </w:p>
+    <w:p>
+      <w:pPr>
+        <w:pStyle w:val="Paragraphedeliste"/>
+        <w:numPr>
+          <w:ilvl w:val="0"/>
+          <w:numId w:val="1"/>
+        </w:numPr>
+        <w:rPr>
+          <w:highlight w:val="yellow"/>
+        </w:rPr>
+      </w:pPr>
+      <w:r>
+        <w:rPr>
+          <w:highlight w:val="yellow"/>
+        </w:rPr>
+        <w:t>&lt;</w:t>
+      </w:r>
+      <w:proofErr w:type="gramStart"/>
+      <w:r>
+        <w:rPr>
+          <w:highlight w:val="yellow"/>
+        </w:rPr>
+        <w:t>h</w:t>
+      </w:r>
+      <w:proofErr w:type="gramEnd"/>
+      <w:r>
+        <w:rPr>
+          <w:highlight w:val="yellow"/>
+        </w:rPr>
+        <w:t>3&gt;Retouches&lt;/h3&gt;</w:t>
+      </w:r>
+    </w:p>
+    <w:p>
+      <w:pPr>
+        <w:pStyle w:val="Paragraphedeliste"/>
+        <w:numPr>
+          <w:ilvl w:val="0"/>
+          <w:numId w:val="1"/>
+        </w:numPr>
+        <w:rPr>
+          <w:highlight w:val="yellow"/>
+        </w:rPr>
+      </w:pPr>
+      <w:r>
+        <w:rPr>
+          <w:highlight w:val="yellow"/>
+        </w:rPr>
+        <w:t>&lt;</w:t>
+      </w:r>
+      <w:proofErr w:type="gramStart"/>
+      <w:r>
+        <w:rPr>
+          <w:highlight w:val="yellow"/>
+        </w:rPr>
+        <w:t>h</w:t>
+      </w:r>
+      <w:proofErr w:type="gramEnd"/>
+      <w:r>
+        <w:rPr>
+          <w:highlight w:val="yellow"/>
+        </w:rPr>
+        <w:t>3&gt;Album photos&lt;/h3&gt;</w:t>
+      </w:r>
+    </w:p>
+    <w:p>
+      <w:pPr>
+        <w:pStyle w:val="Paragraphedeliste"/>
+        <w:numPr>
+          <w:ilvl w:val="0"/>
+          <w:numId w:val="1"/>
+        </w:numPr>
+        <w:rPr>
+          <w:highlight w:val="yellow"/>
+        </w:rPr>
+      </w:pPr>
+      <w:proofErr w:type="gramStart"/>
+      <w:r>
+        <w:rPr>
+          <w:highlight w:val="yellow"/>
+        </w:rPr>
+        <w:t>&lt;!--</w:t>
+      </w:r>
+      <w:proofErr w:type="gramEnd"/>
+      <w:r>
+        <w:rPr>
+          <w:highlight w:val="yellow"/>
+        </w:rPr>
+        <w:t xml:space="preserve"> Contact --&gt;</w:t>
+      </w:r>
+    </w:p>
+    <w:p>
+      <w:pPr>
+        <w:pStyle w:val="Paragraphedeliste"/>
+        <w:numPr>
+          <w:ilvl w:val="0"/>
+          <w:numId w:val="1"/>
+        </w:numPr>
+        <w:rPr>
+          <w:highlight w:val="yellow"/>
+        </w:rPr>
+      </w:pPr>
+      <w:r>
+        <w:rPr>
+          <w:highlight w:val="yellow"/>
+        </w:rPr>
+        <w:t>&lt;</w:t>
+      </w:r>
+      <w:proofErr w:type="gramStart"/>
+      <w:r>
+        <w:rPr>
+          <w:highlight w:val="yellow"/>
+        </w:rPr>
+        <w:t>h</w:t>
+      </w:r>
+      <w:proofErr w:type="gramEnd"/>
+      <w:r>
+        <w:rPr>
+          <w:highlight w:val="yellow"/>
+        </w:rPr>
+        <w:t>2&gt;Une question ? Une demande de devis</w:t>
+      </w:r>
+      <w:proofErr w:type="gramStart"/>
+      <w:r>
+        <w:rPr>
+          <w:highlight w:val="yellow"/>
+        </w:rPr>
+        <w:t xml:space="preserve"> ?&lt;</w:t>
+      </w:r>
+      <w:proofErr w:type="gramEnd"/>
+      <w:r>
+        <w:rPr>
+          <w:highlight w:val="yellow"/>
+        </w:rPr>
+        <w:t>/h2&gt;</w:t>
       </w:r>
     </w:p>
     <w:p>
@@ -1663,11 +2045,19 @@
           <w:highlight w:val="green"/>
         </w:rPr>
       </w:pPr>
-      <w:r>
-        <w:rPr>
-          <w:highlight w:val="green"/>
-        </w:rPr>
-        <w:t>améliorer l’</w:t>
+      <w:proofErr w:type="gramStart"/>
+      <w:r>
+        <w:rPr>
+          <w:highlight w:val="green"/>
+        </w:rPr>
+        <w:t>améliorer</w:t>
+      </w:r>
+      <w:proofErr w:type="gramEnd"/>
+      <w:r>
+        <w:rPr>
+          <w:highlight w:val="green"/>
+        </w:rPr>
+        <w:t xml:space="preserve"> l’</w:t>
       </w:r>
       <w:r>
         <w:rPr>
@@ -1695,11 +2085,19 @@
           <w:highlight w:val="green"/>
         </w:rPr>
       </w:pPr>
-      <w:r>
-        <w:rPr>
-          <w:highlight w:val="green"/>
-        </w:rPr>
-        <w:t xml:space="preserve">renforcer la </w:t>
+      <w:proofErr w:type="gramStart"/>
+      <w:r>
+        <w:rPr>
+          <w:highlight w:val="green"/>
+        </w:rPr>
+        <w:t>renforcer</w:t>
+      </w:r>
+      <w:proofErr w:type="gramEnd"/>
+      <w:r>
+        <w:rPr>
+          <w:highlight w:val="green"/>
+        </w:rPr>
+        <w:t xml:space="preserve"> la </w:t>
       </w:r>
       <w:r>
         <w:rPr>
@@ -1727,11 +2125,19 @@
           <w:highlight w:val="green"/>
         </w:rPr>
       </w:pPr>
-      <w:r>
-        <w:rPr>
-          <w:highlight w:val="green"/>
-        </w:rPr>
-        <w:t>et structurer clairement ton contenu.</w:t>
+      <w:proofErr w:type="gramStart"/>
+      <w:r>
+        <w:rPr>
+          <w:highlight w:val="green"/>
+        </w:rPr>
+        <w:t>et</w:t>
+      </w:r>
+      <w:proofErr w:type="gramEnd"/>
+      <w:r>
+        <w:rPr>
+          <w:highlight w:val="green"/>
+        </w:rPr>
+        <w:t xml:space="preserve"> structurer clairement ton contenu.</w:t>
       </w:r>
     </w:p>
     <w:p>
@@ -1818,29 +2224,45 @@
           <w:highlight w:val="green"/>
         </w:rPr>
       </w:pPr>
+      <w:proofErr w:type="gramStart"/>
       <w:r>
         <w:rPr>
           <w:highlight w:val="green"/>
         </w:rPr>
         <w:t>html</w:t>
       </w:r>
-    </w:p>
-    <w:p>
-      <w:pPr>
-        <w:pStyle w:val="Paragraphedeliste"/>
-        <w:numPr>
-          <w:ilvl w:val="0"/>
-          <w:numId w:val="1"/>
-        </w:numPr>
-        <w:rPr>
-          <w:highlight w:val="green"/>
-        </w:rPr>
-      </w:pPr>
-      <w:r>
-        <w:rPr>
-          <w:highlight w:val="green"/>
-        </w:rPr>
-        <w:t xml:space="preserve">  &lt;!-- about, </w:t>
+      <w:proofErr w:type="gramEnd"/>
+    </w:p>
+    <w:p>
+      <w:pPr>
+        <w:pStyle w:val="Paragraphedeliste"/>
+        <w:numPr>
+          <w:ilvl w:val="0"/>
+          <w:numId w:val="1"/>
+        </w:numPr>
+        <w:rPr>
+          <w:highlight w:val="green"/>
+        </w:rPr>
+      </w:pPr>
+      <w:r>
+        <w:rPr>
+          <w:highlight w:val="green"/>
+        </w:rPr>
+        <w:t xml:space="preserve">  </w:t>
+      </w:r>
+      <w:proofErr w:type="gramStart"/>
+      <w:r>
+        <w:rPr>
+          <w:highlight w:val="green"/>
+        </w:rPr>
+        <w:t>&lt;!--</w:t>
+      </w:r>
+      <w:proofErr w:type="gramEnd"/>
+      <w:r>
+        <w:rPr>
+          <w:highlight w:val="green"/>
+        </w:rPr>
+        <w:t xml:space="preserve"> about, </w:t>
       </w:r>
       <w:proofErr w:type="spellStart"/>
       <w:r>
@@ -1912,25 +2334,53 @@
         <w:rPr>
           <w:highlight w:val="green"/>
         </w:rPr>
-        <w:t>&lt;section id="about"&gt;...&lt;/section&gt;</w:t>
-      </w:r>
-    </w:p>
-    <w:p>
-      <w:pPr>
-        <w:pStyle w:val="Paragraphedeliste"/>
-        <w:numPr>
-          <w:ilvl w:val="0"/>
-          <w:numId w:val="1"/>
-        </w:numPr>
-        <w:rPr>
-          <w:highlight w:val="green"/>
-        </w:rPr>
-      </w:pPr>
-      <w:r>
-        <w:rPr>
-          <w:highlight w:val="green"/>
-        </w:rPr>
-        <w:t>&lt;section id="</w:t>
+        <w:t>&lt;</w:t>
+      </w:r>
+      <w:proofErr w:type="gramStart"/>
+      <w:r>
+        <w:rPr>
+          <w:highlight w:val="green"/>
+        </w:rPr>
+        <w:t>section</w:t>
+      </w:r>
+      <w:proofErr w:type="gramEnd"/>
+      <w:r>
+        <w:rPr>
+          <w:highlight w:val="green"/>
+        </w:rPr>
+        <w:t xml:space="preserve"> id="about"&gt;...&lt;/section&gt;</w:t>
+      </w:r>
+    </w:p>
+    <w:p>
+      <w:pPr>
+        <w:pStyle w:val="Paragraphedeliste"/>
+        <w:numPr>
+          <w:ilvl w:val="0"/>
+          <w:numId w:val="1"/>
+        </w:numPr>
+        <w:rPr>
+          <w:highlight w:val="green"/>
+        </w:rPr>
+      </w:pPr>
+      <w:r>
+        <w:rPr>
+          <w:highlight w:val="green"/>
+        </w:rPr>
+        <w:t>&lt;</w:t>
+      </w:r>
+      <w:proofErr w:type="gramStart"/>
+      <w:r>
+        <w:rPr>
+          <w:highlight w:val="green"/>
+        </w:rPr>
+        <w:t>section</w:t>
+      </w:r>
+      <w:proofErr w:type="gramEnd"/>
+      <w:r>
+        <w:rPr>
+          <w:highlight w:val="green"/>
+        </w:rPr>
+        <w:t xml:space="preserve"> id="</w:t>
       </w:r>
       <w:proofErr w:type="spellStart"/>
       <w:r>
@@ -1962,25 +2412,53 @@
         <w:rPr>
           <w:highlight w:val="green"/>
         </w:rPr>
-        <w:t>&lt;section id="services"&gt;...&lt;/section&gt;</w:t>
-      </w:r>
-    </w:p>
-    <w:p>
-      <w:pPr>
-        <w:pStyle w:val="Paragraphedeliste"/>
-        <w:numPr>
-          <w:ilvl w:val="0"/>
-          <w:numId w:val="1"/>
-        </w:numPr>
-        <w:rPr>
-          <w:highlight w:val="green"/>
-        </w:rPr>
-      </w:pPr>
-      <w:r>
-        <w:rPr>
-          <w:highlight w:val="green"/>
-        </w:rPr>
-        <w:t>&lt;section id="contact"&gt;...&lt;/section&gt;</w:t>
+        <w:t>&lt;</w:t>
+      </w:r>
+      <w:proofErr w:type="gramStart"/>
+      <w:r>
+        <w:rPr>
+          <w:highlight w:val="green"/>
+        </w:rPr>
+        <w:t>section</w:t>
+      </w:r>
+      <w:proofErr w:type="gramEnd"/>
+      <w:r>
+        <w:rPr>
+          <w:highlight w:val="green"/>
+        </w:rPr>
+        <w:t xml:space="preserve"> id="services"&gt;...&lt;/section&gt;</w:t>
+      </w:r>
+    </w:p>
+    <w:p>
+      <w:pPr>
+        <w:pStyle w:val="Paragraphedeliste"/>
+        <w:numPr>
+          <w:ilvl w:val="0"/>
+          <w:numId w:val="1"/>
+        </w:numPr>
+        <w:rPr>
+          <w:highlight w:val="green"/>
+        </w:rPr>
+      </w:pPr>
+      <w:r>
+        <w:rPr>
+          <w:highlight w:val="green"/>
+        </w:rPr>
+        <w:t>&lt;</w:t>
+      </w:r>
+      <w:proofErr w:type="gramStart"/>
+      <w:r>
+        <w:rPr>
+          <w:highlight w:val="green"/>
+        </w:rPr>
+        <w:t>section</w:t>
+      </w:r>
+      <w:proofErr w:type="gramEnd"/>
+      <w:r>
+        <w:rPr>
+          <w:highlight w:val="green"/>
+        </w:rPr>
+        <w:t xml:space="preserve"> id="contact"&gt;...&lt;/section&gt;</w:t>
       </w:r>
     </w:p>
     <w:p>
@@ -2020,43 +2498,85 @@
         <w:rPr>
           <w:highlight w:val="green"/>
         </w:rPr>
-        <w:t>&lt;section id="about"&gt;</w:t>
-      </w:r>
-    </w:p>
-    <w:p>
-      <w:pPr>
-        <w:pStyle w:val="Paragraphedeliste"/>
-        <w:numPr>
-          <w:ilvl w:val="0"/>
-          <w:numId w:val="1"/>
-        </w:numPr>
-        <w:rPr>
-          <w:highlight w:val="green"/>
-        </w:rPr>
-      </w:pPr>
-      <w:r>
-        <w:rPr>
-          <w:highlight w:val="green"/>
-        </w:rPr>
-        <w:t xml:space="preserve">  &lt;header&gt;</w:t>
-      </w:r>
-    </w:p>
-    <w:p>
-      <w:pPr>
-        <w:pStyle w:val="Paragraphedeliste"/>
-        <w:numPr>
-          <w:ilvl w:val="0"/>
-          <w:numId w:val="1"/>
-        </w:numPr>
-        <w:rPr>
-          <w:highlight w:val="green"/>
-        </w:rPr>
-      </w:pPr>
-      <w:r>
-        <w:rPr>
-          <w:highlight w:val="green"/>
-        </w:rPr>
-        <w:t xml:space="preserve">    &lt;h2&gt;À propos&lt;/h2&gt;</w:t>
+        <w:t>&lt;</w:t>
+      </w:r>
+      <w:proofErr w:type="gramStart"/>
+      <w:r>
+        <w:rPr>
+          <w:highlight w:val="green"/>
+        </w:rPr>
+        <w:t>section</w:t>
+      </w:r>
+      <w:proofErr w:type="gramEnd"/>
+      <w:r>
+        <w:rPr>
+          <w:highlight w:val="green"/>
+        </w:rPr>
+        <w:t xml:space="preserve"> id="about"&gt;</w:t>
+      </w:r>
+    </w:p>
+    <w:p>
+      <w:pPr>
+        <w:pStyle w:val="Paragraphedeliste"/>
+        <w:numPr>
+          <w:ilvl w:val="0"/>
+          <w:numId w:val="1"/>
+        </w:numPr>
+        <w:rPr>
+          <w:highlight w:val="green"/>
+        </w:rPr>
+      </w:pPr>
+      <w:r>
+        <w:rPr>
+          <w:highlight w:val="green"/>
+        </w:rPr>
+        <w:t xml:space="preserve">  &lt;</w:t>
+      </w:r>
+      <w:proofErr w:type="gramStart"/>
+      <w:r>
+        <w:rPr>
+          <w:highlight w:val="green"/>
+        </w:rPr>
+        <w:t>header</w:t>
+      </w:r>
+      <w:proofErr w:type="gramEnd"/>
+      <w:r>
+        <w:rPr>
+          <w:highlight w:val="green"/>
+        </w:rPr>
+        <w:t>&gt;</w:t>
+      </w:r>
+    </w:p>
+    <w:p>
+      <w:pPr>
+        <w:pStyle w:val="Paragraphedeliste"/>
+        <w:numPr>
+          <w:ilvl w:val="0"/>
+          <w:numId w:val="1"/>
+        </w:numPr>
+        <w:rPr>
+          <w:highlight w:val="green"/>
+        </w:rPr>
+      </w:pPr>
+      <w:r>
+        <w:rPr>
+          <w:highlight w:val="green"/>
+        </w:rPr>
+        <w:t xml:space="preserve">    &lt;</w:t>
+      </w:r>
+      <w:proofErr w:type="gramStart"/>
+      <w:r>
+        <w:rPr>
+          <w:highlight w:val="green"/>
+        </w:rPr>
+        <w:t>h</w:t>
+      </w:r>
+      <w:proofErr w:type="gramEnd"/>
+      <w:r>
+        <w:rPr>
+          <w:highlight w:val="green"/>
+        </w:rPr>
+        <w:t>2&gt;À propos&lt;/h2&gt;</w:t>
       </w:r>
     </w:p>
     <w:p>
@@ -2150,25 +2670,53 @@
         <w:rPr>
           <w:highlight w:val="green"/>
         </w:rPr>
-        <w:t>&lt;article class="service"&gt;</w:t>
-      </w:r>
-    </w:p>
-    <w:p>
-      <w:pPr>
-        <w:pStyle w:val="Paragraphedeliste"/>
-        <w:numPr>
-          <w:ilvl w:val="0"/>
-          <w:numId w:val="1"/>
-        </w:numPr>
-        <w:rPr>
-          <w:highlight w:val="green"/>
-        </w:rPr>
-      </w:pPr>
-      <w:r>
-        <w:rPr>
-          <w:highlight w:val="green"/>
-        </w:rPr>
-        <w:t xml:space="preserve">  &lt;h3&gt;Shooting photo&lt;/h3&gt;</w:t>
+        <w:t>&lt;</w:t>
+      </w:r>
+      <w:proofErr w:type="gramStart"/>
+      <w:r>
+        <w:rPr>
+          <w:highlight w:val="green"/>
+        </w:rPr>
+        <w:t>article</w:t>
+      </w:r>
+      <w:proofErr w:type="gramEnd"/>
+      <w:r>
+        <w:rPr>
+          <w:highlight w:val="green"/>
+        </w:rPr>
+        <w:t xml:space="preserve"> class="service"&gt;</w:t>
+      </w:r>
+    </w:p>
+    <w:p>
+      <w:pPr>
+        <w:pStyle w:val="Paragraphedeliste"/>
+        <w:numPr>
+          <w:ilvl w:val="0"/>
+          <w:numId w:val="1"/>
+        </w:numPr>
+        <w:rPr>
+          <w:highlight w:val="green"/>
+        </w:rPr>
+      </w:pPr>
+      <w:r>
+        <w:rPr>
+          <w:highlight w:val="green"/>
+        </w:rPr>
+        <w:t xml:space="preserve">  &lt;</w:t>
+      </w:r>
+      <w:proofErr w:type="gramStart"/>
+      <w:r>
+        <w:rPr>
+          <w:highlight w:val="green"/>
+        </w:rPr>
+        <w:t>h</w:t>
+      </w:r>
+      <w:proofErr w:type="gramEnd"/>
+      <w:r>
+        <w:rPr>
+          <w:highlight w:val="green"/>
+        </w:rPr>
+        <w:t>3&gt;Shooting photo&lt;/h3&gt;</w:t>
       </w:r>
     </w:p>
     <w:p>
@@ -2253,25 +2801,53 @@
         <w:rPr>
           <w:highlight w:val="green"/>
         </w:rPr>
-        <w:t>&lt;main&gt;</w:t>
-      </w:r>
-    </w:p>
-    <w:p>
-      <w:pPr>
-        <w:pStyle w:val="Paragraphedeliste"/>
-        <w:numPr>
-          <w:ilvl w:val="0"/>
-          <w:numId w:val="1"/>
-        </w:numPr>
-        <w:rPr>
-          <w:highlight w:val="green"/>
-        </w:rPr>
-      </w:pPr>
-      <w:r>
-        <w:rPr>
-          <w:highlight w:val="green"/>
-        </w:rPr>
-        <w:t xml:space="preserve">  &lt;section id="about"&gt;</w:t>
+        <w:t>&lt;</w:t>
+      </w:r>
+      <w:proofErr w:type="gramStart"/>
+      <w:r>
+        <w:rPr>
+          <w:highlight w:val="green"/>
+        </w:rPr>
+        <w:t>main</w:t>
+      </w:r>
+      <w:proofErr w:type="gramEnd"/>
+      <w:r>
+        <w:rPr>
+          <w:highlight w:val="green"/>
+        </w:rPr>
+        <w:t>&gt;</w:t>
+      </w:r>
+    </w:p>
+    <w:p>
+      <w:pPr>
+        <w:pStyle w:val="Paragraphedeliste"/>
+        <w:numPr>
+          <w:ilvl w:val="0"/>
+          <w:numId w:val="1"/>
+        </w:numPr>
+        <w:rPr>
+          <w:highlight w:val="green"/>
+        </w:rPr>
+      </w:pPr>
+      <w:r>
+        <w:rPr>
+          <w:highlight w:val="green"/>
+        </w:rPr>
+        <w:t xml:space="preserve">  &lt;</w:t>
+      </w:r>
+      <w:proofErr w:type="gramStart"/>
+      <w:r>
+        <w:rPr>
+          <w:highlight w:val="green"/>
+        </w:rPr>
+        <w:t>section</w:t>
+      </w:r>
+      <w:proofErr w:type="gramEnd"/>
+      <w:r>
+        <w:rPr>
+          <w:highlight w:val="green"/>
+        </w:rPr>
+        <w:t xml:space="preserve"> id="about"&gt;</w:t>
       </w:r>
     </w:p>
     <w:p>
@@ -2290,25 +2866,53 @@
           <w:highlight w:val="green"/>
         </w:rPr>
         <w:lastRenderedPageBreak/>
-        <w:t xml:space="preserve">    &lt;header&gt;</w:t>
-      </w:r>
-    </w:p>
-    <w:p>
-      <w:pPr>
-        <w:pStyle w:val="Paragraphedeliste"/>
-        <w:numPr>
-          <w:ilvl w:val="0"/>
-          <w:numId w:val="1"/>
-        </w:numPr>
-        <w:rPr>
-          <w:highlight w:val="green"/>
-        </w:rPr>
-      </w:pPr>
-      <w:r>
-        <w:rPr>
-          <w:highlight w:val="green"/>
-        </w:rPr>
-        <w:t xml:space="preserve">      &lt;h2&gt;À propos&lt;/h2&gt;</w:t>
+        <w:t xml:space="preserve">    &lt;</w:t>
+      </w:r>
+      <w:proofErr w:type="gramStart"/>
+      <w:r>
+        <w:rPr>
+          <w:highlight w:val="green"/>
+        </w:rPr>
+        <w:t>header</w:t>
+      </w:r>
+      <w:proofErr w:type="gramEnd"/>
+      <w:r>
+        <w:rPr>
+          <w:highlight w:val="green"/>
+        </w:rPr>
+        <w:t>&gt;</w:t>
+      </w:r>
+    </w:p>
+    <w:p>
+      <w:pPr>
+        <w:pStyle w:val="Paragraphedeliste"/>
+        <w:numPr>
+          <w:ilvl w:val="0"/>
+          <w:numId w:val="1"/>
+        </w:numPr>
+        <w:rPr>
+          <w:highlight w:val="green"/>
+        </w:rPr>
+      </w:pPr>
+      <w:r>
+        <w:rPr>
+          <w:highlight w:val="green"/>
+        </w:rPr>
+        <w:t xml:space="preserve">      &lt;</w:t>
+      </w:r>
+      <w:proofErr w:type="gramStart"/>
+      <w:r>
+        <w:rPr>
+          <w:highlight w:val="green"/>
+        </w:rPr>
+        <w:t>h</w:t>
+      </w:r>
+      <w:proofErr w:type="gramEnd"/>
+      <w:r>
+        <w:rPr>
+          <w:highlight w:val="green"/>
+        </w:rPr>
+        <w:t>2&gt;À propos&lt;/h2&gt;</w:t>
       </w:r>
     </w:p>
     <w:p>
@@ -2344,7 +2948,21 @@
         <w:rPr>
           <w:highlight w:val="green"/>
         </w:rPr>
-        <w:t xml:space="preserve">    &lt;div class="</w:t>
+        <w:t xml:space="preserve">    &lt;</w:t>
+      </w:r>
+      <w:proofErr w:type="gramStart"/>
+      <w:r>
+        <w:rPr>
+          <w:highlight w:val="green"/>
+        </w:rPr>
+        <w:t>div</w:t>
+      </w:r>
+      <w:proofErr w:type="gramEnd"/>
+      <w:r>
+        <w:rPr>
+          <w:highlight w:val="green"/>
+        </w:rPr>
+        <w:t xml:space="preserve"> class="</w:t>
       </w:r>
       <w:proofErr w:type="spellStart"/>
       <w:r>
@@ -2393,6 +3011,7 @@
         <w:t xml:space="preserve">      &lt;</w:t>
       </w:r>
       <w:proofErr w:type="spellStart"/>
+      <w:proofErr w:type="gramStart"/>
       <w:r>
         <w:rPr>
           <w:highlight w:val="green"/>
@@ -2400,6 +3019,7 @@
         <w:t>img</w:t>
       </w:r>
       <w:proofErr w:type="spellEnd"/>
+      <w:proofErr w:type="gramEnd"/>
       <w:r>
         <w:rPr>
           <w:highlight w:val="green"/>
@@ -2440,43 +3060,85 @@
         <w:rPr>
           <w:highlight w:val="green"/>
         </w:rPr>
-        <w:t xml:space="preserve">    &lt;div id="about-me"&gt;</w:t>
-      </w:r>
-    </w:p>
-    <w:p>
-      <w:pPr>
-        <w:pStyle w:val="Paragraphedeliste"/>
-        <w:numPr>
-          <w:ilvl w:val="0"/>
-          <w:numId w:val="1"/>
-        </w:numPr>
-        <w:rPr>
-          <w:highlight w:val="green"/>
-        </w:rPr>
-      </w:pPr>
-      <w:r>
-        <w:rPr>
-          <w:highlight w:val="green"/>
-        </w:rPr>
-        <w:t xml:space="preserve">      &lt;h3&gt;A propos de moi&lt;/h3&gt;</w:t>
-      </w:r>
-    </w:p>
-    <w:p>
-      <w:pPr>
-        <w:pStyle w:val="Paragraphedeliste"/>
-        <w:numPr>
-          <w:ilvl w:val="0"/>
-          <w:numId w:val="1"/>
-        </w:numPr>
-        <w:rPr>
-          <w:highlight w:val="green"/>
-        </w:rPr>
-      </w:pPr>
-      <w:r>
-        <w:rPr>
-          <w:highlight w:val="green"/>
-        </w:rPr>
-        <w:t xml:space="preserve">      &lt;h4 class="about-</w:t>
+        <w:t xml:space="preserve">    &lt;</w:t>
+      </w:r>
+      <w:proofErr w:type="gramStart"/>
+      <w:r>
+        <w:rPr>
+          <w:highlight w:val="green"/>
+        </w:rPr>
+        <w:t>div</w:t>
+      </w:r>
+      <w:proofErr w:type="gramEnd"/>
+      <w:r>
+        <w:rPr>
+          <w:highlight w:val="green"/>
+        </w:rPr>
+        <w:t xml:space="preserve"> id="about-me"&gt;</w:t>
+      </w:r>
+    </w:p>
+    <w:p>
+      <w:pPr>
+        <w:pStyle w:val="Paragraphedeliste"/>
+        <w:numPr>
+          <w:ilvl w:val="0"/>
+          <w:numId w:val="1"/>
+        </w:numPr>
+        <w:rPr>
+          <w:highlight w:val="green"/>
+        </w:rPr>
+      </w:pPr>
+      <w:r>
+        <w:rPr>
+          <w:highlight w:val="green"/>
+        </w:rPr>
+        <w:t xml:space="preserve">      &lt;</w:t>
+      </w:r>
+      <w:proofErr w:type="gramStart"/>
+      <w:r>
+        <w:rPr>
+          <w:highlight w:val="green"/>
+        </w:rPr>
+        <w:t>h</w:t>
+      </w:r>
+      <w:proofErr w:type="gramEnd"/>
+      <w:r>
+        <w:rPr>
+          <w:highlight w:val="green"/>
+        </w:rPr>
+        <w:t>3&gt;A propos de moi&lt;/h3&gt;</w:t>
+      </w:r>
+    </w:p>
+    <w:p>
+      <w:pPr>
+        <w:pStyle w:val="Paragraphedeliste"/>
+        <w:numPr>
+          <w:ilvl w:val="0"/>
+          <w:numId w:val="1"/>
+        </w:numPr>
+        <w:rPr>
+          <w:highlight w:val="green"/>
+        </w:rPr>
+      </w:pPr>
+      <w:r>
+        <w:rPr>
+          <w:highlight w:val="green"/>
+        </w:rPr>
+        <w:t xml:space="preserve">      &lt;</w:t>
+      </w:r>
+      <w:proofErr w:type="gramStart"/>
+      <w:r>
+        <w:rPr>
+          <w:highlight w:val="green"/>
+        </w:rPr>
+        <w:t>h</w:t>
+      </w:r>
+      <w:proofErr w:type="gramEnd"/>
+      <w:r>
+        <w:rPr>
+          <w:highlight w:val="green"/>
+        </w:rPr>
+        <w:t>4 class="about-</w:t>
       </w:r>
       <w:proofErr w:type="spellStart"/>
       <w:r>
@@ -2508,7 +3170,21 @@
         <w:rPr>
           <w:highlight w:val="green"/>
         </w:rPr>
-        <w:t xml:space="preserve">      &lt;p&gt;Nous passons notre vie à chercher le bonheur...&lt;/p&gt;</w:t>
+        <w:t xml:space="preserve">      &lt;</w:t>
+      </w:r>
+      <w:proofErr w:type="gramStart"/>
+      <w:r>
+        <w:rPr>
+          <w:highlight w:val="green"/>
+        </w:rPr>
+        <w:t>p</w:t>
+      </w:r>
+      <w:proofErr w:type="gramEnd"/>
+      <w:r>
+        <w:rPr>
+          <w:highlight w:val="green"/>
+        </w:rPr>
+        <w:t>&gt;Nous passons notre vie à chercher le bonheur...&lt;/p&gt;</w:t>
       </w:r>
     </w:p>
     <w:p>
@@ -2574,25 +3250,53 @@
         <w:rPr>
           <w:highlight w:val="green"/>
         </w:rPr>
-        <w:t xml:space="preserve">  &lt;!-- Répéter pour les autres blocs --&gt;</w:t>
-      </w:r>
-    </w:p>
-    <w:p>
-      <w:pPr>
-        <w:pStyle w:val="Paragraphedeliste"/>
-        <w:numPr>
-          <w:ilvl w:val="0"/>
-          <w:numId w:val="1"/>
-        </w:numPr>
-        <w:rPr>
-          <w:highlight w:val="green"/>
-        </w:rPr>
-      </w:pPr>
-      <w:r>
-        <w:rPr>
-          <w:highlight w:val="green"/>
-        </w:rPr>
-        <w:t xml:space="preserve">Maj des flèches et les indicateur de </w:t>
+        <w:t xml:space="preserve">  </w:t>
+      </w:r>
+      <w:proofErr w:type="gramStart"/>
+      <w:r>
+        <w:rPr>
+          <w:highlight w:val="green"/>
+        </w:rPr>
+        <w:t>&lt;!--</w:t>
+      </w:r>
+      <w:proofErr w:type="gramEnd"/>
+      <w:r>
+        <w:rPr>
+          <w:highlight w:val="green"/>
+        </w:rPr>
+        <w:t xml:space="preserve"> Répéter pour les autres blocs --&gt;</w:t>
+      </w:r>
+    </w:p>
+    <w:p>
+      <w:pPr>
+        <w:pStyle w:val="Paragraphedeliste"/>
+        <w:numPr>
+          <w:ilvl w:val="0"/>
+          <w:numId w:val="1"/>
+        </w:numPr>
+        <w:rPr>
+          <w:highlight w:val="green"/>
+        </w:rPr>
+      </w:pPr>
+      <w:r>
+        <w:rPr>
+          <w:highlight w:val="green"/>
+        </w:rPr>
+        <w:t xml:space="preserve">Maj des flèches et </w:t>
+      </w:r>
+      <w:proofErr w:type="gramStart"/>
+      <w:r>
+        <w:rPr>
+          <w:highlight w:val="green"/>
+        </w:rPr>
+        <w:t>les indicateur</w:t>
+      </w:r>
+      <w:proofErr w:type="gramEnd"/>
+      <w:r>
+        <w:rPr>
+          <w:highlight w:val="green"/>
+        </w:rPr>
+        <w:t xml:space="preserve"> de </w:t>
       </w:r>
       <w:proofErr w:type="spellStart"/>
       <w:r>
@@ -2738,87 +3442,153 @@
         <w:rPr>
           <w:highlight w:val="green"/>
         </w:rPr>
-        <w:t xml:space="preserve">Donner les tailles aux </w:t>
+        <w:t>Donner les tailles aux tou</w:t>
+      </w:r>
+      <w:r>
+        <w:rPr>
+          <w:highlight w:val="green"/>
+        </w:rPr>
+        <w:t>s</w:t>
+      </w:r>
+      <w:r>
+        <w:rPr>
+          <w:highlight w:val="green"/>
+        </w:rPr>
+        <w:t xml:space="preserve"> les images (photo de </w:t>
       </w:r>
       <w:proofErr w:type="spellStart"/>
       <w:r>
         <w:rPr>
           <w:highlight w:val="green"/>
         </w:rPr>
-        <w:t>tou</w:t>
+        <w:t>nina</w:t>
       </w:r>
       <w:proofErr w:type="spellEnd"/>
       <w:r>
         <w:rPr>
           <w:highlight w:val="green"/>
         </w:rPr>
-        <w:t xml:space="preserve"> les images (photo de </w:t>
+        <w:t xml:space="preserve"> en </w:t>
       </w:r>
       <w:proofErr w:type="spellStart"/>
       <w:r>
         <w:rPr>
           <w:highlight w:val="green"/>
         </w:rPr>
-        <w:t>nina</w:t>
+        <w:t>css</w:t>
       </w:r>
       <w:proofErr w:type="spellEnd"/>
       <w:r>
         <w:rPr>
           <w:highlight w:val="green"/>
         </w:rPr>
-        <w:t xml:space="preserve"> en </w:t>
-      </w:r>
+        <w:t>)</w:t>
+      </w:r>
+    </w:p>
+    <w:p>
+      <w:pPr>
+        <w:pStyle w:val="Paragraphedeliste"/>
+        <w:numPr>
+          <w:ilvl w:val="0"/>
+          <w:numId w:val="1"/>
+        </w:numPr>
+        <w:rPr>
+          <w:highlight w:val="green"/>
+        </w:rPr>
+      </w:pPr>
+      <w:r>
+        <w:rPr>
+          <w:highlight w:val="green"/>
+        </w:rPr>
+        <w:t>Clavier, tab, navigation</w:t>
+      </w:r>
+    </w:p>
+    <w:p>
+      <w:pPr>
+        <w:pStyle w:val="Paragraphedeliste"/>
+        <w:ind w:left="360"/>
+        <w:rPr>
+          <w:highlight w:val="green"/>
+        </w:rPr>
+      </w:pPr>
       <w:proofErr w:type="spellStart"/>
       <w:r>
         <w:rPr>
           <w:highlight w:val="green"/>
         </w:rPr>
-        <w:t>css</w:t>
+        <w:t>Microdonnéss</w:t>
       </w:r>
       <w:proofErr w:type="spellEnd"/>
       <w:r>
         <w:rPr>
           <w:highlight w:val="green"/>
         </w:rPr>
-        <w:t>)</w:t>
-      </w:r>
-    </w:p>
-    <w:p>
-      <w:pPr>
-        <w:pStyle w:val="Paragraphedeliste"/>
-        <w:numPr>
-          <w:ilvl w:val="0"/>
-          <w:numId w:val="1"/>
-        </w:numPr>
-        <w:rPr>
-          <w:highlight w:val="green"/>
-        </w:rPr>
-      </w:pPr>
-      <w:r>
-        <w:rPr>
-          <w:highlight w:val="green"/>
-        </w:rPr>
-        <w:t>Clavier, tab, navigation</w:t>
-      </w:r>
-    </w:p>
-    <w:p>
-      <w:pPr>
-        <w:pStyle w:val="Paragraphedeliste"/>
-        <w:numPr>
-          <w:ilvl w:val="0"/>
-          <w:numId w:val="1"/>
-        </w:numPr>
-        <w:rPr>
-          <w:highlight w:val="green"/>
-        </w:rPr>
-      </w:pPr>
-    </w:p>
-    <w:p>
-      <w:pPr>
-        <w:pStyle w:val="Paragraphedeliste"/>
-        <w:ind w:left="360"/>
-        <w:rPr>
-          <w:highlight w:val="magenta"/>
+        <w:t xml:space="preserve">, </w:t>
+      </w:r>
+      <w:proofErr w:type="spellStart"/>
+      <w:r>
+        <w:rPr>
+          <w:highlight w:val="green"/>
+        </w:rPr>
+        <w:t>ref</w:t>
+      </w:r>
+      <w:proofErr w:type="spellEnd"/>
+      <w:r>
+        <w:rPr>
+          <w:highlight w:val="green"/>
+        </w:rPr>
+        <w:t xml:space="preserve"> local, </w:t>
+      </w:r>
+      <w:proofErr w:type="spellStart"/>
+      <w:r>
+        <w:rPr>
+          <w:highlight w:val="green"/>
+        </w:rPr>
+        <w:t>opengraph+twittercard+verification</w:t>
+      </w:r>
+      <w:proofErr w:type="spellEnd"/>
+    </w:p>
+    <w:p>
+      <w:pPr>
+        <w:pStyle w:val="Paragraphedeliste"/>
+        <w:numPr>
+          <w:ilvl w:val="0"/>
+          <w:numId w:val="1"/>
+        </w:numPr>
+        <w:rPr>
+          <w:highlight w:val="green"/>
+        </w:rPr>
+      </w:pPr>
+      <w:r>
+        <w:rPr>
+          <w:highlight w:val="green"/>
+        </w:rPr>
+        <w:t xml:space="preserve">Changement du </w:t>
+      </w:r>
+      <w:proofErr w:type="spellStart"/>
+      <w:r>
+        <w:rPr>
+          <w:highlight w:val="green"/>
+        </w:rPr>
+        <w:t>text</w:t>
+      </w:r>
+      <w:proofErr w:type="spellEnd"/>
+      <w:r>
+        <w:rPr>
+          <w:highlight w:val="green"/>
+        </w:rPr>
+        <w:t xml:space="preserve"> d’about</w:t>
+      </w:r>
+    </w:p>
+    <w:p>
+      <w:pPr>
+        <w:pStyle w:val="Paragraphedeliste"/>
+        <w:numPr>
+          <w:ilvl w:val="0"/>
+          <w:numId w:val="1"/>
+        </w:numPr>
+        <w:rPr>
+          <w:highlight w:val="green"/>
         </w:rPr>
       </w:pPr>
     </w:p>

</xml_diff>